<commit_message>
complete git ignore guide
</commit_message>
<xml_diff>
--- a/GIT Tutorials.docx
+++ b/GIT Tutorials.docx
@@ -2752,6 +2752,7 @@
       <w:r>
         <w:rPr>
           <w:rFonts w:ascii="Aparajita" w:hAnsi="Aparajita" w:cs="Aparajita"/>
+          <w:noProof/>
           <w:sz w:val="24"/>
           <w:szCs w:val="24"/>
         </w:rPr>
@@ -2827,6 +2828,7 @@
       <w:r>
         <w:rPr>
           <w:rFonts w:ascii="Aparajita" w:hAnsi="Aparajita" w:cs="Aparajita"/>
+          <w:noProof/>
           <w:sz w:val="24"/>
           <w:szCs w:val="24"/>
         </w:rPr>
@@ -2899,9 +2901,144 @@
           <w:szCs w:val="24"/>
         </w:rPr>
       </w:pPr>
+      <w:r>
+        <w:rPr>
+          <w:rFonts w:ascii="Aparajita" w:hAnsi="Aparajita" w:cs="Aparajita"/>
+          <w:sz w:val="24"/>
+          <w:szCs w:val="24"/>
+        </w:rPr>
+        <w:t xml:space="preserve">We can run a git add followed by a git status command and we get only our chosen files added. The secrets file is safely left alone. </w:t>
+      </w:r>
+    </w:p>
+    <w:p>
+      <w:pPr>
+        <w:jc w:val="both"/>
+        <w:rPr>
+          <w:rFonts w:ascii="Aparajita" w:hAnsi="Aparajita" w:cs="Aparajita"/>
+          <w:sz w:val="24"/>
+          <w:szCs w:val="24"/>
+        </w:rPr>
+      </w:pPr>
+      <w:r>
+        <w:rPr>
+          <w:rFonts w:ascii="Aparajita" w:hAnsi="Aparajita" w:cs="Aparajita"/>
+          <w:sz w:val="24"/>
+          <w:szCs w:val="24"/>
+        </w:rPr>
+        <w:drawing>
+          <wp:inline distT="0" distB="0" distL="0" distR="0" wp14:anchorId="0AF326C8" wp14:editId="2D238ED0">
+            <wp:extent cx="3924848" cy="1571844"/>
+            <wp:effectExtent l="0" t="0" r="0" b="9525"/>
+            <wp:docPr id="23" name="Picture 23"/>
+            <wp:cNvGraphicFramePr>
+              <a:graphicFrameLocks xmlns:a="http://schemas.openxmlformats.org/drawingml/2006/main" noChangeAspect="1"/>
+            </wp:cNvGraphicFramePr>
+            <a:graphic xmlns:a="http://schemas.openxmlformats.org/drawingml/2006/main">
+              <a:graphicData uri="http://schemas.openxmlformats.org/drawingml/2006/picture">
+                <pic:pic xmlns:pic="http://schemas.openxmlformats.org/drawingml/2006/picture">
+                  <pic:nvPicPr>
+                    <pic:cNvPr id="1" name=""/>
+                    <pic:cNvPicPr/>
+                  </pic:nvPicPr>
+                  <pic:blipFill>
+                    <a:blip r:embed="rId28"/>
+                    <a:stretch>
+                      <a:fillRect/>
+                    </a:stretch>
+                  </pic:blipFill>
+                  <pic:spPr>
+                    <a:xfrm>
+                      <a:off x="0" y="0"/>
+                      <a:ext cx="3924848" cy="1571844"/>
+                    </a:xfrm>
+                    <a:prstGeom prst="rect">
+                      <a:avLst/>
+                    </a:prstGeom>
+                  </pic:spPr>
+                </pic:pic>
+              </a:graphicData>
+            </a:graphic>
+          </wp:inline>
+        </w:drawing>
+      </w:r>
+    </w:p>
+    <w:p>
+      <w:pPr>
+        <w:jc w:val="both"/>
+        <w:rPr>
+          <w:rFonts w:ascii="Aparajita" w:hAnsi="Aparajita" w:cs="Aparajita"/>
+          <w:sz w:val="24"/>
+          <w:szCs w:val="24"/>
+        </w:rPr>
+      </w:pPr>
+      <w:r>
+        <w:rPr>
+          <w:rFonts w:ascii="Aparajita" w:hAnsi="Aparajita" w:cs="Aparajita"/>
+          <w:sz w:val="24"/>
+          <w:szCs w:val="24"/>
+        </w:rPr>
+        <w:t>And likewise we can see that the secrets file is not uploaded to GitHub once we push our repo online.</w:t>
+      </w:r>
+    </w:p>
+    <w:p>
+      <w:pPr>
+        <w:jc w:val="both"/>
+        <w:rPr>
+          <w:rFonts w:ascii="Aparajita" w:hAnsi="Aparajita" w:cs="Aparajita"/>
+          <w:sz w:val="24"/>
+          <w:szCs w:val="24"/>
+        </w:rPr>
+      </w:pPr>
+      <w:r>
+        <w:rPr>
+          <w:rFonts w:ascii="Aparajita" w:hAnsi="Aparajita" w:cs="Aparajita"/>
+          <w:sz w:val="24"/>
+          <w:szCs w:val="24"/>
+        </w:rPr>
+        <w:drawing>
+          <wp:inline distT="0" distB="0" distL="0" distR="0" wp14:anchorId="1FA8E46C" wp14:editId="6402D4D1">
+            <wp:extent cx="5943600" cy="969010"/>
+            <wp:effectExtent l="19050" t="19050" r="19050" b="21590"/>
+            <wp:docPr id="24" name="Picture 24"/>
+            <wp:cNvGraphicFramePr>
+              <a:graphicFrameLocks xmlns:a="http://schemas.openxmlformats.org/drawingml/2006/main" noChangeAspect="1"/>
+            </wp:cNvGraphicFramePr>
+            <a:graphic xmlns:a="http://schemas.openxmlformats.org/drawingml/2006/main">
+              <a:graphicData uri="http://schemas.openxmlformats.org/drawingml/2006/picture">
+                <pic:pic xmlns:pic="http://schemas.openxmlformats.org/drawingml/2006/picture">
+                  <pic:nvPicPr>
+                    <pic:cNvPr id="1" name=""/>
+                    <pic:cNvPicPr/>
+                  </pic:nvPicPr>
+                  <pic:blipFill>
+                    <a:blip r:embed="rId29"/>
+                    <a:stretch>
+                      <a:fillRect/>
+                    </a:stretch>
+                  </pic:blipFill>
+                  <pic:spPr>
+                    <a:xfrm>
+                      <a:off x="0" y="0"/>
+                      <a:ext cx="5943600" cy="969010"/>
+                    </a:xfrm>
+                    <a:prstGeom prst="rect">
+                      <a:avLst/>
+                    </a:prstGeom>
+                    <a:ln>
+                      <a:solidFill>
+                        <a:schemeClr val="accent1"/>
+                      </a:solidFill>
+                    </a:ln>
+                  </pic:spPr>
+                </pic:pic>
+              </a:graphicData>
+            </a:graphic>
+          </wp:inline>
+        </w:drawing>
+      </w:r>
     </w:p>
     <w:sectPr>
-      <w:footerReference w:type="default" r:id="rId28"/>
+      <w:footerReference w:type="default" r:id="rId30"/>
       <w:pgSz w:w="12240" w:h="15840"/>
       <w:pgMar w:top="1440" w:right="1440" w:bottom="1440" w:left="1440" w:header="720" w:footer="720" w:gutter="0"/>
       <w:pgNumType w:start="0"/>

</xml_diff>

<commit_message>
new document cover and table of contents
</commit_message>
<xml_diff>
--- a/GIT Tutorials.docx
+++ b/GIT Tutorials.docx
@@ -6,22 +6,24 @@
       <w:sdtPr>
         <w:rPr>
           <w:rFonts w:ascii="Aparajita" w:hAnsi="Aparajita" w:cs="Aparajita"/>
-          <w:sz w:val="24"/>
-          <w:szCs w:val="24"/>
-        </w:rPr>
-        <w:id w:val="1513424918"/>
+          <w:b/>
+          <w:bCs/>
+          <w:sz w:val="24"/>
+          <w:szCs w:val="24"/>
+        </w:rPr>
+        <w:id w:val="203457377"/>
         <w:docPartObj>
           <w:docPartGallery w:val="Cover Pages"/>
           <w:docPartUnique/>
         </w:docPartObj>
       </w:sdtPr>
-      <w:sdtEndPr/>
       <w:sdtContent>
         <w:p>
           <w:pPr>
-            <w:jc w:val="both"/>
             <w:rPr>
               <w:rFonts w:ascii="Aparajita" w:hAnsi="Aparajita" w:cs="Aparajita"/>
+              <w:b/>
+              <w:bCs/>
               <w:sz w:val="24"/>
               <w:szCs w:val="24"/>
             </w:rPr>
@@ -29,15 +31,16 @@
           <w:r>
             <w:rPr>
               <w:rFonts w:ascii="Aparajita" w:hAnsi="Aparajita" w:cs="Aparajita"/>
+              <w:b/>
+              <w:bCs/>
               <w:noProof/>
-              <w:color w:val="FFFFFF" w:themeColor="background1"/>
               <w:sz w:val="24"/>
               <w:szCs w:val="24"/>
             </w:rPr>
             <mc:AlternateContent>
-              <mc:Choice Requires="wpg">
+              <mc:Choice Requires="wps">
                 <w:drawing>
-                  <wp:anchor distT="0" distB="0" distL="114300" distR="114300" simplePos="0" relativeHeight="251659264" behindDoc="0" locked="0" layoutInCell="1" allowOverlap="1" wp14:anchorId="250F45AB" wp14:editId="55F078C0">
+                  <wp:anchor distT="0" distB="0" distL="114300" distR="114300" simplePos="0" relativeHeight="251659264" behindDoc="0" locked="0" layoutInCell="1" allowOverlap="1" wp14:anchorId="2B6D0A59" wp14:editId="1132B15B">
                     <wp:simplePos x="0" y="0"/>
                     <wp:positionH relativeFrom="page">
                       <wp:align>center</wp:align>
@@ -45,405 +48,606 @@
                     <wp:positionV relativeFrom="page">
                       <wp:align>center</wp:align>
                     </wp:positionV>
-                    <wp:extent cx="6858000" cy="9144000"/>
-                    <wp:effectExtent l="0" t="0" r="2540" b="635"/>
+                    <wp:extent cx="1712890" cy="3840480"/>
+                    <wp:effectExtent l="0" t="0" r="1270" b="0"/>
                     <wp:wrapNone/>
-                    <wp:docPr id="11" name="Group 11"/>
+                    <wp:docPr id="138" name="Text Box 138"/>
                     <wp:cNvGraphicFramePr/>
                     <a:graphic xmlns:a="http://schemas.openxmlformats.org/drawingml/2006/main">
-                      <a:graphicData uri="http://schemas.microsoft.com/office/word/2010/wordprocessingGroup">
-                        <wpg:wgp>
-                          <wpg:cNvGrpSpPr/>
-                          <wpg:grpSpPr>
+                      <a:graphicData uri="http://schemas.microsoft.com/office/word/2010/wordprocessingShape">
+                        <wps:wsp>
+                          <wps:cNvSpPr txBox="1"/>
+                          <wps:spPr>
                             <a:xfrm>
                               <a:off x="0" y="0"/>
-                              <a:ext cx="6858000" cy="9144000"/>
-                              <a:chOff x="0" y="0"/>
-                              <a:chExt cx="6858000" cy="9144000"/>
+                              <a:ext cx="1712890" cy="3840480"/>
                             </a:xfrm>
-                          </wpg:grpSpPr>
-                          <wps:wsp>
-                            <wps:cNvPr id="33" name="Rectangle 33"/>
-                            <wps:cNvSpPr/>
-                            <wps:spPr>
-                              <a:xfrm>
-                                <a:off x="228600" y="0"/>
-                                <a:ext cx="6629400" cy="9144000"/>
-                              </a:xfrm>
-                              <a:prstGeom prst="rect">
-                                <a:avLst/>
-                              </a:prstGeom>
-                              <a:solidFill>
-                                <a:schemeClr val="tx1"/>
-                              </a:solidFill>
-                              <a:ln>
-                                <a:noFill/>
-                              </a:ln>
-                            </wps:spPr>
-                            <wps:style>
-                              <a:lnRef idx="2">
-                                <a:schemeClr val="accent1">
-                                  <a:shade val="50000"/>
-                                </a:schemeClr>
-                              </a:lnRef>
-                              <a:fillRef idx="1">
-                                <a:schemeClr val="accent1"/>
-                              </a:fillRef>
-                              <a:effectRef idx="0">
-                                <a:schemeClr val="accent1"/>
-                              </a:effectRef>
-                              <a:fontRef idx="minor">
-                                <a:schemeClr val="lt1"/>
-                              </a:fontRef>
-                            </wps:style>
-                            <wps:txbx>
-                              <w:txbxContent>
-                                <w:sdt>
-                                  <w:sdtPr>
-                                    <w:rPr>
-                                      <w:rFonts w:asciiTheme="majorHAnsi" w:eastAsiaTheme="majorEastAsia" w:hAnsiTheme="majorHAnsi" w:cstheme="majorBidi"/>
-                                      <w:color w:val="FFFFFF" w:themeColor="background1"/>
-                                      <w:sz w:val="84"/>
-                                      <w:szCs w:val="84"/>
-                                    </w:rPr>
-                                    <w:alias w:val="Title"/>
-                                    <w:tag w:val=""/>
-                                    <w:id w:val="-960264625"/>
-                                    <w:dataBinding w:prefixMappings="xmlns:ns0='http://purl.org/dc/elements/1.1/' xmlns:ns1='http://schemas.openxmlformats.org/package/2006/metadata/core-properties' " w:xpath="/ns1:coreProperties[1]/ns0:title[1]" w:storeItemID="{6C3C8BC8-F283-45AE-878A-BAB7291924A1}"/>
-                                    <w:text/>
-                                  </w:sdtPr>
-                                  <w:sdtEndPr/>
-                                  <w:sdtContent>
+                            <a:prstGeom prst="rect">
+                              <a:avLst/>
+                            </a:prstGeom>
+                            <a:solidFill>
+                              <a:schemeClr val="lt1"/>
+                            </a:solidFill>
+                            <a:ln w="6350">
+                              <a:noFill/>
+                            </a:ln>
+                            <a:effectLst/>
+                          </wps:spPr>
+                          <wps:style>
+                            <a:lnRef idx="0">
+                              <a:schemeClr val="accent1"/>
+                            </a:lnRef>
+                            <a:fillRef idx="0">
+                              <a:schemeClr val="accent1"/>
+                            </a:fillRef>
+                            <a:effectRef idx="0">
+                              <a:schemeClr val="accent1"/>
+                            </a:effectRef>
+                            <a:fontRef idx="minor">
+                              <a:schemeClr val="dk1"/>
+                            </a:fontRef>
+                          </wps:style>
+                          <wps:txbx>
+                            <w:txbxContent>
+                              <w:tbl>
+                                <w:tblPr>
+                                  <w:tblW w:w="5000" w:type="pct"/>
+                                  <w:jc w:val="center"/>
+                                  <w:tblBorders>
+                                    <w:insideV w:val="single" w:sz="12" w:space="0" w:color="ED7D31" w:themeColor="accent2"/>
+                                  </w:tblBorders>
+                                  <w:tblCellMar>
+                                    <w:top w:w="1296" w:type="dxa"/>
+                                    <w:left w:w="360" w:type="dxa"/>
+                                    <w:bottom w:w="1296" w:type="dxa"/>
+                                    <w:right w:w="360" w:type="dxa"/>
+                                  </w:tblCellMar>
+                                  <w:tblLook w:val="04A0" w:firstRow="1" w:lastRow="0" w:firstColumn="1" w:lastColumn="0" w:noHBand="0" w:noVBand="1"/>
+                                </w:tblPr>
+                                <w:tblGrid>
+                                  <w:gridCol w:w="5834"/>
+                                  <w:gridCol w:w="1815"/>
+                                </w:tblGrid>
+                                <w:tr>
+                                  <w:trPr>
+                                    <w:jc w:val="center"/>
+                                  </w:trPr>
+                                  <w:tc>
+                                    <w:tcPr>
+                                      <w:tcW w:w="2568" w:type="pct"/>
+                                      <w:vAlign w:val="center"/>
+                                    </w:tcPr>
+                                    <w:p>
+                                      <w:pPr>
+                                        <w:jc w:val="right"/>
+                                      </w:pPr>
+                                      <w:r>
+                                        <w:rPr>
+                                          <w:noProof/>
+                                        </w:rPr>
+                                        <w:drawing>
+                                          <wp:inline distT="0" distB="0" distL="0" distR="0" wp14:anchorId="38AE40BE" wp14:editId="66D1AC1A">
+                                            <wp:extent cx="3247390" cy="2400030"/>
+                                            <wp:effectExtent l="0" t="0" r="0" b="635"/>
+                                            <wp:docPr id="25" name="Picture 25"/>
+                                            <wp:cNvGraphicFramePr>
+                                              <a:graphicFrameLocks xmlns:a="http://schemas.openxmlformats.org/drawingml/2006/main" noChangeAspect="1"/>
+                                            </wp:cNvGraphicFramePr>
+                                            <a:graphic xmlns:a="http://schemas.openxmlformats.org/drawingml/2006/main">
+                                              <a:graphicData uri="http://schemas.openxmlformats.org/drawingml/2006/picture">
+                                                <pic:pic xmlns:pic="http://schemas.openxmlformats.org/drawingml/2006/picture">
+                                                  <pic:nvPicPr>
+                                                    <pic:cNvPr id="1" name=""/>
+                                                    <pic:cNvPicPr/>
+                                                  </pic:nvPicPr>
+                                                  <pic:blipFill>
+                                                    <a:blip r:embed="rId9"/>
+                                                    <a:stretch>
+                                                      <a:fillRect/>
+                                                    </a:stretch>
+                                                  </pic:blipFill>
+                                                  <pic:spPr>
+                                                    <a:xfrm>
+                                                      <a:off x="0" y="0"/>
+                                                      <a:ext cx="3410690" cy="2520719"/>
+                                                    </a:xfrm>
+                                                    <a:prstGeom prst="rect">
+                                                      <a:avLst/>
+                                                    </a:prstGeom>
+                                                  </pic:spPr>
+                                                </pic:pic>
+                                              </a:graphicData>
+                                            </a:graphic>
+                                          </wp:inline>
+                                        </w:drawing>
+                                      </w:r>
+                                    </w:p>
+                                    <w:sdt>
+                                      <w:sdtPr>
+                                        <w:rPr>
+                                          <w:caps/>
+                                          <w:color w:val="191919" w:themeColor="text1" w:themeTint="E6"/>
+                                          <w:sz w:val="72"/>
+                                          <w:szCs w:val="72"/>
+                                        </w:rPr>
+                                        <w:alias w:val="Title"/>
+                                        <w:tag w:val=""/>
+                                        <w:id w:val="-438379639"/>
+                                        <w:dataBinding w:prefixMappings="xmlns:ns0='http://purl.org/dc/elements/1.1/' xmlns:ns1='http://schemas.openxmlformats.org/package/2006/metadata/core-properties' " w:xpath="/ns1:coreProperties[1]/ns0:title[1]" w:storeItemID="{6C3C8BC8-F283-45AE-878A-BAB7291924A1}"/>
+                                        <w:text/>
+                                      </w:sdtPr>
+                                      <w:sdtContent>
+                                        <w:p>
+                                          <w:pPr>
+                                            <w:pStyle w:val="NoSpacing"/>
+                                            <w:spacing w:line="312" w:lineRule="auto"/>
+                                            <w:jc w:val="right"/>
+                                            <w:rPr>
+                                              <w:caps/>
+                                              <w:color w:val="191919" w:themeColor="text1" w:themeTint="E6"/>
+                                              <w:sz w:val="72"/>
+                                              <w:szCs w:val="72"/>
+                                            </w:rPr>
+                                          </w:pPr>
+                                          <w:r>
+                                            <w:rPr>
+                                              <w:caps/>
+                                              <w:color w:val="191919" w:themeColor="text1" w:themeTint="E6"/>
+                                              <w:sz w:val="72"/>
+                                              <w:szCs w:val="72"/>
+                                            </w:rPr>
+                                            <w:t>GIT &amp; GITHUB</w:t>
+                                          </w:r>
+                                        </w:p>
+                                      </w:sdtContent>
+                                    </w:sdt>
+                                    <w:sdt>
+                                      <w:sdtPr>
+                                        <w:rPr>
+                                          <w:color w:val="000000" w:themeColor="text1"/>
+                                          <w:sz w:val="24"/>
+                                          <w:szCs w:val="24"/>
+                                        </w:rPr>
+                                        <w:alias w:val="Subtitle"/>
+                                        <w:tag w:val=""/>
+                                        <w:id w:val="1354072561"/>
+                                        <w:showingPlcHdr/>
+                                        <w:dataBinding w:prefixMappings="xmlns:ns0='http://purl.org/dc/elements/1.1/' xmlns:ns1='http://schemas.openxmlformats.org/package/2006/metadata/core-properties' " w:xpath="/ns1:coreProperties[1]/ns0:subject[1]" w:storeItemID="{6C3C8BC8-F283-45AE-878A-BAB7291924A1}"/>
+                                        <w:text/>
+                                      </w:sdtPr>
+                                      <w:sdtContent>
+                                        <w:p>
+                                          <w:pPr>
+                                            <w:jc w:val="right"/>
+                                            <w:rPr>
+                                              <w:sz w:val="24"/>
+                                              <w:szCs w:val="24"/>
+                                            </w:rPr>
+                                          </w:pPr>
+                                          <w:r>
+                                            <w:rPr>
+                                              <w:color w:val="000000" w:themeColor="text1"/>
+                                              <w:sz w:val="24"/>
+                                              <w:szCs w:val="24"/>
+                                            </w:rPr>
+                                            <w:t xml:space="preserve">     </w:t>
+                                          </w:r>
+                                        </w:p>
+                                      </w:sdtContent>
+                                    </w:sdt>
+                                  </w:tc>
+                                  <w:tc>
+                                    <w:tcPr>
+                                      <w:tcW w:w="2432" w:type="pct"/>
+                                      <w:vAlign w:val="center"/>
+                                    </w:tcPr>
                                     <w:p>
                                       <w:pPr>
                                         <w:pStyle w:val="NoSpacing"/>
-                                        <w:spacing w:after="120"/>
                                         <w:rPr>
-                                          <w:rFonts w:asciiTheme="majorHAnsi" w:eastAsiaTheme="majorEastAsia" w:hAnsiTheme="majorHAnsi" w:cstheme="majorBidi"/>
-                                          <w:color w:val="FFFFFF" w:themeColor="background1"/>
-                                          <w:sz w:val="84"/>
-                                          <w:szCs w:val="84"/>
+                                          <w:caps/>
+                                          <w:color w:val="ED7D31" w:themeColor="accent2"/>
+                                          <w:sz w:val="26"/>
+                                          <w:szCs w:val="26"/>
                                         </w:rPr>
                                       </w:pPr>
                                       <w:r>
                                         <w:rPr>
-                                          <w:rFonts w:asciiTheme="majorHAnsi" w:eastAsiaTheme="majorEastAsia" w:hAnsiTheme="majorHAnsi" w:cstheme="majorBidi"/>
-                                          <w:color w:val="FFFFFF" w:themeColor="background1"/>
-                                          <w:sz w:val="84"/>
-                                          <w:szCs w:val="84"/>
+                                          <w:caps/>
+                                          <w:color w:val="ED7D31" w:themeColor="accent2"/>
+                                          <w:sz w:val="26"/>
+                                          <w:szCs w:val="26"/>
                                         </w:rPr>
-                                        <w:t>GIT tutorials</w:t>
+                                        <w:t>Abstract</w:t>
                                       </w:r>
                                     </w:p>
-                                  </w:sdtContent>
-                                </w:sdt>
-                                <w:sdt>
-                                  <w:sdtPr>
-                                    <w:rPr>
-                                      <w:color w:val="FFFFFF" w:themeColor="background1"/>
-                                      <w:sz w:val="28"/>
-                                      <w:szCs w:val="28"/>
-                                    </w:rPr>
-                                    <w:alias w:val="Subtitle"/>
-                                    <w:tag w:val=""/>
-                                    <w:id w:val="1611937615"/>
-                                    <w:showingPlcHdr/>
-                                    <w:dataBinding w:prefixMappings="xmlns:ns0='http://purl.org/dc/elements/1.1/' xmlns:ns1='http://schemas.openxmlformats.org/package/2006/metadata/core-properties' " w:xpath="/ns1:coreProperties[1]/ns0:subject[1]" w:storeItemID="{6C3C8BC8-F283-45AE-878A-BAB7291924A1}"/>
-                                    <w:text/>
-                                  </w:sdtPr>
-                                  <w:sdtEndPr/>
-                                  <w:sdtContent>
+                                    <w:sdt>
+                                      <w:sdtPr>
+                                        <w:rPr>
+                                          <w:color w:val="000000" w:themeColor="text1"/>
+                                        </w:rPr>
+                                        <w:alias w:val="Abstract"/>
+                                        <w:tag w:val=""/>
+                                        <w:id w:val="-2036181933"/>
+                                        <w:dataBinding w:prefixMappings="xmlns:ns0='http://schemas.microsoft.com/office/2006/coverPageProps' " w:xpath="/ns0:CoverPageProperties[1]/ns0:Abstract[1]" w:storeItemID="{55AF091B-3C7A-41E3-B477-F2FDAA23CFDA}"/>
+                                        <w:text/>
+                                      </w:sdtPr>
+                                      <w:sdtContent>
+                                        <w:p>
+                                          <w:pPr>
+                                            <w:rPr>
+                                              <w:color w:val="000000" w:themeColor="text1"/>
+                                            </w:rPr>
+                                          </w:pPr>
+                                          <w:r>
+                                            <w:rPr>
+                                              <w:color w:val="000000" w:themeColor="text1"/>
+                                            </w:rPr>
+                                            <w:t>Tutorial document that explains how to use Git and GitHub for version control.</w:t>
+                                          </w:r>
+                                        </w:p>
+                                      </w:sdtContent>
+                                    </w:sdt>
+                                    <w:sdt>
+                                      <w:sdtPr>
+                                        <w:rPr>
+                                          <w:color w:val="ED7D31" w:themeColor="accent2"/>
+                                          <w:sz w:val="26"/>
+                                          <w:szCs w:val="26"/>
+                                        </w:rPr>
+                                        <w:alias w:val="Author"/>
+                                        <w:tag w:val=""/>
+                                        <w:id w:val="-279026076"/>
+                                        <w:dataBinding w:prefixMappings="xmlns:ns0='http://purl.org/dc/elements/1.1/' xmlns:ns1='http://schemas.openxmlformats.org/package/2006/metadata/core-properties' " w:xpath="/ns1:coreProperties[1]/ns0:creator[1]" w:storeItemID="{6C3C8BC8-F283-45AE-878A-BAB7291924A1}"/>
+                                        <w:text/>
+                                      </w:sdtPr>
+                                      <w:sdtContent>
+                                        <w:p>
+                                          <w:pPr>
+                                            <w:pStyle w:val="NoSpacing"/>
+                                            <w:rPr>
+                                              <w:color w:val="ED7D31" w:themeColor="accent2"/>
+                                              <w:sz w:val="26"/>
+                                              <w:szCs w:val="26"/>
+                                            </w:rPr>
+                                          </w:pPr>
+                                          <w:r>
+                                            <w:rPr>
+                                              <w:color w:val="ED7D31" w:themeColor="accent2"/>
+                                              <w:sz w:val="26"/>
+                                              <w:szCs w:val="26"/>
+                                            </w:rPr>
+                                            <w:t>James Bridge</w:t>
+                                          </w:r>
+                                        </w:p>
+                                      </w:sdtContent>
+                                    </w:sdt>
                                     <w:p>
                                       <w:pPr>
                                         <w:pStyle w:val="NoSpacing"/>
-                                        <w:rPr>
-                                          <w:color w:val="FFFFFF" w:themeColor="background1"/>
-                                          <w:sz w:val="28"/>
-                                          <w:szCs w:val="28"/>
-                                        </w:rPr>
                                       </w:pPr>
-                                      <w:r>
-                                        <w:rPr>
-                                          <w:color w:val="FFFFFF" w:themeColor="background1"/>
-                                          <w:sz w:val="28"/>
-                                          <w:szCs w:val="28"/>
-                                        </w:rPr>
-                                        <w:t xml:space="preserve">     </w:t>
-                                      </w:r>
+                                      <w:sdt>
+                                        <w:sdtPr>
+                                          <w:rPr>
+                                            <w:color w:val="44546A" w:themeColor="text2"/>
+                                          </w:rPr>
+                                          <w:alias w:val="Course"/>
+                                          <w:tag w:val="Course"/>
+                                          <w:id w:val="-710501431"/>
+                                          <w:showingPlcHdr/>
+                                          <w:dataBinding w:prefixMappings="xmlns:ns0='http://purl.org/dc/elements/1.1/' xmlns:ns1='http://schemas.openxmlformats.org/package/2006/metadata/core-properties' " w:xpath="/ns1:coreProperties[1]/ns1:category[1]" w:storeItemID="{6C3C8BC8-F283-45AE-878A-BAB7291924A1}"/>
+                                          <w:text/>
+                                        </w:sdtPr>
+                                        <w:sdtContent>
+                                          <w:r>
+                                            <w:rPr>
+                                              <w:color w:val="44546A" w:themeColor="text2"/>
+                                            </w:rPr>
+                                            <w:t xml:space="preserve">     </w:t>
+                                          </w:r>
+                                        </w:sdtContent>
+                                      </w:sdt>
                                     </w:p>
-                                  </w:sdtContent>
-                                </w:sdt>
-                              </w:txbxContent>
-                            </wps:txbx>
-                            <wps:bodyPr rot="0" spcFirstLastPara="0" vertOverflow="overflow" horzOverflow="overflow" vert="horz" wrap="square" lIns="457200" tIns="914400" rIns="914400" bIns="2651760" numCol="1" spcCol="0" rtlCol="0" fromWordArt="0" anchor="b" anchorCtr="0" forceAA="0" compatLnSpc="1">
-                              <a:prstTxWarp prst="textNoShape">
-                                <a:avLst/>
-                              </a:prstTxWarp>
-                              <a:noAutofit/>
-                            </wps:bodyPr>
-                          </wps:wsp>
-                          <wps:wsp>
-                            <wps:cNvPr id="34" name="Rectangle 34"/>
-                            <wps:cNvSpPr/>
-                            <wps:spPr>
-                              <a:xfrm>
-                                <a:off x="0" y="0"/>
-                                <a:ext cx="228600" cy="9144000"/>
-                              </a:xfrm>
-                              <a:prstGeom prst="rect">
-                                <a:avLst/>
-                              </a:prstGeom>
-                              <a:solidFill>
-                                <a:schemeClr val="tx1">
-                                  <a:lumMod val="50000"/>
-                                  <a:lumOff val="50000"/>
-                                </a:schemeClr>
-                              </a:solidFill>
-                              <a:ln>
-                                <a:noFill/>
-                              </a:ln>
-                            </wps:spPr>
-                            <wps:style>
-                              <a:lnRef idx="2">
-                                <a:schemeClr val="accent1">
-                                  <a:shade val="50000"/>
-                                </a:schemeClr>
-                              </a:lnRef>
-                              <a:fillRef idx="1">
-                                <a:schemeClr val="accent1"/>
-                              </a:fillRef>
-                              <a:effectRef idx="0">
-                                <a:schemeClr val="accent1"/>
-                              </a:effectRef>
-                              <a:fontRef idx="minor">
-                                <a:schemeClr val="lt1"/>
-                              </a:fontRef>
-                            </wps:style>
-                            <wps:bodyPr rot="0" spcFirstLastPara="0" vertOverflow="overflow" horzOverflow="overflow" vert="horz" wrap="square" lIns="91440" tIns="45720" rIns="91440" bIns="45720" numCol="1" spcCol="0" rtlCol="0" fromWordArt="0" anchor="ctr" anchorCtr="0" forceAA="0" compatLnSpc="1">
-                              <a:prstTxWarp prst="textNoShape">
-                                <a:avLst/>
-                              </a:prstTxWarp>
-                              <a:noAutofit/>
-                            </wps:bodyPr>
-                          </wps:wsp>
-                          <wps:wsp>
-                            <wps:cNvPr id="35" name="Text Box 35"/>
-                            <wps:cNvSpPr txBox="1"/>
-                            <wps:spPr>
-                              <a:xfrm>
-                                <a:off x="228600" y="7162800"/>
-                                <a:ext cx="6629400" cy="1561465"/>
-                              </a:xfrm>
-                              <a:prstGeom prst="rect">
-                                <a:avLst/>
-                              </a:prstGeom>
-                              <a:noFill/>
-                              <a:ln w="6350">
-                                <a:noFill/>
-                              </a:ln>
-                              <a:effectLst/>
-                            </wps:spPr>
-                            <wps:style>
-                              <a:lnRef idx="0">
-                                <a:schemeClr val="accent1"/>
-                              </a:lnRef>
-                              <a:fillRef idx="0">
-                                <a:schemeClr val="accent1"/>
-                              </a:fillRef>
-                              <a:effectRef idx="0">
-                                <a:schemeClr val="accent1"/>
-                              </a:effectRef>
-                              <a:fontRef idx="minor">
-                                <a:schemeClr val="dk1"/>
-                              </a:fontRef>
-                            </wps:style>
-                            <wps:txbx>
-                              <w:txbxContent>
-                                <w:sdt>
-                                  <w:sdtPr>
-                                    <w:rPr>
-                                      <w:color w:val="FFFFFF" w:themeColor="background1"/>
-                                      <w:sz w:val="32"/>
-                                      <w:szCs w:val="32"/>
-                                    </w:rPr>
-                                    <w:alias w:val="Author"/>
-                                    <w:tag w:val=""/>
-                                    <w:id w:val="-315646564"/>
-                                    <w:dataBinding w:prefixMappings="xmlns:ns0='http://purl.org/dc/elements/1.1/' xmlns:ns1='http://schemas.openxmlformats.org/package/2006/metadata/core-properties' " w:xpath="/ns1:coreProperties[1]/ns0:creator[1]" w:storeItemID="{6C3C8BC8-F283-45AE-878A-BAB7291924A1}"/>
-                                    <w:text/>
-                                  </w:sdtPr>
-                                  <w:sdtEndPr/>
-                                  <w:sdtContent>
-                                    <w:p>
-                                      <w:pPr>
-                                        <w:pStyle w:val="NoSpacing"/>
-                                        <w:rPr>
-                                          <w:color w:val="FFFFFF" w:themeColor="background1"/>
-                                          <w:sz w:val="32"/>
-                                          <w:szCs w:val="32"/>
-                                        </w:rPr>
-                                      </w:pPr>
-                                      <w:r>
-                                        <w:rPr>
-                                          <w:color w:val="FFFFFF" w:themeColor="background1"/>
-                                          <w:sz w:val="32"/>
-                                          <w:szCs w:val="32"/>
-                                        </w:rPr>
-                                        <w:t>James Bridge</w:t>
-                                      </w:r>
-                                    </w:p>
-                                  </w:sdtContent>
-                                </w:sdt>
-                              </w:txbxContent>
-                            </wps:txbx>
-                            <wps:bodyPr rot="0" spcFirstLastPara="0" vertOverflow="overflow" horzOverflow="overflow" vert="horz" wrap="square" lIns="457200" tIns="0" rIns="914400" bIns="0" numCol="1" spcCol="0" rtlCol="0" fromWordArt="0" anchor="b" anchorCtr="0" forceAA="0" compatLnSpc="1">
-                              <a:prstTxWarp prst="textNoShape">
-                                <a:avLst/>
-                              </a:prstTxWarp>
-                              <a:noAutofit/>
-                            </wps:bodyPr>
-                          </wps:wsp>
-                        </wpg:wgp>
+                                  </w:tc>
+                                </w:tr>
+                              </w:tbl>
+                              <w:p/>
+                            </w:txbxContent>
+                          </wps:txbx>
+                          <wps:bodyPr rot="0" spcFirstLastPara="0" vertOverflow="overflow" horzOverflow="overflow" vert="horz" wrap="square" lIns="0" tIns="0" rIns="0" bIns="0" numCol="1" spcCol="0" rtlCol="0" fromWordArt="0" anchor="ctr" anchorCtr="0" forceAA="0" compatLnSpc="1">
+                            <a:prstTxWarp prst="textNoShape">
+                              <a:avLst/>
+                            </a:prstTxWarp>
+                            <a:noAutofit/>
+                          </wps:bodyPr>
+                        </wps:wsp>
                       </a:graphicData>
                     </a:graphic>
                     <wp14:sizeRelH relativeFrom="page">
-                      <wp14:pctWidth>88200</wp14:pctWidth>
+                      <wp14:pctWidth>94100</wp14:pctWidth>
                     </wp14:sizeRelH>
                     <wp14:sizeRelV relativeFrom="page">
-                      <wp14:pctHeight>90900</wp14:pctHeight>
+                      <wp14:pctHeight>77300</wp14:pctHeight>
                     </wp14:sizeRelV>
                   </wp:anchor>
                 </w:drawing>
               </mc:Choice>
               <mc:Fallback>
                 <w:pict>
-                  <v:group w14:anchorId="250F45AB" id="Group 11" o:spid="_x0000_s1026" style="position:absolute;left:0;text-align:left;margin-left:0;margin-top:0;width:540pt;height:10in;z-index:251659264;mso-width-percent:882;mso-height-percent:909;mso-position-horizontal:center;mso-position-horizontal-relative:page;mso-position-vertical:center;mso-position-vertical-relative:page;mso-width-percent:882;mso-height-percent:909" coordsize="68580,91440" o:gfxdata="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">
-                    <v:rect id="Rectangle 33" o:spid="_x0000_s1027" style="position:absolute;left:2286;width:66294;height:91440;visibility:visible;mso-wrap-style:square;v-text-anchor:bottom" o:gfxdata="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" fillcolor="black [3213]" stroked="f" strokeweight="1pt">
-                      <v:textbox inset="36pt,1in,1in,208.8pt">
-                        <w:txbxContent>
-                          <w:sdt>
-                            <w:sdtPr>
-                              <w:rPr>
-                                <w:rFonts w:asciiTheme="majorHAnsi" w:eastAsiaTheme="majorEastAsia" w:hAnsiTheme="majorHAnsi" w:cstheme="majorBidi"/>
-                                <w:color w:val="FFFFFF" w:themeColor="background1"/>
-                                <w:sz w:val="84"/>
-                                <w:szCs w:val="84"/>
-                              </w:rPr>
-                              <w:alias w:val="Title"/>
-                              <w:tag w:val=""/>
-                              <w:id w:val="-960264625"/>
-                              <w:dataBinding w:prefixMappings="xmlns:ns0='http://purl.org/dc/elements/1.1/' xmlns:ns1='http://schemas.openxmlformats.org/package/2006/metadata/core-properties' " w:xpath="/ns1:coreProperties[1]/ns0:title[1]" w:storeItemID="{6C3C8BC8-F283-45AE-878A-BAB7291924A1}"/>
-                              <w:text/>
-                            </w:sdtPr>
-                            <w:sdtContent>
+                  <v:shapetype w14:anchorId="2B6D0A59" id="_x0000_t202" coordsize="21600,21600" o:spt="202" path="m,l,21600r21600,l21600,xe">
+                    <v:stroke joinstyle="miter"/>
+                    <v:path gradientshapeok="t" o:connecttype="rect"/>
+                  </v:shapetype>
+                  <v:shape id="Text Box 138" o:spid="_x0000_s1026" type="#_x0000_t202" style="position:absolute;margin-left:0;margin-top:0;width:134.85pt;height:302.4pt;z-index:251659264;visibility:visible;mso-wrap-style:square;mso-width-percent:941;mso-height-percent:773;mso-wrap-distance-left:9pt;mso-wrap-distance-top:0;mso-wrap-distance-right:9pt;mso-wrap-distance-bottom:0;mso-position-horizontal:center;mso-position-horizontal-relative:page;mso-position-vertical:center;mso-position-vertical-relative:page;mso-width-percent:941;mso-height-percent:773;mso-width-relative:page;mso-height-relative:page;v-text-anchor:middle" o:gfxdata="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" fillcolor="white [3201]" stroked="f" strokeweight=".5pt">
+                    <v:textbox inset="0,0,0,0">
+                      <w:txbxContent>
+                        <w:tbl>
+                          <w:tblPr>
+                            <w:tblW w:w="5000" w:type="pct"/>
+                            <w:jc w:val="center"/>
+                            <w:tblBorders>
+                              <w:insideV w:val="single" w:sz="12" w:space="0" w:color="ED7D31" w:themeColor="accent2"/>
+                            </w:tblBorders>
+                            <w:tblCellMar>
+                              <w:top w:w="1296" w:type="dxa"/>
+                              <w:left w:w="360" w:type="dxa"/>
+                              <w:bottom w:w="1296" w:type="dxa"/>
+                              <w:right w:w="360" w:type="dxa"/>
+                            </w:tblCellMar>
+                            <w:tblLook w:val="04A0" w:firstRow="1" w:lastRow="0" w:firstColumn="1" w:lastColumn="0" w:noHBand="0" w:noVBand="1"/>
+                          </w:tblPr>
+                          <w:tblGrid>
+                            <w:gridCol w:w="5834"/>
+                            <w:gridCol w:w="1815"/>
+                          </w:tblGrid>
+                          <w:tr>
+                            <w:trPr>
+                              <w:jc w:val="center"/>
+                            </w:trPr>
+                            <w:tc>
+                              <w:tcPr>
+                                <w:tcW w:w="2568" w:type="pct"/>
+                                <w:vAlign w:val="center"/>
+                              </w:tcPr>
+                              <w:p>
+                                <w:pPr>
+                                  <w:jc w:val="right"/>
+                                </w:pPr>
+                                <w:r>
+                                  <w:rPr>
+                                    <w:noProof/>
+                                  </w:rPr>
+                                  <w:drawing>
+                                    <wp:inline distT="0" distB="0" distL="0" distR="0" wp14:anchorId="38AE40BE" wp14:editId="66D1AC1A">
+                                      <wp:extent cx="3247390" cy="2400030"/>
+                                      <wp:effectExtent l="0" t="0" r="0" b="635"/>
+                                      <wp:docPr id="25" name="Picture 25"/>
+                                      <wp:cNvGraphicFramePr>
+                                        <a:graphicFrameLocks xmlns:a="http://schemas.openxmlformats.org/drawingml/2006/main" noChangeAspect="1"/>
+                                      </wp:cNvGraphicFramePr>
+                                      <a:graphic xmlns:a="http://schemas.openxmlformats.org/drawingml/2006/main">
+                                        <a:graphicData uri="http://schemas.openxmlformats.org/drawingml/2006/picture">
+                                          <pic:pic xmlns:pic="http://schemas.openxmlformats.org/drawingml/2006/picture">
+                                            <pic:nvPicPr>
+                                              <pic:cNvPr id="1" name=""/>
+                                              <pic:cNvPicPr/>
+                                            </pic:nvPicPr>
+                                            <pic:blipFill>
+                                              <a:blip r:embed="rId9"/>
+                                              <a:stretch>
+                                                <a:fillRect/>
+                                              </a:stretch>
+                                            </pic:blipFill>
+                                            <pic:spPr>
+                                              <a:xfrm>
+                                                <a:off x="0" y="0"/>
+                                                <a:ext cx="3410690" cy="2520719"/>
+                                              </a:xfrm>
+                                              <a:prstGeom prst="rect">
+                                                <a:avLst/>
+                                              </a:prstGeom>
+                                            </pic:spPr>
+                                          </pic:pic>
+                                        </a:graphicData>
+                                      </a:graphic>
+                                    </wp:inline>
+                                  </w:drawing>
+                                </w:r>
+                              </w:p>
+                              <w:sdt>
+                                <w:sdtPr>
+                                  <w:rPr>
+                                    <w:caps/>
+                                    <w:color w:val="191919" w:themeColor="text1" w:themeTint="E6"/>
+                                    <w:sz w:val="72"/>
+                                    <w:szCs w:val="72"/>
+                                  </w:rPr>
+                                  <w:alias w:val="Title"/>
+                                  <w:tag w:val=""/>
+                                  <w:id w:val="-438379639"/>
+                                  <w:dataBinding w:prefixMappings="xmlns:ns0='http://purl.org/dc/elements/1.1/' xmlns:ns1='http://schemas.openxmlformats.org/package/2006/metadata/core-properties' " w:xpath="/ns1:coreProperties[1]/ns0:title[1]" w:storeItemID="{6C3C8BC8-F283-45AE-878A-BAB7291924A1}"/>
+                                  <w:text/>
+                                </w:sdtPr>
+                                <w:sdtContent>
+                                  <w:p>
+                                    <w:pPr>
+                                      <w:pStyle w:val="NoSpacing"/>
+                                      <w:spacing w:line="312" w:lineRule="auto"/>
+                                      <w:jc w:val="right"/>
+                                      <w:rPr>
+                                        <w:caps/>
+                                        <w:color w:val="191919" w:themeColor="text1" w:themeTint="E6"/>
+                                        <w:sz w:val="72"/>
+                                        <w:szCs w:val="72"/>
+                                      </w:rPr>
+                                    </w:pPr>
+                                    <w:r>
+                                      <w:rPr>
+                                        <w:caps/>
+                                        <w:color w:val="191919" w:themeColor="text1" w:themeTint="E6"/>
+                                        <w:sz w:val="72"/>
+                                        <w:szCs w:val="72"/>
+                                      </w:rPr>
+                                      <w:t>GIT &amp; GITHUB</w:t>
+                                    </w:r>
+                                  </w:p>
+                                </w:sdtContent>
+                              </w:sdt>
+                              <w:sdt>
+                                <w:sdtPr>
+                                  <w:rPr>
+                                    <w:color w:val="000000" w:themeColor="text1"/>
+                                    <w:sz w:val="24"/>
+                                    <w:szCs w:val="24"/>
+                                  </w:rPr>
+                                  <w:alias w:val="Subtitle"/>
+                                  <w:tag w:val=""/>
+                                  <w:id w:val="1354072561"/>
+                                  <w:showingPlcHdr/>
+                                  <w:dataBinding w:prefixMappings="xmlns:ns0='http://purl.org/dc/elements/1.1/' xmlns:ns1='http://schemas.openxmlformats.org/package/2006/metadata/core-properties' " w:xpath="/ns1:coreProperties[1]/ns0:subject[1]" w:storeItemID="{6C3C8BC8-F283-45AE-878A-BAB7291924A1}"/>
+                                  <w:text/>
+                                </w:sdtPr>
+                                <w:sdtContent>
+                                  <w:p>
+                                    <w:pPr>
+                                      <w:jc w:val="right"/>
+                                      <w:rPr>
+                                        <w:sz w:val="24"/>
+                                        <w:szCs w:val="24"/>
+                                      </w:rPr>
+                                    </w:pPr>
+                                    <w:r>
+                                      <w:rPr>
+                                        <w:color w:val="000000" w:themeColor="text1"/>
+                                        <w:sz w:val="24"/>
+                                        <w:szCs w:val="24"/>
+                                      </w:rPr>
+                                      <w:t xml:space="preserve">     </w:t>
+                                    </w:r>
+                                  </w:p>
+                                </w:sdtContent>
+                              </w:sdt>
+                            </w:tc>
+                            <w:tc>
+                              <w:tcPr>
+                                <w:tcW w:w="2432" w:type="pct"/>
+                                <w:vAlign w:val="center"/>
+                              </w:tcPr>
                               <w:p>
                                 <w:pPr>
                                   <w:pStyle w:val="NoSpacing"/>
-                                  <w:spacing w:after="120"/>
                                   <w:rPr>
-                                    <w:rFonts w:asciiTheme="majorHAnsi" w:eastAsiaTheme="majorEastAsia" w:hAnsiTheme="majorHAnsi" w:cstheme="majorBidi"/>
-                                    <w:color w:val="FFFFFF" w:themeColor="background1"/>
-                                    <w:sz w:val="84"/>
-                                    <w:szCs w:val="84"/>
+                                    <w:caps/>
+                                    <w:color w:val="ED7D31" w:themeColor="accent2"/>
+                                    <w:sz w:val="26"/>
+                                    <w:szCs w:val="26"/>
                                   </w:rPr>
                                 </w:pPr>
                                 <w:r>
                                   <w:rPr>
-                                    <w:rFonts w:asciiTheme="majorHAnsi" w:eastAsiaTheme="majorEastAsia" w:hAnsiTheme="majorHAnsi" w:cstheme="majorBidi"/>
-                                    <w:color w:val="FFFFFF" w:themeColor="background1"/>
-                                    <w:sz w:val="84"/>
-                                    <w:szCs w:val="84"/>
+                                    <w:caps/>
+                                    <w:color w:val="ED7D31" w:themeColor="accent2"/>
+                                    <w:sz w:val="26"/>
+                                    <w:szCs w:val="26"/>
                                   </w:rPr>
-                                  <w:t>GIT tutorials</w:t>
+                                  <w:t>Abstract</w:t>
                                 </w:r>
                               </w:p>
-                            </w:sdtContent>
-                          </w:sdt>
-                          <w:sdt>
-                            <w:sdtPr>
-                              <w:rPr>
-                                <w:color w:val="FFFFFF" w:themeColor="background1"/>
-                                <w:sz w:val="28"/>
-                                <w:szCs w:val="28"/>
-                              </w:rPr>
-                              <w:alias w:val="Subtitle"/>
-                              <w:tag w:val=""/>
-                              <w:id w:val="1611937615"/>
-                              <w:showingPlcHdr/>
-                              <w:dataBinding w:prefixMappings="xmlns:ns0='http://purl.org/dc/elements/1.1/' xmlns:ns1='http://schemas.openxmlformats.org/package/2006/metadata/core-properties' " w:xpath="/ns1:coreProperties[1]/ns0:subject[1]" w:storeItemID="{6C3C8BC8-F283-45AE-878A-BAB7291924A1}"/>
-                              <w:text/>
-                            </w:sdtPr>
-                            <w:sdtContent>
+                              <w:sdt>
+                                <w:sdtPr>
+                                  <w:rPr>
+                                    <w:color w:val="000000" w:themeColor="text1"/>
+                                  </w:rPr>
+                                  <w:alias w:val="Abstract"/>
+                                  <w:tag w:val=""/>
+                                  <w:id w:val="-2036181933"/>
+                                  <w:dataBinding w:prefixMappings="xmlns:ns0='http://schemas.microsoft.com/office/2006/coverPageProps' " w:xpath="/ns0:CoverPageProperties[1]/ns0:Abstract[1]" w:storeItemID="{55AF091B-3C7A-41E3-B477-F2FDAA23CFDA}"/>
+                                  <w:text/>
+                                </w:sdtPr>
+                                <w:sdtContent>
+                                  <w:p>
+                                    <w:pPr>
+                                      <w:rPr>
+                                        <w:color w:val="000000" w:themeColor="text1"/>
+                                      </w:rPr>
+                                    </w:pPr>
+                                    <w:r>
+                                      <w:rPr>
+                                        <w:color w:val="000000" w:themeColor="text1"/>
+                                      </w:rPr>
+                                      <w:t>Tutorial document that explains how to use Git and GitHub for version control.</w:t>
+                                    </w:r>
+                                  </w:p>
+                                </w:sdtContent>
+                              </w:sdt>
+                              <w:sdt>
+                                <w:sdtPr>
+                                  <w:rPr>
+                                    <w:color w:val="ED7D31" w:themeColor="accent2"/>
+                                    <w:sz w:val="26"/>
+                                    <w:szCs w:val="26"/>
+                                  </w:rPr>
+                                  <w:alias w:val="Author"/>
+                                  <w:tag w:val=""/>
+                                  <w:id w:val="-279026076"/>
+                                  <w:dataBinding w:prefixMappings="xmlns:ns0='http://purl.org/dc/elements/1.1/' xmlns:ns1='http://schemas.openxmlformats.org/package/2006/metadata/core-properties' " w:xpath="/ns1:coreProperties[1]/ns0:creator[1]" w:storeItemID="{6C3C8BC8-F283-45AE-878A-BAB7291924A1}"/>
+                                  <w:text/>
+                                </w:sdtPr>
+                                <w:sdtContent>
+                                  <w:p>
+                                    <w:pPr>
+                                      <w:pStyle w:val="NoSpacing"/>
+                                      <w:rPr>
+                                        <w:color w:val="ED7D31" w:themeColor="accent2"/>
+                                        <w:sz w:val="26"/>
+                                        <w:szCs w:val="26"/>
+                                      </w:rPr>
+                                    </w:pPr>
+                                    <w:r>
+                                      <w:rPr>
+                                        <w:color w:val="ED7D31" w:themeColor="accent2"/>
+                                        <w:sz w:val="26"/>
+                                        <w:szCs w:val="26"/>
+                                      </w:rPr>
+                                      <w:t>James Bridge</w:t>
+                                    </w:r>
+                                  </w:p>
+                                </w:sdtContent>
+                              </w:sdt>
                               <w:p>
                                 <w:pPr>
                                   <w:pStyle w:val="NoSpacing"/>
-                                  <w:rPr>
-                                    <w:color w:val="FFFFFF" w:themeColor="background1"/>
-                                    <w:sz w:val="28"/>
-                                    <w:szCs w:val="28"/>
-                                  </w:rPr>
                                 </w:pPr>
-                                <w:r>
-                                  <w:rPr>
-                                    <w:color w:val="FFFFFF" w:themeColor="background1"/>
-                                    <w:sz w:val="28"/>
-                                    <w:szCs w:val="28"/>
-                                  </w:rPr>
-                                  <w:t xml:space="preserve">     </w:t>
-                                </w:r>
+                                <w:sdt>
+                                  <w:sdtPr>
+                                    <w:rPr>
+                                      <w:color w:val="44546A" w:themeColor="text2"/>
+                                    </w:rPr>
+                                    <w:alias w:val="Course"/>
+                                    <w:tag w:val="Course"/>
+                                    <w:id w:val="-710501431"/>
+                                    <w:showingPlcHdr/>
+                                    <w:dataBinding w:prefixMappings="xmlns:ns0='http://purl.org/dc/elements/1.1/' xmlns:ns1='http://schemas.openxmlformats.org/package/2006/metadata/core-properties' " w:xpath="/ns1:coreProperties[1]/ns1:category[1]" w:storeItemID="{6C3C8BC8-F283-45AE-878A-BAB7291924A1}"/>
+                                    <w:text/>
+                                  </w:sdtPr>
+                                  <w:sdtContent>
+                                    <w:r>
+                                      <w:rPr>
+                                        <w:color w:val="44546A" w:themeColor="text2"/>
+                                      </w:rPr>
+                                      <w:t xml:space="preserve">     </w:t>
+                                    </w:r>
+                                  </w:sdtContent>
+                                </w:sdt>
                               </w:p>
-                            </w:sdtContent>
-                          </w:sdt>
-                        </w:txbxContent>
-                      </v:textbox>
-                    </v:rect>
-                    <v:rect id="Rectangle 34" o:spid="_x0000_s1028" style="position:absolute;width:2286;height:91440;visibility:visible;mso-wrap-style:square;v-text-anchor:middle" o:gfxdata="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" fillcolor="gray [1629]" stroked="f" strokeweight="1pt"/>
-                    <v:shapetype id="_x0000_t202" coordsize="21600,21600" o:spt="202" path="m,l,21600r21600,l21600,xe">
-                      <v:stroke joinstyle="miter"/>
-                      <v:path gradientshapeok="t" o:connecttype="rect"/>
-                    </v:shapetype>
-                    <v:shape id="Text Box 35" o:spid="_x0000_s1029" type="#_x0000_t202" style="position:absolute;left:2286;top:71628;width:66294;height:15614;visibility:visible;mso-wrap-style:square;v-text-anchor:bottom" o:gfxdata="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" filled="f" stroked="f" strokeweight=".5pt">
-                      <v:textbox inset="36pt,0,1in,0">
-                        <w:txbxContent>
-                          <w:sdt>
-                            <w:sdtPr>
-                              <w:rPr>
-                                <w:color w:val="FFFFFF" w:themeColor="background1"/>
-                                <w:sz w:val="32"/>
-                                <w:szCs w:val="32"/>
-                              </w:rPr>
-                              <w:alias w:val="Author"/>
-                              <w:tag w:val=""/>
-                              <w:id w:val="-315646564"/>
-                              <w:dataBinding w:prefixMappings="xmlns:ns0='http://purl.org/dc/elements/1.1/' xmlns:ns1='http://schemas.openxmlformats.org/package/2006/metadata/core-properties' " w:xpath="/ns1:coreProperties[1]/ns0:creator[1]" w:storeItemID="{6C3C8BC8-F283-45AE-878A-BAB7291924A1}"/>
-                              <w:text/>
-                            </w:sdtPr>
-                            <w:sdtContent>
-                              <w:p>
-                                <w:pPr>
-                                  <w:pStyle w:val="NoSpacing"/>
-                                  <w:rPr>
-                                    <w:color w:val="FFFFFF" w:themeColor="background1"/>
-                                    <w:sz w:val="32"/>
-                                    <w:szCs w:val="32"/>
-                                  </w:rPr>
-                                </w:pPr>
-                                <w:r>
-                                  <w:rPr>
-                                    <w:color w:val="FFFFFF" w:themeColor="background1"/>
-                                    <w:sz w:val="32"/>
-                                    <w:szCs w:val="32"/>
-                                  </w:rPr>
-                                  <w:t>James Bridge</w:t>
-                                </w:r>
-                              </w:p>
-                            </w:sdtContent>
-                          </w:sdt>
-                        </w:txbxContent>
-                      </v:textbox>
-                    </v:shape>
+                            </w:tc>
+                          </w:tr>
+                        </w:tbl>
+                        <w:p/>
+                      </w:txbxContent>
+                    </v:textbox>
                     <w10:wrap anchorx="page" anchory="page"/>
-                  </v:group>
+                  </v:shape>
                 </w:pict>
               </mc:Fallback>
             </mc:AlternateContent>
@@ -451,6 +655,8 @@
           <w:r>
             <w:rPr>
               <w:rFonts w:ascii="Aparajita" w:hAnsi="Aparajita" w:cs="Aparajita"/>
+              <w:b/>
+              <w:bCs/>
               <w:sz w:val="24"/>
               <w:szCs w:val="24"/>
             </w:rPr>
@@ -471,42 +677,12 @@
       <w:r>
         <w:rPr>
           <w:rFonts w:ascii="Aparajita" w:hAnsi="Aparajita" w:cs="Aparajita"/>
-          <w:sz w:val="24"/>
-          <w:szCs w:val="24"/>
-        </w:rPr>
-        <w:lastRenderedPageBreak/>
-        <w:t>Git allows for version control. It allows you to keep older versions of your work so that you can revert to a previous save-point.</w:t>
-      </w:r>
-    </w:p>
-    <w:p>
-      <w:pPr>
-        <w:jc w:val="both"/>
-        <w:rPr>
-          <w:rFonts w:ascii="Aparajita" w:hAnsi="Aparajita" w:cs="Aparajita"/>
-          <w:sz w:val="24"/>
-          <w:szCs w:val="24"/>
-        </w:rPr>
-      </w:pPr>
-    </w:p>
-    <w:p>
-      <w:pPr>
-        <w:jc w:val="both"/>
-        <w:rPr>
-          <w:rFonts w:ascii="Aparajita" w:hAnsi="Aparajita" w:cs="Aparajita"/>
           <w:b/>
           <w:bCs/>
           <w:sz w:val="24"/>
           <w:szCs w:val="24"/>
         </w:rPr>
-      </w:pPr>
-      <w:r>
-        <w:rPr>
-          <w:rFonts w:ascii="Aparajita" w:hAnsi="Aparajita" w:cs="Aparajita"/>
-          <w:b/>
-          <w:bCs/>
-          <w:sz w:val="24"/>
-          <w:szCs w:val="24"/>
-        </w:rPr>
+        <w:lastRenderedPageBreak/>
         <w:t>How to set up a GIT repo</w:t>
       </w:r>
     </w:p>
@@ -577,497 +753,6 @@
             <wp:extent cx="5591955" cy="419158"/>
             <wp:effectExtent l="0" t="0" r="8890" b="0"/>
             <wp:docPr id="1" name="Picture 1"/>
-            <wp:cNvGraphicFramePr>
-              <a:graphicFrameLocks xmlns:a="http://schemas.openxmlformats.org/drawingml/2006/main" noChangeAspect="1"/>
-            </wp:cNvGraphicFramePr>
-            <a:graphic xmlns:a="http://schemas.openxmlformats.org/drawingml/2006/main">
-              <a:graphicData uri="http://schemas.openxmlformats.org/drawingml/2006/picture">
-                <pic:pic xmlns:pic="http://schemas.openxmlformats.org/drawingml/2006/picture">
-                  <pic:nvPicPr>
-                    <pic:cNvPr id="1" name=""/>
-                    <pic:cNvPicPr/>
-                  </pic:nvPicPr>
-                  <pic:blipFill>
-                    <a:blip r:embed="rId6"/>
-                    <a:stretch>
-                      <a:fillRect/>
-                    </a:stretch>
-                  </pic:blipFill>
-                  <pic:spPr>
-                    <a:xfrm>
-                      <a:off x="0" y="0"/>
-                      <a:ext cx="5591955" cy="419158"/>
-                    </a:xfrm>
-                    <a:prstGeom prst="rect">
-                      <a:avLst/>
-                    </a:prstGeom>
-                  </pic:spPr>
-                </pic:pic>
-              </a:graphicData>
-            </a:graphic>
-          </wp:inline>
-        </w:drawing>
-      </w:r>
-    </w:p>
-    <w:p>
-      <w:pPr>
-        <w:jc w:val="both"/>
-        <w:rPr>
-          <w:rFonts w:ascii="Aparajita" w:hAnsi="Aparajita" w:cs="Aparajita"/>
-          <w:sz w:val="24"/>
-          <w:szCs w:val="24"/>
-        </w:rPr>
-      </w:pPr>
-    </w:p>
-    <w:p>
-      <w:pPr>
-        <w:jc w:val="both"/>
-        <w:rPr>
-          <w:rFonts w:ascii="Aparajita" w:hAnsi="Aparajita" w:cs="Aparajita"/>
-          <w:b/>
-          <w:bCs/>
-          <w:sz w:val="24"/>
-          <w:szCs w:val="24"/>
-        </w:rPr>
-      </w:pPr>
-      <w:r>
-        <w:rPr>
-          <w:rFonts w:ascii="Aparajita" w:hAnsi="Aparajita" w:cs="Aparajita"/>
-          <w:b/>
-          <w:bCs/>
-          <w:sz w:val="24"/>
-          <w:szCs w:val="24"/>
-        </w:rPr>
-        <w:t>Staging Area</w:t>
-      </w:r>
-    </w:p>
-    <w:p>
-      <w:pPr>
-        <w:jc w:val="both"/>
-        <w:rPr>
-          <w:rFonts w:ascii="Aparajita" w:hAnsi="Aparajita" w:cs="Aparajita"/>
-          <w:sz w:val="24"/>
-          <w:szCs w:val="24"/>
-        </w:rPr>
-      </w:pPr>
-      <w:r>
-        <w:rPr>
-          <w:rFonts w:ascii="Aparajita" w:hAnsi="Aparajita" w:cs="Aparajita"/>
-          <w:sz w:val="24"/>
-          <w:szCs w:val="24"/>
-        </w:rPr>
-        <w:t xml:space="preserve">Git has a cache called a staging area. You need to push files to this staging area before they can be move along to the repo. You can check the status of your staging area with the </w:t>
-      </w:r>
-      <w:r>
-        <w:rPr>
-          <w:rFonts w:ascii="Aparajita" w:hAnsi="Aparajita" w:cs="Aparajita"/>
-          <w:b/>
-          <w:bCs/>
-          <w:i/>
-          <w:iCs/>
-          <w:sz w:val="24"/>
-          <w:szCs w:val="24"/>
-        </w:rPr>
-        <w:t>git status</w:t>
-      </w:r>
-      <w:r>
-        <w:rPr>
-          <w:rFonts w:ascii="Aparajita" w:hAnsi="Aparajita" w:cs="Aparajita"/>
-          <w:sz w:val="24"/>
-          <w:szCs w:val="24"/>
-        </w:rPr>
-        <w:t xml:space="preserve"> command.</w:t>
-      </w:r>
-    </w:p>
-    <w:p>
-      <w:pPr>
-        <w:jc w:val="both"/>
-        <w:rPr>
-          <w:rFonts w:ascii="Aparajita" w:hAnsi="Aparajita" w:cs="Aparajita"/>
-          <w:sz w:val="24"/>
-          <w:szCs w:val="24"/>
-        </w:rPr>
-      </w:pPr>
-      <w:r>
-        <w:rPr>
-          <w:rFonts w:ascii="Aparajita" w:hAnsi="Aparajita" w:cs="Aparajita"/>
-          <w:noProof/>
-          <w:sz w:val="24"/>
-          <w:szCs w:val="24"/>
-        </w:rPr>
-        <w:drawing>
-          <wp:inline distT="0" distB="0" distL="0" distR="0" wp14:anchorId="5762375F" wp14:editId="6DF32880">
-            <wp:extent cx="5792008" cy="1648055"/>
-            <wp:effectExtent l="0" t="0" r="0" b="9525"/>
-            <wp:docPr id="2" name="Picture 2"/>
-            <wp:cNvGraphicFramePr>
-              <a:graphicFrameLocks xmlns:a="http://schemas.openxmlformats.org/drawingml/2006/main" noChangeAspect="1"/>
-            </wp:cNvGraphicFramePr>
-            <a:graphic xmlns:a="http://schemas.openxmlformats.org/drawingml/2006/main">
-              <a:graphicData uri="http://schemas.openxmlformats.org/drawingml/2006/picture">
-                <pic:pic xmlns:pic="http://schemas.openxmlformats.org/drawingml/2006/picture">
-                  <pic:nvPicPr>
-                    <pic:cNvPr id="1" name=""/>
-                    <pic:cNvPicPr/>
-                  </pic:nvPicPr>
-                  <pic:blipFill>
-                    <a:blip r:embed="rId7"/>
-                    <a:stretch>
-                      <a:fillRect/>
-                    </a:stretch>
-                  </pic:blipFill>
-                  <pic:spPr>
-                    <a:xfrm>
-                      <a:off x="0" y="0"/>
-                      <a:ext cx="5792008" cy="1648055"/>
-                    </a:xfrm>
-                    <a:prstGeom prst="rect">
-                      <a:avLst/>
-                    </a:prstGeom>
-                  </pic:spPr>
-                </pic:pic>
-              </a:graphicData>
-            </a:graphic>
-          </wp:inline>
-        </w:drawing>
-      </w:r>
-    </w:p>
-    <w:p>
-      <w:pPr>
-        <w:jc w:val="both"/>
-        <w:rPr>
-          <w:rFonts w:ascii="Aparajita" w:hAnsi="Aparajita" w:cs="Aparajita"/>
-          <w:sz w:val="24"/>
-          <w:szCs w:val="24"/>
-        </w:rPr>
-      </w:pPr>
-      <w:r>
-        <w:rPr>
-          <w:rFonts w:ascii="Aparajita" w:hAnsi="Aparajita" w:cs="Aparajita"/>
-          <w:sz w:val="24"/>
-          <w:szCs w:val="24"/>
-        </w:rPr>
-        <w:t>In the example above we can see that there are currently no files being tracked, no files in the staging area, and one file that is currently not tracked.</w:t>
-      </w:r>
-    </w:p>
-    <w:p>
-      <w:pPr>
-        <w:jc w:val="both"/>
-        <w:rPr>
-          <w:rFonts w:ascii="Aparajita" w:hAnsi="Aparajita" w:cs="Aparajita"/>
-          <w:sz w:val="24"/>
-          <w:szCs w:val="24"/>
-        </w:rPr>
-      </w:pPr>
-      <w:r>
-        <w:rPr>
-          <w:rFonts w:ascii="Aparajita" w:hAnsi="Aparajita" w:cs="Aparajita"/>
-          <w:sz w:val="24"/>
-          <w:szCs w:val="24"/>
-        </w:rPr>
-        <w:t xml:space="preserve">To add a file to the staging area we can use the command </w:t>
-      </w:r>
-      <w:r>
-        <w:rPr>
-          <w:rFonts w:ascii="Aparajita" w:hAnsi="Aparajita" w:cs="Aparajita"/>
-          <w:b/>
-          <w:bCs/>
-          <w:i/>
-          <w:iCs/>
-          <w:sz w:val="24"/>
-          <w:szCs w:val="24"/>
-        </w:rPr>
-        <w:t>git add</w:t>
-      </w:r>
-      <w:r>
-        <w:rPr>
-          <w:rFonts w:ascii="Aparajita" w:hAnsi="Aparajita" w:cs="Aparajita"/>
-          <w:sz w:val="24"/>
-          <w:szCs w:val="24"/>
-        </w:rPr>
-        <w:t xml:space="preserve"> followed by the name of the file we wish to add to the staging area. If we then re-run the status command we will see the selected file showing up as being tracked with </w:t>
-      </w:r>
-      <w:r>
-        <w:rPr>
-          <w:rFonts w:ascii="Aparajita" w:hAnsi="Aparajita" w:cs="Aparajita"/>
-          <w:sz w:val="24"/>
-          <w:szCs w:val="24"/>
-        </w:rPr>
-        <w:t>its</w:t>
-      </w:r>
-      <w:r>
-        <w:rPr>
-          <w:rFonts w:ascii="Aparajita" w:hAnsi="Aparajita" w:cs="Aparajita"/>
-          <w:sz w:val="24"/>
-          <w:szCs w:val="24"/>
-        </w:rPr>
-        <w:t xml:space="preserve"> name in green.</w:t>
-      </w:r>
-    </w:p>
-    <w:p>
-      <w:pPr>
-        <w:jc w:val="both"/>
-        <w:rPr>
-          <w:rFonts w:ascii="Aparajita" w:hAnsi="Aparajita" w:cs="Aparajita"/>
-          <w:sz w:val="24"/>
-          <w:szCs w:val="24"/>
-        </w:rPr>
-      </w:pPr>
-      <w:r>
-        <w:rPr>
-          <w:rFonts w:ascii="Aparajita" w:hAnsi="Aparajita" w:cs="Aparajita"/>
-          <w:noProof/>
-          <w:sz w:val="24"/>
-          <w:szCs w:val="24"/>
-        </w:rPr>
-        <w:drawing>
-          <wp:inline distT="0" distB="0" distL="0" distR="0" wp14:anchorId="62FEEA76" wp14:editId="6875AF32">
-            <wp:extent cx="3762900" cy="1581371"/>
-            <wp:effectExtent l="0" t="0" r="0" b="0"/>
-            <wp:docPr id="3" name="Picture 3"/>
-            <wp:cNvGraphicFramePr>
-              <a:graphicFrameLocks xmlns:a="http://schemas.openxmlformats.org/drawingml/2006/main" noChangeAspect="1"/>
-            </wp:cNvGraphicFramePr>
-            <a:graphic xmlns:a="http://schemas.openxmlformats.org/drawingml/2006/main">
-              <a:graphicData uri="http://schemas.openxmlformats.org/drawingml/2006/picture">
-                <pic:pic xmlns:pic="http://schemas.openxmlformats.org/drawingml/2006/picture">
-                  <pic:nvPicPr>
-                    <pic:cNvPr id="1" name=""/>
-                    <pic:cNvPicPr/>
-                  </pic:nvPicPr>
-                  <pic:blipFill>
-                    <a:blip r:embed="rId8"/>
-                    <a:stretch>
-                      <a:fillRect/>
-                    </a:stretch>
-                  </pic:blipFill>
-                  <pic:spPr>
-                    <a:xfrm>
-                      <a:off x="0" y="0"/>
-                      <a:ext cx="3762900" cy="1581371"/>
-                    </a:xfrm>
-                    <a:prstGeom prst="rect">
-                      <a:avLst/>
-                    </a:prstGeom>
-                  </pic:spPr>
-                </pic:pic>
-              </a:graphicData>
-            </a:graphic>
-          </wp:inline>
-        </w:drawing>
-      </w:r>
-    </w:p>
-    <w:p>
-      <w:pPr>
-        <w:jc w:val="both"/>
-        <w:rPr>
-          <w:rFonts w:ascii="Aparajita" w:hAnsi="Aparajita" w:cs="Aparajita"/>
-          <w:sz w:val="24"/>
-          <w:szCs w:val="24"/>
-        </w:rPr>
-      </w:pPr>
-    </w:p>
-    <w:p>
-      <w:pPr>
-        <w:jc w:val="both"/>
-        <w:rPr>
-          <w:rFonts w:ascii="Aparajita" w:hAnsi="Aparajita" w:cs="Aparajita"/>
-          <w:b/>
-          <w:bCs/>
-          <w:sz w:val="24"/>
-          <w:szCs w:val="24"/>
-        </w:rPr>
-      </w:pPr>
-      <w:r>
-        <w:rPr>
-          <w:rFonts w:ascii="Aparajita" w:hAnsi="Aparajita" w:cs="Aparajita"/>
-          <w:b/>
-          <w:bCs/>
-          <w:sz w:val="24"/>
-          <w:szCs w:val="24"/>
-        </w:rPr>
-        <w:lastRenderedPageBreak/>
-        <w:t>Commitments</w:t>
-      </w:r>
-    </w:p>
-    <w:p>
-      <w:pPr>
-        <w:jc w:val="both"/>
-        <w:rPr>
-          <w:rFonts w:ascii="Aparajita" w:hAnsi="Aparajita" w:cs="Aparajita"/>
-          <w:sz w:val="24"/>
-          <w:szCs w:val="24"/>
-        </w:rPr>
-      </w:pPr>
-      <w:r>
-        <w:rPr>
-          <w:rFonts w:ascii="Aparajita" w:hAnsi="Aparajita" w:cs="Aparajita"/>
-          <w:sz w:val="24"/>
-          <w:szCs w:val="24"/>
-        </w:rPr>
-        <w:t>Once you have a file in the staging area you can commit the file to the repo. When you do this it is important to add a commit message that explains what this commit contains. This way it is easy to track your save points and identify which one is needed in the event of a rollback.</w:t>
-      </w:r>
-    </w:p>
-    <w:p>
-      <w:pPr>
-        <w:jc w:val="both"/>
-        <w:rPr>
-          <w:rFonts w:ascii="Aparajita" w:hAnsi="Aparajita" w:cs="Aparajita"/>
-          <w:sz w:val="24"/>
-          <w:szCs w:val="24"/>
-        </w:rPr>
-      </w:pPr>
-      <w:r>
-        <w:rPr>
-          <w:rFonts w:ascii="Aparajita" w:hAnsi="Aparajita" w:cs="Aparajita"/>
-          <w:sz w:val="24"/>
-          <w:szCs w:val="24"/>
-        </w:rPr>
-        <w:t xml:space="preserve">To commit files in the staging area use the command </w:t>
-      </w:r>
-      <w:r>
-        <w:rPr>
-          <w:rFonts w:ascii="Aparajita" w:hAnsi="Aparajita" w:cs="Aparajita"/>
-          <w:b/>
-          <w:bCs/>
-          <w:i/>
-          <w:iCs/>
-          <w:sz w:val="24"/>
-          <w:szCs w:val="24"/>
-        </w:rPr>
-        <w:t>git commit -m “your message here”</w:t>
-      </w:r>
-      <w:r>
-        <w:rPr>
-          <w:rFonts w:ascii="Aparajita" w:hAnsi="Aparajita" w:cs="Aparajita"/>
-          <w:i/>
-          <w:iCs/>
-          <w:sz w:val="24"/>
-          <w:szCs w:val="24"/>
-        </w:rPr>
-        <w:t>.</w:t>
-      </w:r>
-      <w:r>
-        <w:rPr>
-          <w:rFonts w:ascii="Aparajita" w:hAnsi="Aparajita" w:cs="Aparajita"/>
-          <w:sz w:val="24"/>
-          <w:szCs w:val="24"/>
-        </w:rPr>
-        <w:t xml:space="preserve"> </w:t>
-      </w:r>
-    </w:p>
-    <w:p>
-      <w:pPr>
-        <w:jc w:val="both"/>
-        <w:rPr>
-          <w:rFonts w:ascii="Aparajita" w:hAnsi="Aparajita" w:cs="Aparajita"/>
-          <w:sz w:val="24"/>
-          <w:szCs w:val="24"/>
-        </w:rPr>
-      </w:pPr>
-      <w:r>
-        <w:rPr>
-          <w:rFonts w:ascii="Aparajita" w:hAnsi="Aparajita" w:cs="Aparajita"/>
-          <w:noProof/>
-          <w:sz w:val="24"/>
-          <w:szCs w:val="24"/>
-        </w:rPr>
-        <w:drawing>
-          <wp:inline distT="0" distB="0" distL="0" distR="0" wp14:anchorId="58B7CD7E" wp14:editId="1E53301F">
-            <wp:extent cx="4696480" cy="752580"/>
-            <wp:effectExtent l="0" t="0" r="8890" b="9525"/>
-            <wp:docPr id="4" name="Picture 4"/>
-            <wp:cNvGraphicFramePr>
-              <a:graphicFrameLocks xmlns:a="http://schemas.openxmlformats.org/drawingml/2006/main" noChangeAspect="1"/>
-            </wp:cNvGraphicFramePr>
-            <a:graphic xmlns:a="http://schemas.openxmlformats.org/drawingml/2006/main">
-              <a:graphicData uri="http://schemas.openxmlformats.org/drawingml/2006/picture">
-                <pic:pic xmlns:pic="http://schemas.openxmlformats.org/drawingml/2006/picture">
-                  <pic:nvPicPr>
-                    <pic:cNvPr id="1" name=""/>
-                    <pic:cNvPicPr/>
-                  </pic:nvPicPr>
-                  <pic:blipFill>
-                    <a:blip r:embed="rId9"/>
-                    <a:stretch>
-                      <a:fillRect/>
-                    </a:stretch>
-                  </pic:blipFill>
-                  <pic:spPr>
-                    <a:xfrm>
-                      <a:off x="0" y="0"/>
-                      <a:ext cx="4696480" cy="752580"/>
-                    </a:xfrm>
-                    <a:prstGeom prst="rect">
-                      <a:avLst/>
-                    </a:prstGeom>
-                  </pic:spPr>
-                </pic:pic>
-              </a:graphicData>
-            </a:graphic>
-          </wp:inline>
-        </w:drawing>
-      </w:r>
-    </w:p>
-    <w:p>
-      <w:pPr>
-        <w:jc w:val="both"/>
-        <w:rPr>
-          <w:rFonts w:ascii="Aparajita" w:hAnsi="Aparajita" w:cs="Aparajita"/>
-          <w:sz w:val="24"/>
-          <w:szCs w:val="24"/>
-        </w:rPr>
-      </w:pPr>
-      <w:r>
-        <w:rPr>
-          <w:rFonts w:ascii="Aparajita" w:hAnsi="Aparajita" w:cs="Aparajita"/>
-          <w:sz w:val="24"/>
-          <w:szCs w:val="24"/>
-        </w:rPr>
-        <w:t xml:space="preserve">You can review which commitments have been made by using the </w:t>
-      </w:r>
-      <w:r>
-        <w:rPr>
-          <w:rFonts w:ascii="Aparajita" w:hAnsi="Aparajita" w:cs="Aparajita"/>
-          <w:b/>
-          <w:bCs/>
-          <w:i/>
-          <w:iCs/>
-          <w:sz w:val="24"/>
-          <w:szCs w:val="24"/>
-        </w:rPr>
-        <w:t>git log</w:t>
-      </w:r>
-      <w:r>
-        <w:rPr>
-          <w:rFonts w:ascii="Aparajita" w:hAnsi="Aparajita" w:cs="Aparajita"/>
-          <w:sz w:val="24"/>
-          <w:szCs w:val="24"/>
-        </w:rPr>
-        <w:t xml:space="preserve"> command. </w:t>
-      </w:r>
-    </w:p>
-    <w:p>
-      <w:pPr>
-        <w:jc w:val="both"/>
-        <w:rPr>
-          <w:rFonts w:ascii="Aparajita" w:hAnsi="Aparajita" w:cs="Aparajita"/>
-          <w:sz w:val="24"/>
-          <w:szCs w:val="24"/>
-        </w:rPr>
-      </w:pPr>
-      <w:r>
-        <w:rPr>
-          <w:rFonts w:ascii="Aparajita" w:hAnsi="Aparajita" w:cs="Aparajita"/>
-          <w:noProof/>
-          <w:sz w:val="24"/>
-          <w:szCs w:val="24"/>
-        </w:rPr>
-        <w:drawing>
-          <wp:inline distT="0" distB="0" distL="0" distR="0" wp14:anchorId="541A89FC" wp14:editId="192C622A">
-            <wp:extent cx="4906060" cy="962159"/>
-            <wp:effectExtent l="0" t="0" r="8890" b="9525"/>
-            <wp:docPr id="5" name="Picture 5"/>
             <wp:cNvGraphicFramePr>
               <a:graphicFrameLocks xmlns:a="http://schemas.openxmlformats.org/drawingml/2006/main" noChangeAspect="1"/>
             </wp:cNvGraphicFramePr>
@@ -1087,7 +772,7 @@
                   <pic:spPr>
                     <a:xfrm>
                       <a:off x="0" y="0"/>
-                      <a:ext cx="4906060" cy="962159"/>
+                      <a:ext cx="5591955" cy="419158"/>
                     </a:xfrm>
                     <a:prstGeom prst="rect">
                       <a:avLst/>
@@ -1109,31 +794,45 @@
           <w:szCs w:val="24"/>
         </w:rPr>
       </w:pPr>
-      <w:r>
-        <w:rPr>
-          <w:rFonts w:ascii="Aparajita" w:hAnsi="Aparajita" w:cs="Aparajita"/>
-          <w:sz w:val="24"/>
-          <w:szCs w:val="24"/>
-        </w:rPr>
-        <w:t>Note that the commit log contains a hash that uniquely identifies this commit. It also contains details of who made the commit, and the message that was logged.</w:t>
-      </w:r>
-    </w:p>
-    <w:p>
-      <w:pPr>
-        <w:jc w:val="both"/>
-        <w:rPr>
-          <w:rFonts w:ascii="Aparajita" w:hAnsi="Aparajita" w:cs="Aparajita"/>
-          <w:sz w:val="24"/>
-          <w:szCs w:val="24"/>
-        </w:rPr>
-      </w:pPr>
-      <w:r>
-        <w:rPr>
-          <w:rFonts w:ascii="Aparajita" w:hAnsi="Aparajita" w:cs="Aparajita"/>
-          <w:sz w:val="24"/>
-          <w:szCs w:val="24"/>
-        </w:rPr>
-        <w:t xml:space="preserve">If we want to add multiple new files to the staging area we can use the command </w:t>
+    </w:p>
+    <w:p>
+      <w:pPr>
+        <w:jc w:val="both"/>
+        <w:rPr>
+          <w:rFonts w:ascii="Aparajita" w:hAnsi="Aparajita" w:cs="Aparajita"/>
+          <w:b/>
+          <w:bCs/>
+          <w:sz w:val="24"/>
+          <w:szCs w:val="24"/>
+        </w:rPr>
+      </w:pPr>
+      <w:r>
+        <w:rPr>
+          <w:rFonts w:ascii="Aparajita" w:hAnsi="Aparajita" w:cs="Aparajita"/>
+          <w:b/>
+          <w:bCs/>
+          <w:sz w:val="24"/>
+          <w:szCs w:val="24"/>
+        </w:rPr>
+        <w:t>Staging Area</w:t>
+      </w:r>
+    </w:p>
+    <w:p>
+      <w:pPr>
+        <w:jc w:val="both"/>
+        <w:rPr>
+          <w:rFonts w:ascii="Aparajita" w:hAnsi="Aparajita" w:cs="Aparajita"/>
+          <w:sz w:val="24"/>
+          <w:szCs w:val="24"/>
+        </w:rPr>
+      </w:pPr>
+      <w:r>
+        <w:rPr>
+          <w:rFonts w:ascii="Aparajita" w:hAnsi="Aparajita" w:cs="Aparajita"/>
+          <w:sz w:val="24"/>
+          <w:szCs w:val="24"/>
+        </w:rPr>
+        <w:t xml:space="preserve">Git has a cache called a staging area. You need to push files to this staging area before they can be move along to the repo. You can check the status of your staging area with the </w:t>
       </w:r>
       <w:r>
         <w:rPr>
@@ -1145,27 +844,15 @@
           <w:sz w:val="24"/>
           <w:szCs w:val="24"/>
         </w:rPr>
-        <w:t>git add .</w:t>
-      </w:r>
-      <w:r>
-        <w:rPr>
-          <w:rFonts w:ascii="Aparajita" w:hAnsi="Aparajita" w:cs="Aparajita"/>
-          <w:b/>
-          <w:bCs/>
-          <w:i/>
-          <w:iCs/>
-          <w:sz w:val="24"/>
-          <w:szCs w:val="24"/>
-        </w:rPr>
-        <w:t xml:space="preserve"> </w:t>
-      </w:r>
-      <w:r>
-        <w:rPr>
-          <w:rFonts w:ascii="Aparajita" w:hAnsi="Aparajita" w:cs="Aparajita"/>
-          <w:sz w:val="24"/>
-          <w:szCs w:val="24"/>
-        </w:rPr>
-        <w:t>which will pick up all files in that folder and commit them at once.</w:t>
+        <w:t>git status</w:t>
+      </w:r>
+      <w:r>
+        <w:rPr>
+          <w:rFonts w:ascii="Aparajita" w:hAnsi="Aparajita" w:cs="Aparajita"/>
+          <w:sz w:val="24"/>
+          <w:szCs w:val="24"/>
+        </w:rPr>
+        <w:t xml:space="preserve"> command.</w:t>
       </w:r>
     </w:p>
     <w:p>
@@ -1185,10 +872,10 @@
           <w:szCs w:val="24"/>
         </w:rPr>
         <w:drawing>
-          <wp:inline distT="0" distB="0" distL="0" distR="0" wp14:anchorId="34646196" wp14:editId="0A008858">
-            <wp:extent cx="3915321" cy="1295581"/>
-            <wp:effectExtent l="0" t="0" r="0" b="0"/>
-            <wp:docPr id="6" name="Picture 6"/>
+          <wp:inline distT="0" distB="0" distL="0" distR="0" wp14:anchorId="5762375F" wp14:editId="6DF32880">
+            <wp:extent cx="5792008" cy="1648055"/>
+            <wp:effectExtent l="0" t="0" r="0" b="9525"/>
+            <wp:docPr id="2" name="Picture 2"/>
             <wp:cNvGraphicFramePr>
               <a:graphicFrameLocks xmlns:a="http://schemas.openxmlformats.org/drawingml/2006/main" noChangeAspect="1"/>
             </wp:cNvGraphicFramePr>
@@ -1208,7 +895,7 @@
                   <pic:spPr>
                     <a:xfrm>
                       <a:off x="0" y="0"/>
-                      <a:ext cx="3915321" cy="1295581"/>
+                      <a:ext cx="5792008" cy="1648055"/>
                     </a:xfrm>
                     <a:prstGeom prst="rect">
                       <a:avLst/>
@@ -1236,15 +923,61 @@
           <w:sz w:val="24"/>
           <w:szCs w:val="24"/>
         </w:rPr>
-        <w:t xml:space="preserve">You can also commit more than one file at a time. When you run a commit command all files that are in the staging area will be added to the repo as part of that commit. </w:t>
-      </w:r>
-      <w:r>
-        <w:rPr>
-          <w:rFonts w:ascii="Aparajita" w:hAnsi="Aparajita" w:cs="Aparajita"/>
-          <w:sz w:val="24"/>
-          <w:szCs w:val="24"/>
-        </w:rPr>
-        <w:t>In the case of our example we have both chapter2.txt and chapter3.txt added at the same time.</w:t>
+        <w:t>In the example above we can see that there are currently no files being tracked, no files in the staging area, and one file that is currently not tracked.</w:t>
+      </w:r>
+    </w:p>
+    <w:p>
+      <w:pPr>
+        <w:jc w:val="both"/>
+        <w:rPr>
+          <w:rFonts w:ascii="Aparajita" w:hAnsi="Aparajita" w:cs="Aparajita"/>
+          <w:sz w:val="24"/>
+          <w:szCs w:val="24"/>
+        </w:rPr>
+      </w:pPr>
+      <w:r>
+        <w:rPr>
+          <w:rFonts w:ascii="Aparajita" w:hAnsi="Aparajita" w:cs="Aparajita"/>
+          <w:sz w:val="24"/>
+          <w:szCs w:val="24"/>
+        </w:rPr>
+        <w:t xml:space="preserve">To add a file to the staging area we can use the command </w:t>
+      </w:r>
+      <w:r>
+        <w:rPr>
+          <w:rFonts w:ascii="Aparajita" w:hAnsi="Aparajita" w:cs="Aparajita"/>
+          <w:b/>
+          <w:bCs/>
+          <w:i/>
+          <w:iCs/>
+          <w:sz w:val="24"/>
+          <w:szCs w:val="24"/>
+        </w:rPr>
+        <w:t>git add</w:t>
+      </w:r>
+      <w:r>
+        <w:rPr>
+          <w:rFonts w:ascii="Aparajita" w:hAnsi="Aparajita" w:cs="Aparajita"/>
+          <w:sz w:val="24"/>
+          <w:szCs w:val="24"/>
+        </w:rPr>
+        <w:t xml:space="preserve"> followed by the name of the file we wish to add to the staging area. If we then re-run the status command we will see the selected file showing up as being tracked with </w:t>
+      </w:r>
+      <w:r>
+        <w:rPr>
+          <w:rFonts w:ascii="Aparajita" w:hAnsi="Aparajita" w:cs="Aparajita"/>
+          <w:sz w:val="24"/>
+          <w:szCs w:val="24"/>
+        </w:rPr>
+        <w:t>its</w:t>
+      </w:r>
+      <w:r>
+        <w:rPr>
+          <w:rFonts w:ascii="Aparajita" w:hAnsi="Aparajita" w:cs="Aparajita"/>
+          <w:sz w:val="24"/>
+          <w:szCs w:val="24"/>
+        </w:rPr>
+        <w:t xml:space="preserve"> name in green.</w:t>
       </w:r>
     </w:p>
     <w:p>
@@ -1264,10 +997,10 @@
           <w:szCs w:val="24"/>
         </w:rPr>
         <w:drawing>
-          <wp:inline distT="0" distB="0" distL="0" distR="0" wp14:anchorId="5BADD0A9" wp14:editId="362ACF38">
-            <wp:extent cx="5410955" cy="828791"/>
-            <wp:effectExtent l="0" t="0" r="0" b="9525"/>
-            <wp:docPr id="7" name="Picture 7"/>
+          <wp:inline distT="0" distB="0" distL="0" distR="0" wp14:anchorId="62FEEA76" wp14:editId="6875AF32">
+            <wp:extent cx="3762900" cy="1581371"/>
+            <wp:effectExtent l="0" t="0" r="0" b="0"/>
+            <wp:docPr id="3" name="Picture 3"/>
             <wp:cNvGraphicFramePr>
               <a:graphicFrameLocks xmlns:a="http://schemas.openxmlformats.org/drawingml/2006/main" noChangeAspect="1"/>
             </wp:cNvGraphicFramePr>
@@ -1287,7 +1020,7 @@
                   <pic:spPr>
                     <a:xfrm>
                       <a:off x="0" y="0"/>
-                      <a:ext cx="5410955" cy="828791"/>
+                      <a:ext cx="3762900" cy="1581371"/>
                     </a:xfrm>
                     <a:prstGeom prst="rect">
                       <a:avLst/>
@@ -1315,28 +1048,124 @@
         <w:jc w:val="both"/>
         <w:rPr>
           <w:rFonts w:ascii="Aparajita" w:hAnsi="Aparajita" w:cs="Aparajita"/>
-          <w:sz w:val="24"/>
-          <w:szCs w:val="24"/>
-        </w:rPr>
-      </w:pPr>
-    </w:p>
-    <w:p>
-      <w:pPr>
-        <w:jc w:val="both"/>
-        <w:rPr>
-          <w:rFonts w:ascii="Aparajita" w:hAnsi="Aparajita" w:cs="Aparajita"/>
-          <w:sz w:val="24"/>
-          <w:szCs w:val="24"/>
-        </w:rPr>
-      </w:pPr>
-      <w:r>
-        <w:rPr>
-          <w:rFonts w:ascii="Aparajita" w:hAnsi="Aparajita" w:cs="Aparajita"/>
+          <w:b/>
+          <w:bCs/>
+          <w:sz w:val="24"/>
+          <w:szCs w:val="24"/>
+        </w:rPr>
+      </w:pPr>
+    </w:p>
+    <w:p>
+      <w:pPr>
+        <w:jc w:val="both"/>
+        <w:rPr>
+          <w:rFonts w:ascii="Aparajita" w:hAnsi="Aparajita" w:cs="Aparajita"/>
+          <w:b/>
+          <w:bCs/>
+          <w:sz w:val="24"/>
+          <w:szCs w:val="24"/>
+        </w:rPr>
+      </w:pPr>
+    </w:p>
+    <w:p>
+      <w:pPr>
+        <w:jc w:val="both"/>
+        <w:rPr>
+          <w:rFonts w:ascii="Aparajita" w:hAnsi="Aparajita" w:cs="Aparajita"/>
+          <w:b/>
+          <w:bCs/>
+          <w:sz w:val="24"/>
+          <w:szCs w:val="24"/>
+        </w:rPr>
+      </w:pPr>
+    </w:p>
+    <w:p>
+      <w:pPr>
+        <w:jc w:val="both"/>
+        <w:rPr>
+          <w:rFonts w:ascii="Aparajita" w:hAnsi="Aparajita" w:cs="Aparajita"/>
+          <w:b/>
+          <w:bCs/>
+          <w:sz w:val="24"/>
+          <w:szCs w:val="24"/>
+        </w:rPr>
+      </w:pPr>
+      <w:r>
+        <w:rPr>
+          <w:rFonts w:ascii="Aparajita" w:hAnsi="Aparajita" w:cs="Aparajita"/>
+          <w:b/>
+          <w:bCs/>
           <w:sz w:val="24"/>
           <w:szCs w:val="24"/>
         </w:rPr>
         <w:lastRenderedPageBreak/>
-        <w:t>Going back to the git log command we can also see that we now have two distinct commits showing. Each has its own unique hash, and each has a specific commit message to explain what changes it contains.</w:t>
+        <w:t>Commitments</w:t>
+      </w:r>
+    </w:p>
+    <w:p>
+      <w:pPr>
+        <w:jc w:val="both"/>
+        <w:rPr>
+          <w:rFonts w:ascii="Aparajita" w:hAnsi="Aparajita" w:cs="Aparajita"/>
+          <w:sz w:val="24"/>
+          <w:szCs w:val="24"/>
+        </w:rPr>
+      </w:pPr>
+      <w:r>
+        <w:rPr>
+          <w:rFonts w:ascii="Aparajita" w:hAnsi="Aparajita" w:cs="Aparajita"/>
+          <w:sz w:val="24"/>
+          <w:szCs w:val="24"/>
+        </w:rPr>
+        <w:t>Once you have a file in the staging area you can commit the file to the repo. When you do this it is important to add a commit message that explains what this commit contains. This way it is easy to track your save points and identify which one is needed in the event of a rollback.</w:t>
+      </w:r>
+    </w:p>
+    <w:p>
+      <w:pPr>
+        <w:jc w:val="both"/>
+        <w:rPr>
+          <w:rFonts w:ascii="Aparajita" w:hAnsi="Aparajita" w:cs="Aparajita"/>
+          <w:sz w:val="24"/>
+          <w:szCs w:val="24"/>
+        </w:rPr>
+      </w:pPr>
+      <w:r>
+        <w:rPr>
+          <w:rFonts w:ascii="Aparajita" w:hAnsi="Aparajita" w:cs="Aparajita"/>
+          <w:sz w:val="24"/>
+          <w:szCs w:val="24"/>
+        </w:rPr>
+        <w:t xml:space="preserve">To commit files in the staging area use the command </w:t>
+      </w:r>
+      <w:r>
+        <w:rPr>
+          <w:rFonts w:ascii="Aparajita" w:hAnsi="Aparajita" w:cs="Aparajita"/>
+          <w:b/>
+          <w:bCs/>
+          <w:i/>
+          <w:iCs/>
+          <w:sz w:val="24"/>
+          <w:szCs w:val="24"/>
+        </w:rPr>
+        <w:t>git commit -m “your message here”</w:t>
+      </w:r>
+      <w:r>
+        <w:rPr>
+          <w:rFonts w:ascii="Aparajita" w:hAnsi="Aparajita" w:cs="Aparajita"/>
+          <w:i/>
+          <w:iCs/>
+          <w:sz w:val="24"/>
+          <w:szCs w:val="24"/>
+        </w:rPr>
+        <w:t>.</w:t>
+      </w:r>
+      <w:r>
+        <w:rPr>
+          <w:rFonts w:ascii="Aparajita" w:hAnsi="Aparajita" w:cs="Aparajita"/>
+          <w:sz w:val="24"/>
+          <w:szCs w:val="24"/>
+        </w:rPr>
+        <w:t xml:space="preserve"> </w:t>
       </w:r>
     </w:p>
     <w:p>
@@ -1356,10 +1185,10 @@
           <w:szCs w:val="24"/>
         </w:rPr>
         <w:drawing>
-          <wp:inline distT="0" distB="0" distL="0" distR="0" wp14:anchorId="4A35D98B" wp14:editId="0EE775B4">
-            <wp:extent cx="4925112" cy="1905266"/>
-            <wp:effectExtent l="0" t="0" r="0" b="0"/>
-            <wp:docPr id="8" name="Picture 8"/>
+          <wp:inline distT="0" distB="0" distL="0" distR="0" wp14:anchorId="58B7CD7E" wp14:editId="1E53301F">
+            <wp:extent cx="4696480" cy="752580"/>
+            <wp:effectExtent l="0" t="0" r="8890" b="9525"/>
+            <wp:docPr id="4" name="Picture 4"/>
             <wp:cNvGraphicFramePr>
               <a:graphicFrameLocks xmlns:a="http://schemas.openxmlformats.org/drawingml/2006/main" noChangeAspect="1"/>
             </wp:cNvGraphicFramePr>
@@ -1379,7 +1208,7 @@
                   <pic:spPr>
                     <a:xfrm>
                       <a:off x="0" y="0"/>
-                      <a:ext cx="4925112" cy="1905266"/>
+                      <a:ext cx="4696480" cy="752580"/>
                     </a:xfrm>
                     <a:prstGeom prst="rect">
                       <a:avLst/>
@@ -1401,45 +1230,33 @@
           <w:szCs w:val="24"/>
         </w:rPr>
       </w:pPr>
-    </w:p>
-    <w:p>
-      <w:pPr>
-        <w:jc w:val="both"/>
+      <w:r>
+        <w:rPr>
+          <w:rFonts w:ascii="Aparajita" w:hAnsi="Aparajita" w:cs="Aparajita"/>
+          <w:sz w:val="24"/>
+          <w:szCs w:val="24"/>
+        </w:rPr>
+        <w:t xml:space="preserve">You can review which commitments have been made by using the </w:t>
+      </w:r>
+      <w:r>
         <w:rPr>
           <w:rFonts w:ascii="Aparajita" w:hAnsi="Aparajita" w:cs="Aparajita"/>
           <w:b/>
           <w:bCs/>
-          <w:sz w:val="24"/>
-          <w:szCs w:val="24"/>
-        </w:rPr>
-      </w:pPr>
-      <w:r>
-        <w:rPr>
-          <w:rFonts w:ascii="Aparajita" w:hAnsi="Aparajita" w:cs="Aparajita"/>
-          <w:b/>
-          <w:bCs/>
-          <w:sz w:val="24"/>
-          <w:szCs w:val="24"/>
-        </w:rPr>
-        <w:t>This graphic shows the directories we need to use:</w:t>
-      </w:r>
-    </w:p>
-    <w:p>
-      <w:pPr>
-        <w:jc w:val="both"/>
-        <w:rPr>
-          <w:rFonts w:ascii="Aparajita" w:hAnsi="Aparajita" w:cs="Aparajita"/>
-          <w:sz w:val="24"/>
-          <w:szCs w:val="24"/>
-        </w:rPr>
-      </w:pPr>
-      <w:r>
-        <w:rPr>
-          <w:rFonts w:ascii="Aparajita" w:hAnsi="Aparajita" w:cs="Aparajita"/>
-          <w:sz w:val="24"/>
-          <w:szCs w:val="24"/>
-        </w:rPr>
-        <w:t>The working directory is the local file on your machine where you save the files. The staging area is a cache that holds files that are to be uploaded to the local repo. The repo is where the actual commits are retained in order to maintain your version control.</w:t>
+          <w:i/>
+          <w:iCs/>
+          <w:sz w:val="24"/>
+          <w:szCs w:val="24"/>
+        </w:rPr>
+        <w:t>git log</w:t>
+      </w:r>
+      <w:r>
+        <w:rPr>
+          <w:rFonts w:ascii="Aparajita" w:hAnsi="Aparajita" w:cs="Aparajita"/>
+          <w:sz w:val="24"/>
+          <w:szCs w:val="24"/>
+        </w:rPr>
+        <w:t xml:space="preserve"> command. </w:t>
       </w:r>
     </w:p>
     <w:p>
@@ -1459,10 +1276,10 @@
           <w:szCs w:val="24"/>
         </w:rPr>
         <w:drawing>
-          <wp:inline distT="0" distB="0" distL="0" distR="0" wp14:anchorId="69A55DC1" wp14:editId="7CBE7443">
-            <wp:extent cx="5943600" cy="2960370"/>
-            <wp:effectExtent l="0" t="0" r="0" b="0"/>
-            <wp:docPr id="9" name="Picture 9"/>
+          <wp:inline distT="0" distB="0" distL="0" distR="0" wp14:anchorId="541A89FC" wp14:editId="192C622A">
+            <wp:extent cx="4906060" cy="962159"/>
+            <wp:effectExtent l="0" t="0" r="8890" b="9525"/>
+            <wp:docPr id="5" name="Picture 5"/>
             <wp:cNvGraphicFramePr>
               <a:graphicFrameLocks xmlns:a="http://schemas.openxmlformats.org/drawingml/2006/main" noChangeAspect="1"/>
             </wp:cNvGraphicFramePr>
@@ -1482,7 +1299,7 @@
                   <pic:spPr>
                     <a:xfrm>
                       <a:off x="0" y="0"/>
-                      <a:ext cx="5943600" cy="2960370"/>
+                      <a:ext cx="4906060" cy="962159"/>
                     </a:xfrm>
                     <a:prstGeom prst="rect">
                       <a:avLst/>
@@ -1510,68 +1327,25 @@
           <w:sz w:val="24"/>
           <w:szCs w:val="24"/>
         </w:rPr>
-        <w:t>The purpose of the staging area is to allow us to choose which files we wish to be part of the repo. There are times where you may wish to keep specific files out of the repo. If they contain specific sensitive information then you may not wish to have them backed up in the repo. This is especially important when you proceed to backing up your git repos using online repositories like GIT-HUB.</w:t>
-      </w:r>
-    </w:p>
-    <w:p>
-      <w:pPr>
-        <w:jc w:val="both"/>
-        <w:rPr>
-          <w:rFonts w:ascii="Aparajita" w:hAnsi="Aparajita" w:cs="Aparajita"/>
-          <w:sz w:val="24"/>
-          <w:szCs w:val="24"/>
-        </w:rPr>
-      </w:pPr>
-    </w:p>
-    <w:p>
-      <w:pPr>
-        <w:jc w:val="both"/>
-        <w:rPr>
-          <w:rFonts w:ascii="Aparajita" w:hAnsi="Aparajita" w:cs="Aparajita"/>
-          <w:sz w:val="24"/>
-          <w:szCs w:val="24"/>
-        </w:rPr>
-      </w:pPr>
-    </w:p>
-    <w:p>
-      <w:pPr>
-        <w:jc w:val="both"/>
-        <w:rPr>
-          <w:rFonts w:ascii="Aparajita" w:hAnsi="Aparajita" w:cs="Aparajita"/>
-          <w:b/>
-          <w:bCs/>
-          <w:sz w:val="24"/>
-          <w:szCs w:val="24"/>
-        </w:rPr>
-      </w:pPr>
-      <w:r>
-        <w:rPr>
-          <w:rFonts w:ascii="Aparajita" w:hAnsi="Aparajita" w:cs="Aparajita"/>
-          <w:b/>
-          <w:bCs/>
-          <w:sz w:val="24"/>
-          <w:szCs w:val="24"/>
-        </w:rPr>
-        <w:lastRenderedPageBreak/>
-        <w:t>Using GIT to roll back changes</w:t>
-      </w:r>
-    </w:p>
-    <w:p>
-      <w:pPr>
-        <w:jc w:val="both"/>
-        <w:rPr>
-          <w:rFonts w:ascii="Aparajita" w:hAnsi="Aparajita" w:cs="Aparajita"/>
-          <w:sz w:val="24"/>
-          <w:szCs w:val="24"/>
-        </w:rPr>
-      </w:pPr>
-      <w:r>
-        <w:rPr>
-          <w:rFonts w:ascii="Aparajita" w:hAnsi="Aparajita" w:cs="Aparajita"/>
-          <w:sz w:val="24"/>
-          <w:szCs w:val="24"/>
-        </w:rPr>
-        <w:t xml:space="preserve">Git allows us to roll back changes to our working files if we make changes that we need to revert. We can run the </w:t>
+        <w:t>Note that the commit log contains a hash that uniquely identifies this commit. It also contains details of who made the commit, and the message that was logged.</w:t>
+      </w:r>
+    </w:p>
+    <w:p>
+      <w:pPr>
+        <w:jc w:val="both"/>
+        <w:rPr>
+          <w:rFonts w:ascii="Aparajita" w:hAnsi="Aparajita" w:cs="Aparajita"/>
+          <w:sz w:val="24"/>
+          <w:szCs w:val="24"/>
+        </w:rPr>
+      </w:pPr>
+      <w:r>
+        <w:rPr>
+          <w:rFonts w:ascii="Aparajita" w:hAnsi="Aparajita" w:cs="Aparajita"/>
+          <w:sz w:val="24"/>
+          <w:szCs w:val="24"/>
+        </w:rPr>
+        <w:t xml:space="preserve">If we want to add multiple new files to the staging area we can use the command </w:t>
       </w:r>
       <w:r>
         <w:rPr>
@@ -1583,41 +1357,27 @@
           <w:sz w:val="24"/>
           <w:szCs w:val="24"/>
         </w:rPr>
-        <w:t>git status</w:t>
-      </w:r>
-      <w:r>
-        <w:rPr>
-          <w:rFonts w:ascii="Aparajita" w:hAnsi="Aparajita" w:cs="Aparajita"/>
-          <w:sz w:val="24"/>
-          <w:szCs w:val="24"/>
-        </w:rPr>
-        <w:t xml:space="preserve"> command to see that our working files are in a different state to the files in the repo commits.</w:t>
-      </w:r>
-      <w:r>
-        <w:rPr>
-          <w:rFonts w:ascii="Aparajita" w:hAnsi="Aparajita" w:cs="Aparajita"/>
-          <w:sz w:val="24"/>
-          <w:szCs w:val="24"/>
-        </w:rPr>
-        <w:t xml:space="preserve"> Here we can see the chapter2.txt file has been modified, and that the alterations have yet to be committed to the </w:t>
-      </w:r>
-      <w:proofErr w:type="spellStart"/>
-      <w:r>
-        <w:rPr>
-          <w:rFonts w:ascii="Aparajita" w:hAnsi="Aparajita" w:cs="Aparajita"/>
-          <w:sz w:val="24"/>
-          <w:szCs w:val="24"/>
-        </w:rPr>
-        <w:t>git</w:t>
-      </w:r>
-      <w:proofErr w:type="spellEnd"/>
-      <w:r>
-        <w:rPr>
-          <w:rFonts w:ascii="Aparajita" w:hAnsi="Aparajita" w:cs="Aparajita"/>
-          <w:sz w:val="24"/>
-          <w:szCs w:val="24"/>
-        </w:rPr>
-        <w:t xml:space="preserve"> repo.</w:t>
+        <w:t>git add .</w:t>
+      </w:r>
+      <w:r>
+        <w:rPr>
+          <w:rFonts w:ascii="Aparajita" w:hAnsi="Aparajita" w:cs="Aparajita"/>
+          <w:b/>
+          <w:bCs/>
+          <w:i/>
+          <w:iCs/>
+          <w:sz w:val="24"/>
+          <w:szCs w:val="24"/>
+        </w:rPr>
+        <w:t xml:space="preserve"> </w:t>
+      </w:r>
+      <w:r>
+        <w:rPr>
+          <w:rFonts w:ascii="Aparajita" w:hAnsi="Aparajita" w:cs="Aparajita"/>
+          <w:sz w:val="24"/>
+          <w:szCs w:val="24"/>
+        </w:rPr>
+        <w:t>which will pick up all files in that folder and commit them at once.</w:t>
       </w:r>
     </w:p>
     <w:p>
@@ -1637,10 +1397,10 @@
           <w:szCs w:val="24"/>
         </w:rPr>
         <w:drawing>
-          <wp:inline distT="0" distB="0" distL="0" distR="0" wp14:anchorId="2337EB04" wp14:editId="333FC422">
-            <wp:extent cx="5439534" cy="1276528"/>
-            <wp:effectExtent l="0" t="0" r="8890" b="0"/>
-            <wp:docPr id="10" name="Picture 10"/>
+          <wp:inline distT="0" distB="0" distL="0" distR="0" wp14:anchorId="34646196" wp14:editId="0A008858">
+            <wp:extent cx="3915321" cy="1295581"/>
+            <wp:effectExtent l="0" t="0" r="0" b="0"/>
+            <wp:docPr id="6" name="Picture 6"/>
             <wp:cNvGraphicFramePr>
               <a:graphicFrameLocks xmlns:a="http://schemas.openxmlformats.org/drawingml/2006/main" noChangeAspect="1"/>
             </wp:cNvGraphicFramePr>
@@ -1660,7 +1420,7 @@
                   <pic:spPr>
                     <a:xfrm>
                       <a:off x="0" y="0"/>
-                      <a:ext cx="5439534" cy="1276528"/>
+                      <a:ext cx="3915321" cy="1295581"/>
                     </a:xfrm>
                     <a:prstGeom prst="rect">
                       <a:avLst/>
@@ -1672,105 +1432,31 @@
           </wp:inline>
         </w:drawing>
       </w:r>
-      <w:r>
-        <w:rPr>
-          <w:rFonts w:ascii="Aparajita" w:hAnsi="Aparajita" w:cs="Aparajita"/>
-          <w:sz w:val="24"/>
-          <w:szCs w:val="24"/>
-        </w:rPr>
-        <w:t xml:space="preserve"> </w:t>
-      </w:r>
-    </w:p>
-    <w:p>
-      <w:pPr>
-        <w:jc w:val="both"/>
-        <w:rPr>
-          <w:rFonts w:ascii="Aparajita" w:hAnsi="Aparajita" w:cs="Aparajita"/>
-          <w:sz w:val="24"/>
-          <w:szCs w:val="24"/>
-        </w:rPr>
-      </w:pPr>
-      <w:r>
-        <w:rPr>
-          <w:rFonts w:ascii="Aparajita" w:hAnsi="Aparajita" w:cs="Aparajita"/>
-          <w:sz w:val="24"/>
-          <w:szCs w:val="24"/>
-        </w:rPr>
-        <w:t xml:space="preserve">We can compare the current working directory file to the commit in the </w:t>
-      </w:r>
-      <w:proofErr w:type="spellStart"/>
-      <w:r>
-        <w:rPr>
-          <w:rFonts w:ascii="Aparajita" w:hAnsi="Aparajita" w:cs="Aparajita"/>
-          <w:sz w:val="24"/>
-          <w:szCs w:val="24"/>
-        </w:rPr>
-        <w:t>git</w:t>
-      </w:r>
-      <w:proofErr w:type="spellEnd"/>
-      <w:r>
-        <w:rPr>
-          <w:rFonts w:ascii="Aparajita" w:hAnsi="Aparajita" w:cs="Aparajita"/>
-          <w:sz w:val="24"/>
-          <w:szCs w:val="24"/>
-        </w:rPr>
-        <w:t xml:space="preserve"> repo by using the </w:t>
-      </w:r>
-      <w:r>
-        <w:rPr>
-          <w:rFonts w:ascii="Aparajita" w:hAnsi="Aparajita" w:cs="Aparajita"/>
-          <w:b/>
-          <w:bCs/>
-          <w:i/>
-          <w:iCs/>
-          <w:sz w:val="24"/>
-          <w:szCs w:val="24"/>
-        </w:rPr>
-        <w:t xml:space="preserve">git diff </w:t>
-      </w:r>
-      <w:r>
-        <w:rPr>
-          <w:rFonts w:ascii="Aparajita" w:hAnsi="Aparajita" w:cs="Aparajita"/>
-          <w:b/>
-          <w:bCs/>
-          <w:i/>
-          <w:iCs/>
-          <w:sz w:val="24"/>
-          <w:szCs w:val="24"/>
-        </w:rPr>
-        <w:t>&lt;</w:t>
-      </w:r>
-      <w:r>
-        <w:rPr>
-          <w:rFonts w:ascii="Aparajita" w:hAnsi="Aparajita" w:cs="Aparajita"/>
-          <w:b/>
-          <w:bCs/>
-          <w:i/>
-          <w:iCs/>
-          <w:sz w:val="24"/>
-          <w:szCs w:val="24"/>
-        </w:rPr>
-        <w:t>filename</w:t>
-      </w:r>
-      <w:r>
-        <w:rPr>
-          <w:rFonts w:ascii="Aparajita" w:hAnsi="Aparajita" w:cs="Aparajita"/>
-          <w:b/>
-          <w:bCs/>
-          <w:i/>
-          <w:iCs/>
-          <w:sz w:val="24"/>
-          <w:szCs w:val="24"/>
-        </w:rPr>
-        <w:t>&gt;</w:t>
-      </w:r>
-      <w:r>
-        <w:rPr>
-          <w:rFonts w:ascii="Aparajita" w:hAnsi="Aparajita" w:cs="Aparajita"/>
-          <w:sz w:val="24"/>
-          <w:szCs w:val="24"/>
-        </w:rPr>
-        <w:t xml:space="preserve"> command. </w:t>
+    </w:p>
+    <w:p>
+      <w:pPr>
+        <w:jc w:val="both"/>
+        <w:rPr>
+          <w:rFonts w:ascii="Aparajita" w:hAnsi="Aparajita" w:cs="Aparajita"/>
+          <w:sz w:val="24"/>
+          <w:szCs w:val="24"/>
+        </w:rPr>
+      </w:pPr>
+      <w:r>
+        <w:rPr>
+          <w:rFonts w:ascii="Aparajita" w:hAnsi="Aparajita" w:cs="Aparajita"/>
+          <w:sz w:val="24"/>
+          <w:szCs w:val="24"/>
+        </w:rPr>
+        <w:t xml:space="preserve">You can also commit more than one file at a time. When you run a commit command all files that are in the staging area will be added to the repo as part of that commit. </w:t>
+      </w:r>
+      <w:r>
+        <w:rPr>
+          <w:rFonts w:ascii="Aparajita" w:hAnsi="Aparajita" w:cs="Aparajita"/>
+          <w:sz w:val="24"/>
+          <w:szCs w:val="24"/>
+        </w:rPr>
+        <w:t>In the case of our example we have both chapter2.txt and chapter3.txt added at the same time.</w:t>
       </w:r>
     </w:p>
     <w:p>
@@ -1790,10 +1476,10 @@
           <w:szCs w:val="24"/>
         </w:rPr>
         <w:drawing>
-          <wp:inline distT="0" distB="0" distL="0" distR="0" wp14:anchorId="7AD535CB" wp14:editId="6388B0D1">
-            <wp:extent cx="5943600" cy="1243965"/>
-            <wp:effectExtent l="0" t="0" r="0" b="0"/>
-            <wp:docPr id="12" name="Picture 12"/>
+          <wp:inline distT="0" distB="0" distL="0" distR="0" wp14:anchorId="5BADD0A9" wp14:editId="362ACF38">
+            <wp:extent cx="5410955" cy="828791"/>
+            <wp:effectExtent l="0" t="0" r="0" b="9525"/>
+            <wp:docPr id="7" name="Picture 7"/>
             <wp:cNvGraphicFramePr>
               <a:graphicFrameLocks xmlns:a="http://schemas.openxmlformats.org/drawingml/2006/main" noChangeAspect="1"/>
             </wp:cNvGraphicFramePr>
@@ -1813,7 +1499,7 @@
                   <pic:spPr>
                     <a:xfrm>
                       <a:off x="0" y="0"/>
-                      <a:ext cx="5943600" cy="1243965"/>
+                      <a:ext cx="5410955" cy="828791"/>
                     </a:xfrm>
                     <a:prstGeom prst="rect">
                       <a:avLst/>
@@ -1835,51 +1521,34 @@
           <w:szCs w:val="24"/>
         </w:rPr>
       </w:pPr>
-      <w:r>
-        <w:rPr>
-          <w:rFonts w:ascii="Aparajita" w:hAnsi="Aparajita" w:cs="Aparajita"/>
-          <w:sz w:val="24"/>
-          <w:szCs w:val="24"/>
-        </w:rPr>
-        <w:t>The parts of the file that are inside the commit but not in the local file are in red. The parts that are in the local file but not in the commit are in green.</w:t>
-      </w:r>
-    </w:p>
-    <w:p>
-      <w:pPr>
-        <w:jc w:val="both"/>
-        <w:rPr>
-          <w:rFonts w:ascii="Aparajita" w:hAnsi="Aparajita" w:cs="Aparajita"/>
-          <w:sz w:val="24"/>
-          <w:szCs w:val="24"/>
-        </w:rPr>
-      </w:pPr>
-      <w:r>
-        <w:rPr>
-          <w:rFonts w:ascii="Aparajita" w:hAnsi="Aparajita" w:cs="Aparajita"/>
-          <w:sz w:val="24"/>
-          <w:szCs w:val="24"/>
-        </w:rPr>
-        <w:t xml:space="preserve">To roll back to a previous version we can use the </w:t>
-      </w:r>
-      <w:r>
-        <w:rPr>
-          <w:rFonts w:ascii="Aparajita" w:hAnsi="Aparajita" w:cs="Aparajita"/>
-          <w:b/>
-          <w:bCs/>
-          <w:i/>
-          <w:iCs/>
-          <w:sz w:val="24"/>
-          <w:szCs w:val="24"/>
-        </w:rPr>
-        <w:t>git checkout &lt;filename&gt;</w:t>
-      </w:r>
-      <w:r>
-        <w:rPr>
-          <w:rFonts w:ascii="Aparajita" w:hAnsi="Aparajita" w:cs="Aparajita"/>
-          <w:sz w:val="24"/>
-          <w:szCs w:val="24"/>
-        </w:rPr>
-        <w:t xml:space="preserve"> command. This will revert any changes and restore the local working file to be the same as the repo.</w:t>
+    </w:p>
+    <w:p>
+      <w:pPr>
+        <w:jc w:val="both"/>
+        <w:rPr>
+          <w:rFonts w:ascii="Aparajita" w:hAnsi="Aparajita" w:cs="Aparajita"/>
+          <w:sz w:val="24"/>
+          <w:szCs w:val="24"/>
+        </w:rPr>
+      </w:pPr>
+    </w:p>
+    <w:p>
+      <w:pPr>
+        <w:jc w:val="both"/>
+        <w:rPr>
+          <w:rFonts w:ascii="Aparajita" w:hAnsi="Aparajita" w:cs="Aparajita"/>
+          <w:sz w:val="24"/>
+          <w:szCs w:val="24"/>
+        </w:rPr>
+      </w:pPr>
+      <w:r>
+        <w:rPr>
+          <w:rFonts w:ascii="Aparajita" w:hAnsi="Aparajita" w:cs="Aparajita"/>
+          <w:sz w:val="24"/>
+          <w:szCs w:val="24"/>
+        </w:rPr>
+        <w:lastRenderedPageBreak/>
+        <w:t>Going back to the git log command we can also see that we now have two distinct commits showing. Each has its own unique hash, and each has a specific commit message to explain what changes it contains.</w:t>
       </w:r>
     </w:p>
     <w:p>
@@ -1899,10 +1568,10 @@
           <w:szCs w:val="24"/>
         </w:rPr>
         <w:drawing>
-          <wp:inline distT="0" distB="0" distL="0" distR="0" wp14:anchorId="46BFB337" wp14:editId="434B262A">
-            <wp:extent cx="4220164" cy="295316"/>
-            <wp:effectExtent l="0" t="0" r="9525" b="9525"/>
-            <wp:docPr id="13" name="Picture 13"/>
+          <wp:inline distT="0" distB="0" distL="0" distR="0" wp14:anchorId="4A35D98B" wp14:editId="0EE775B4">
+            <wp:extent cx="4925112" cy="1905266"/>
+            <wp:effectExtent l="0" t="0" r="0" b="0"/>
+            <wp:docPr id="8" name="Picture 8"/>
             <wp:cNvGraphicFramePr>
               <a:graphicFrameLocks xmlns:a="http://schemas.openxmlformats.org/drawingml/2006/main" noChangeAspect="1"/>
             </wp:cNvGraphicFramePr>
@@ -1922,6 +1591,549 @@
                   <pic:spPr>
                     <a:xfrm>
                       <a:off x="0" y="0"/>
+                      <a:ext cx="4925112" cy="1905266"/>
+                    </a:xfrm>
+                    <a:prstGeom prst="rect">
+                      <a:avLst/>
+                    </a:prstGeom>
+                  </pic:spPr>
+                </pic:pic>
+              </a:graphicData>
+            </a:graphic>
+          </wp:inline>
+        </w:drawing>
+      </w:r>
+    </w:p>
+    <w:p>
+      <w:pPr>
+        <w:jc w:val="both"/>
+        <w:rPr>
+          <w:rFonts w:ascii="Aparajita" w:hAnsi="Aparajita" w:cs="Aparajita"/>
+          <w:sz w:val="24"/>
+          <w:szCs w:val="24"/>
+        </w:rPr>
+      </w:pPr>
+    </w:p>
+    <w:p>
+      <w:pPr>
+        <w:jc w:val="both"/>
+        <w:rPr>
+          <w:rFonts w:ascii="Aparajita" w:hAnsi="Aparajita" w:cs="Aparajita"/>
+          <w:b/>
+          <w:bCs/>
+          <w:sz w:val="24"/>
+          <w:szCs w:val="24"/>
+        </w:rPr>
+      </w:pPr>
+      <w:r>
+        <w:rPr>
+          <w:rFonts w:ascii="Aparajita" w:hAnsi="Aparajita" w:cs="Aparajita"/>
+          <w:b/>
+          <w:bCs/>
+          <w:sz w:val="24"/>
+          <w:szCs w:val="24"/>
+        </w:rPr>
+        <w:t>This graphic shows the directories we need to use:</w:t>
+      </w:r>
+    </w:p>
+    <w:p>
+      <w:pPr>
+        <w:jc w:val="both"/>
+        <w:rPr>
+          <w:rFonts w:ascii="Aparajita" w:hAnsi="Aparajita" w:cs="Aparajita"/>
+          <w:sz w:val="24"/>
+          <w:szCs w:val="24"/>
+        </w:rPr>
+      </w:pPr>
+      <w:r>
+        <w:rPr>
+          <w:rFonts w:ascii="Aparajita" w:hAnsi="Aparajita" w:cs="Aparajita"/>
+          <w:sz w:val="24"/>
+          <w:szCs w:val="24"/>
+        </w:rPr>
+        <w:t>The working directory is the local file on your machine where you save the files. The staging area is a cache that holds files that are to be uploaded to the local repo. The repo is where the actual commits are retained in order to maintain your version control.</w:t>
+      </w:r>
+    </w:p>
+    <w:p>
+      <w:pPr>
+        <w:jc w:val="both"/>
+        <w:rPr>
+          <w:rFonts w:ascii="Aparajita" w:hAnsi="Aparajita" w:cs="Aparajita"/>
+          <w:sz w:val="24"/>
+          <w:szCs w:val="24"/>
+        </w:rPr>
+      </w:pPr>
+      <w:r>
+        <w:rPr>
+          <w:rFonts w:ascii="Aparajita" w:hAnsi="Aparajita" w:cs="Aparajita"/>
+          <w:noProof/>
+          <w:sz w:val="24"/>
+          <w:szCs w:val="24"/>
+        </w:rPr>
+        <w:drawing>
+          <wp:inline distT="0" distB="0" distL="0" distR="0" wp14:anchorId="69A55DC1" wp14:editId="7CBE7443">
+            <wp:extent cx="5943600" cy="2960370"/>
+            <wp:effectExtent l="0" t="0" r="0" b="0"/>
+            <wp:docPr id="9" name="Picture 9"/>
+            <wp:cNvGraphicFramePr>
+              <a:graphicFrameLocks xmlns:a="http://schemas.openxmlformats.org/drawingml/2006/main" noChangeAspect="1"/>
+            </wp:cNvGraphicFramePr>
+            <a:graphic xmlns:a="http://schemas.openxmlformats.org/drawingml/2006/main">
+              <a:graphicData uri="http://schemas.openxmlformats.org/drawingml/2006/picture">
+                <pic:pic xmlns:pic="http://schemas.openxmlformats.org/drawingml/2006/picture">
+                  <pic:nvPicPr>
+                    <pic:cNvPr id="1" name=""/>
+                    <pic:cNvPicPr/>
+                  </pic:nvPicPr>
+                  <pic:blipFill>
+                    <a:blip r:embed="rId18"/>
+                    <a:stretch>
+                      <a:fillRect/>
+                    </a:stretch>
+                  </pic:blipFill>
+                  <pic:spPr>
+                    <a:xfrm>
+                      <a:off x="0" y="0"/>
+                      <a:ext cx="5943600" cy="2960370"/>
+                    </a:xfrm>
+                    <a:prstGeom prst="rect">
+                      <a:avLst/>
+                    </a:prstGeom>
+                  </pic:spPr>
+                </pic:pic>
+              </a:graphicData>
+            </a:graphic>
+          </wp:inline>
+        </w:drawing>
+      </w:r>
+    </w:p>
+    <w:p>
+      <w:pPr>
+        <w:jc w:val="both"/>
+        <w:rPr>
+          <w:rFonts w:ascii="Aparajita" w:hAnsi="Aparajita" w:cs="Aparajita"/>
+          <w:sz w:val="24"/>
+          <w:szCs w:val="24"/>
+        </w:rPr>
+      </w:pPr>
+      <w:r>
+        <w:rPr>
+          <w:rFonts w:ascii="Aparajita" w:hAnsi="Aparajita" w:cs="Aparajita"/>
+          <w:sz w:val="24"/>
+          <w:szCs w:val="24"/>
+        </w:rPr>
+        <w:t>The purpose of the staging area is to allow us to choose which files we wish to be part of the repo. There are times where you may wish to keep specific files out of the repo. If they contain specific sensitive information then you may not wish to have them backed up in the repo. This is especially important when you proceed to backing up your git repos using online repositories like GIT-HUB.</w:t>
+      </w:r>
+    </w:p>
+    <w:p>
+      <w:pPr>
+        <w:jc w:val="both"/>
+        <w:rPr>
+          <w:rFonts w:ascii="Aparajita" w:hAnsi="Aparajita" w:cs="Aparajita"/>
+          <w:sz w:val="24"/>
+          <w:szCs w:val="24"/>
+        </w:rPr>
+      </w:pPr>
+    </w:p>
+    <w:p>
+      <w:pPr>
+        <w:jc w:val="both"/>
+        <w:rPr>
+          <w:rFonts w:ascii="Aparajita" w:hAnsi="Aparajita" w:cs="Aparajita"/>
+          <w:sz w:val="24"/>
+          <w:szCs w:val="24"/>
+        </w:rPr>
+      </w:pPr>
+    </w:p>
+    <w:p>
+      <w:pPr>
+        <w:jc w:val="both"/>
+        <w:rPr>
+          <w:rFonts w:ascii="Aparajita" w:hAnsi="Aparajita" w:cs="Aparajita"/>
+          <w:b/>
+          <w:bCs/>
+          <w:sz w:val="24"/>
+          <w:szCs w:val="24"/>
+        </w:rPr>
+      </w:pPr>
+      <w:r>
+        <w:rPr>
+          <w:rFonts w:ascii="Aparajita" w:hAnsi="Aparajita" w:cs="Aparajita"/>
+          <w:b/>
+          <w:bCs/>
+          <w:sz w:val="24"/>
+          <w:szCs w:val="24"/>
+        </w:rPr>
+        <w:lastRenderedPageBreak/>
+        <w:t>Using GIT to roll back changes</w:t>
+      </w:r>
+    </w:p>
+    <w:p>
+      <w:pPr>
+        <w:jc w:val="both"/>
+        <w:rPr>
+          <w:rFonts w:ascii="Aparajita" w:hAnsi="Aparajita" w:cs="Aparajita"/>
+          <w:sz w:val="24"/>
+          <w:szCs w:val="24"/>
+        </w:rPr>
+      </w:pPr>
+      <w:r>
+        <w:rPr>
+          <w:rFonts w:ascii="Aparajita" w:hAnsi="Aparajita" w:cs="Aparajita"/>
+          <w:sz w:val="24"/>
+          <w:szCs w:val="24"/>
+        </w:rPr>
+        <w:t xml:space="preserve">Git allows us to roll back changes to our working files if we make changes that we need to revert. We can run the </w:t>
+      </w:r>
+      <w:r>
+        <w:rPr>
+          <w:rFonts w:ascii="Aparajita" w:hAnsi="Aparajita" w:cs="Aparajita"/>
+          <w:b/>
+          <w:bCs/>
+          <w:i/>
+          <w:iCs/>
+          <w:sz w:val="24"/>
+          <w:szCs w:val="24"/>
+        </w:rPr>
+        <w:t>git status</w:t>
+      </w:r>
+      <w:r>
+        <w:rPr>
+          <w:rFonts w:ascii="Aparajita" w:hAnsi="Aparajita" w:cs="Aparajita"/>
+          <w:sz w:val="24"/>
+          <w:szCs w:val="24"/>
+        </w:rPr>
+        <w:t xml:space="preserve"> command to see that our working files are in a different state to the files in the repo commits.</w:t>
+      </w:r>
+      <w:r>
+        <w:rPr>
+          <w:rFonts w:ascii="Aparajita" w:hAnsi="Aparajita" w:cs="Aparajita"/>
+          <w:sz w:val="24"/>
+          <w:szCs w:val="24"/>
+        </w:rPr>
+        <w:t xml:space="preserve"> Here we can see the chapter2.txt file has been modified, and that the alterations have yet to be committed to the </w:t>
+      </w:r>
+      <w:proofErr w:type="spellStart"/>
+      <w:r>
+        <w:rPr>
+          <w:rFonts w:ascii="Aparajita" w:hAnsi="Aparajita" w:cs="Aparajita"/>
+          <w:sz w:val="24"/>
+          <w:szCs w:val="24"/>
+        </w:rPr>
+        <w:t>git</w:t>
+      </w:r>
+      <w:proofErr w:type="spellEnd"/>
+      <w:r>
+        <w:rPr>
+          <w:rFonts w:ascii="Aparajita" w:hAnsi="Aparajita" w:cs="Aparajita"/>
+          <w:sz w:val="24"/>
+          <w:szCs w:val="24"/>
+        </w:rPr>
+        <w:t xml:space="preserve"> repo.</w:t>
+      </w:r>
+    </w:p>
+    <w:p>
+      <w:pPr>
+        <w:jc w:val="both"/>
+        <w:rPr>
+          <w:rFonts w:ascii="Aparajita" w:hAnsi="Aparajita" w:cs="Aparajita"/>
+          <w:sz w:val="24"/>
+          <w:szCs w:val="24"/>
+        </w:rPr>
+      </w:pPr>
+      <w:r>
+        <w:rPr>
+          <w:rFonts w:ascii="Aparajita" w:hAnsi="Aparajita" w:cs="Aparajita"/>
+          <w:noProof/>
+          <w:sz w:val="24"/>
+          <w:szCs w:val="24"/>
+        </w:rPr>
+        <w:drawing>
+          <wp:inline distT="0" distB="0" distL="0" distR="0" wp14:anchorId="2337EB04" wp14:editId="333FC422">
+            <wp:extent cx="5439534" cy="1276528"/>
+            <wp:effectExtent l="0" t="0" r="8890" b="0"/>
+            <wp:docPr id="10" name="Picture 10"/>
+            <wp:cNvGraphicFramePr>
+              <a:graphicFrameLocks xmlns:a="http://schemas.openxmlformats.org/drawingml/2006/main" noChangeAspect="1"/>
+            </wp:cNvGraphicFramePr>
+            <a:graphic xmlns:a="http://schemas.openxmlformats.org/drawingml/2006/main">
+              <a:graphicData uri="http://schemas.openxmlformats.org/drawingml/2006/picture">
+                <pic:pic xmlns:pic="http://schemas.openxmlformats.org/drawingml/2006/picture">
+                  <pic:nvPicPr>
+                    <pic:cNvPr id="1" name=""/>
+                    <pic:cNvPicPr/>
+                  </pic:nvPicPr>
+                  <pic:blipFill>
+                    <a:blip r:embed="rId19"/>
+                    <a:stretch>
+                      <a:fillRect/>
+                    </a:stretch>
+                  </pic:blipFill>
+                  <pic:spPr>
+                    <a:xfrm>
+                      <a:off x="0" y="0"/>
+                      <a:ext cx="5439534" cy="1276528"/>
+                    </a:xfrm>
+                    <a:prstGeom prst="rect">
+                      <a:avLst/>
+                    </a:prstGeom>
+                  </pic:spPr>
+                </pic:pic>
+              </a:graphicData>
+            </a:graphic>
+          </wp:inline>
+        </w:drawing>
+      </w:r>
+      <w:r>
+        <w:rPr>
+          <w:rFonts w:ascii="Aparajita" w:hAnsi="Aparajita" w:cs="Aparajita"/>
+          <w:sz w:val="24"/>
+          <w:szCs w:val="24"/>
+        </w:rPr>
+        <w:t xml:space="preserve"> </w:t>
+      </w:r>
+    </w:p>
+    <w:p>
+      <w:pPr>
+        <w:jc w:val="both"/>
+        <w:rPr>
+          <w:rFonts w:ascii="Aparajita" w:hAnsi="Aparajita" w:cs="Aparajita"/>
+          <w:sz w:val="24"/>
+          <w:szCs w:val="24"/>
+        </w:rPr>
+      </w:pPr>
+      <w:r>
+        <w:rPr>
+          <w:rFonts w:ascii="Aparajita" w:hAnsi="Aparajita" w:cs="Aparajita"/>
+          <w:sz w:val="24"/>
+          <w:szCs w:val="24"/>
+        </w:rPr>
+        <w:t xml:space="preserve">We can compare the current working directory file to the commit in the </w:t>
+      </w:r>
+      <w:proofErr w:type="spellStart"/>
+      <w:r>
+        <w:rPr>
+          <w:rFonts w:ascii="Aparajita" w:hAnsi="Aparajita" w:cs="Aparajita"/>
+          <w:sz w:val="24"/>
+          <w:szCs w:val="24"/>
+        </w:rPr>
+        <w:t>git</w:t>
+      </w:r>
+      <w:proofErr w:type="spellEnd"/>
+      <w:r>
+        <w:rPr>
+          <w:rFonts w:ascii="Aparajita" w:hAnsi="Aparajita" w:cs="Aparajita"/>
+          <w:sz w:val="24"/>
+          <w:szCs w:val="24"/>
+        </w:rPr>
+        <w:t xml:space="preserve"> repo by using the </w:t>
+      </w:r>
+      <w:r>
+        <w:rPr>
+          <w:rFonts w:ascii="Aparajita" w:hAnsi="Aparajita" w:cs="Aparajita"/>
+          <w:b/>
+          <w:bCs/>
+          <w:i/>
+          <w:iCs/>
+          <w:sz w:val="24"/>
+          <w:szCs w:val="24"/>
+        </w:rPr>
+        <w:t xml:space="preserve">git diff </w:t>
+      </w:r>
+      <w:r>
+        <w:rPr>
+          <w:rFonts w:ascii="Aparajita" w:hAnsi="Aparajita" w:cs="Aparajita"/>
+          <w:b/>
+          <w:bCs/>
+          <w:i/>
+          <w:iCs/>
+          <w:sz w:val="24"/>
+          <w:szCs w:val="24"/>
+        </w:rPr>
+        <w:t>&lt;</w:t>
+      </w:r>
+      <w:r>
+        <w:rPr>
+          <w:rFonts w:ascii="Aparajita" w:hAnsi="Aparajita" w:cs="Aparajita"/>
+          <w:b/>
+          <w:bCs/>
+          <w:i/>
+          <w:iCs/>
+          <w:sz w:val="24"/>
+          <w:szCs w:val="24"/>
+        </w:rPr>
+        <w:t>filename</w:t>
+      </w:r>
+      <w:r>
+        <w:rPr>
+          <w:rFonts w:ascii="Aparajita" w:hAnsi="Aparajita" w:cs="Aparajita"/>
+          <w:b/>
+          <w:bCs/>
+          <w:i/>
+          <w:iCs/>
+          <w:sz w:val="24"/>
+          <w:szCs w:val="24"/>
+        </w:rPr>
+        <w:t>&gt;</w:t>
+      </w:r>
+      <w:r>
+        <w:rPr>
+          <w:rFonts w:ascii="Aparajita" w:hAnsi="Aparajita" w:cs="Aparajita"/>
+          <w:sz w:val="24"/>
+          <w:szCs w:val="24"/>
+        </w:rPr>
+        <w:t xml:space="preserve"> command. </w:t>
+      </w:r>
+    </w:p>
+    <w:p>
+      <w:pPr>
+        <w:jc w:val="both"/>
+        <w:rPr>
+          <w:rFonts w:ascii="Aparajita" w:hAnsi="Aparajita" w:cs="Aparajita"/>
+          <w:sz w:val="24"/>
+          <w:szCs w:val="24"/>
+        </w:rPr>
+      </w:pPr>
+      <w:r>
+        <w:rPr>
+          <w:rFonts w:ascii="Aparajita" w:hAnsi="Aparajita" w:cs="Aparajita"/>
+          <w:noProof/>
+          <w:sz w:val="24"/>
+          <w:szCs w:val="24"/>
+        </w:rPr>
+        <w:drawing>
+          <wp:inline distT="0" distB="0" distL="0" distR="0" wp14:anchorId="7AD535CB" wp14:editId="6388B0D1">
+            <wp:extent cx="5943600" cy="1243965"/>
+            <wp:effectExtent l="0" t="0" r="0" b="0"/>
+            <wp:docPr id="12" name="Picture 12"/>
+            <wp:cNvGraphicFramePr>
+              <a:graphicFrameLocks xmlns:a="http://schemas.openxmlformats.org/drawingml/2006/main" noChangeAspect="1"/>
+            </wp:cNvGraphicFramePr>
+            <a:graphic xmlns:a="http://schemas.openxmlformats.org/drawingml/2006/main">
+              <a:graphicData uri="http://schemas.openxmlformats.org/drawingml/2006/picture">
+                <pic:pic xmlns:pic="http://schemas.openxmlformats.org/drawingml/2006/picture">
+                  <pic:nvPicPr>
+                    <pic:cNvPr id="1" name=""/>
+                    <pic:cNvPicPr/>
+                  </pic:nvPicPr>
+                  <pic:blipFill>
+                    <a:blip r:embed="rId20"/>
+                    <a:stretch>
+                      <a:fillRect/>
+                    </a:stretch>
+                  </pic:blipFill>
+                  <pic:spPr>
+                    <a:xfrm>
+                      <a:off x="0" y="0"/>
+                      <a:ext cx="5943600" cy="1243965"/>
+                    </a:xfrm>
+                    <a:prstGeom prst="rect">
+                      <a:avLst/>
+                    </a:prstGeom>
+                  </pic:spPr>
+                </pic:pic>
+              </a:graphicData>
+            </a:graphic>
+          </wp:inline>
+        </w:drawing>
+      </w:r>
+    </w:p>
+    <w:p>
+      <w:pPr>
+        <w:jc w:val="both"/>
+        <w:rPr>
+          <w:rFonts w:ascii="Aparajita" w:hAnsi="Aparajita" w:cs="Aparajita"/>
+          <w:sz w:val="24"/>
+          <w:szCs w:val="24"/>
+        </w:rPr>
+      </w:pPr>
+      <w:r>
+        <w:rPr>
+          <w:rFonts w:ascii="Aparajita" w:hAnsi="Aparajita" w:cs="Aparajita"/>
+          <w:sz w:val="24"/>
+          <w:szCs w:val="24"/>
+        </w:rPr>
+        <w:t>The parts of the file that are inside the commit but not in the local file are in red. The parts that are in the local file but not in the commit are in green.</w:t>
+      </w:r>
+    </w:p>
+    <w:p>
+      <w:pPr>
+        <w:jc w:val="both"/>
+        <w:rPr>
+          <w:rFonts w:ascii="Aparajita" w:hAnsi="Aparajita" w:cs="Aparajita"/>
+          <w:sz w:val="24"/>
+          <w:szCs w:val="24"/>
+        </w:rPr>
+      </w:pPr>
+      <w:r>
+        <w:rPr>
+          <w:rFonts w:ascii="Aparajita" w:hAnsi="Aparajita" w:cs="Aparajita"/>
+          <w:sz w:val="24"/>
+          <w:szCs w:val="24"/>
+        </w:rPr>
+        <w:t xml:space="preserve">To roll back to a previous version we can use the </w:t>
+      </w:r>
+      <w:r>
+        <w:rPr>
+          <w:rFonts w:ascii="Aparajita" w:hAnsi="Aparajita" w:cs="Aparajita"/>
+          <w:b/>
+          <w:bCs/>
+          <w:i/>
+          <w:iCs/>
+          <w:sz w:val="24"/>
+          <w:szCs w:val="24"/>
+        </w:rPr>
+        <w:t>git checkout &lt;filename&gt;</w:t>
+      </w:r>
+      <w:r>
+        <w:rPr>
+          <w:rFonts w:ascii="Aparajita" w:hAnsi="Aparajita" w:cs="Aparajita"/>
+          <w:sz w:val="24"/>
+          <w:szCs w:val="24"/>
+        </w:rPr>
+        <w:t xml:space="preserve"> command. This will revert any changes and restore the local working file to be the same as the repo.</w:t>
+      </w:r>
+    </w:p>
+    <w:p>
+      <w:pPr>
+        <w:jc w:val="both"/>
+        <w:rPr>
+          <w:rFonts w:ascii="Aparajita" w:hAnsi="Aparajita" w:cs="Aparajita"/>
+          <w:sz w:val="24"/>
+          <w:szCs w:val="24"/>
+        </w:rPr>
+      </w:pPr>
+      <w:r>
+        <w:rPr>
+          <w:rFonts w:ascii="Aparajita" w:hAnsi="Aparajita" w:cs="Aparajita"/>
+          <w:noProof/>
+          <w:sz w:val="24"/>
+          <w:szCs w:val="24"/>
+        </w:rPr>
+        <w:drawing>
+          <wp:inline distT="0" distB="0" distL="0" distR="0" wp14:anchorId="46BFB337" wp14:editId="434B262A">
+            <wp:extent cx="4220164" cy="295316"/>
+            <wp:effectExtent l="0" t="0" r="9525" b="9525"/>
+            <wp:docPr id="13" name="Picture 13"/>
+            <wp:cNvGraphicFramePr>
+              <a:graphicFrameLocks xmlns:a="http://schemas.openxmlformats.org/drawingml/2006/main" noChangeAspect="1"/>
+            </wp:cNvGraphicFramePr>
+            <a:graphic xmlns:a="http://schemas.openxmlformats.org/drawingml/2006/main">
+              <a:graphicData uri="http://schemas.openxmlformats.org/drawingml/2006/picture">
+                <pic:pic xmlns:pic="http://schemas.openxmlformats.org/drawingml/2006/picture">
+                  <pic:nvPicPr>
+                    <pic:cNvPr id="1" name=""/>
+                    <pic:cNvPicPr/>
+                  </pic:nvPicPr>
+                  <pic:blipFill>
+                    <a:blip r:embed="rId21"/>
+                    <a:stretch>
+                      <a:fillRect/>
+                    </a:stretch>
+                  </pic:blipFill>
+                  <pic:spPr>
+                    <a:xfrm>
+                      <a:off x="0" y="0"/>
                       <a:ext cx="4220164" cy="295316"/>
                     </a:xfrm>
                     <a:prstGeom prst="rect">
@@ -1993,7 +2205,7 @@
         </w:rPr>
         <w:t xml:space="preserve">You can use GitHub as an online repository to back up all of your work. Start by navigating to </w:t>
       </w:r>
-      <w:hyperlink r:id="rId18" w:history="1">
+      <w:hyperlink r:id="rId22" w:history="1">
         <w:r>
           <w:rPr>
             <w:rStyle w:val="Hyperlink"/>
@@ -2045,7 +2257,7 @@
                     <pic:cNvPicPr/>
                   </pic:nvPicPr>
                   <pic:blipFill>
-                    <a:blip r:embed="rId19"/>
+                    <a:blip r:embed="rId23"/>
                     <a:stretch>
                       <a:fillRect/>
                     </a:stretch>
@@ -2121,7 +2333,7 @@
                     <pic:cNvPicPr/>
                   </pic:nvPicPr>
                   <pic:blipFill>
-                    <a:blip r:embed="rId20"/>
+                    <a:blip r:embed="rId24"/>
                     <a:stretch>
                       <a:fillRect/>
                     </a:stretch>
@@ -2217,7 +2429,7 @@
                     <pic:cNvPicPr/>
                   </pic:nvPicPr>
                   <pic:blipFill>
-                    <a:blip r:embed="rId21"/>
+                    <a:blip r:embed="rId25"/>
                     <a:stretch>
                       <a:fillRect/>
                     </a:stretch>
@@ -2308,7 +2520,7 @@
                     <pic:cNvPicPr/>
                   </pic:nvPicPr>
                   <pic:blipFill>
-                    <a:blip r:embed="rId22"/>
+                    <a:blip r:embed="rId26"/>
                     <a:stretch>
                       <a:fillRect/>
                     </a:stretch>
@@ -2430,7 +2642,7 @@
                     <pic:cNvPicPr/>
                   </pic:nvPicPr>
                   <pic:blipFill>
-                    <a:blip r:embed="rId23"/>
+                    <a:blip r:embed="rId27"/>
                     <a:stretch>
                       <a:fillRect/>
                     </a:stretch>
@@ -2514,7 +2726,7 @@
                     <pic:cNvPicPr/>
                   </pic:nvPicPr>
                   <pic:blipFill>
-                    <a:blip r:embed="rId24"/>
+                    <a:blip r:embed="rId28"/>
                     <a:stretch>
                       <a:fillRect/>
                     </a:stretch>
@@ -2590,7 +2802,7 @@
                     <pic:cNvPicPr/>
                   </pic:nvPicPr>
                   <pic:blipFill>
-                    <a:blip r:embed="rId25"/>
+                    <a:blip r:embed="rId29"/>
                     <a:stretch>
                       <a:fillRect/>
                     </a:stretch>
@@ -2772,7 +2984,7 @@
                     <pic:cNvPicPr/>
                   </pic:nvPicPr>
                   <pic:blipFill>
-                    <a:blip r:embed="rId26"/>
+                    <a:blip r:embed="rId30"/>
                     <a:stretch>
                       <a:fillRect/>
                     </a:stretch>
@@ -2848,7 +3060,7 @@
                     <pic:cNvPicPr/>
                   </pic:nvPicPr>
                   <pic:blipFill>
-                    <a:blip r:embed="rId27"/>
+                    <a:blip r:embed="rId31"/>
                     <a:stretch>
                       <a:fillRect/>
                     </a:stretch>
@@ -2922,6 +3134,7 @@
       <w:r>
         <w:rPr>
           <w:rFonts w:ascii="Aparajita" w:hAnsi="Aparajita" w:cs="Aparajita"/>
+          <w:noProof/>
           <w:sz w:val="24"/>
           <w:szCs w:val="24"/>
         </w:rPr>
@@ -2941,7 +3154,7 @@
                     <pic:cNvPicPr/>
                   </pic:nvPicPr>
                   <pic:blipFill>
-                    <a:blip r:embed="rId28"/>
+                    <a:blip r:embed="rId32"/>
                     <a:stretch>
                       <a:fillRect/>
                     </a:stretch>
@@ -2992,6 +3205,7 @@
       <w:r>
         <w:rPr>
           <w:rFonts w:ascii="Aparajita" w:hAnsi="Aparajita" w:cs="Aparajita"/>
+          <w:noProof/>
           <w:sz w:val="24"/>
           <w:szCs w:val="24"/>
         </w:rPr>
@@ -3011,7 +3225,7 @@
                     <pic:cNvPicPr/>
                   </pic:nvPicPr>
                   <pic:blipFill>
-                    <a:blip r:embed="rId29"/>
+                    <a:blip r:embed="rId33"/>
                     <a:stretch>
                       <a:fillRect/>
                     </a:stretch>
@@ -3038,7 +3252,7 @@
       </w:r>
     </w:p>
     <w:sectPr>
-      <w:footerReference w:type="default" r:id="rId30"/>
+      <w:footerReference w:type="default" r:id="rId34"/>
       <w:pgSz w:w="12240" w:h="15840"/>
       <w:pgMar w:top="1440" w:right="1440" w:bottom="1440" w:left="1440" w:header="720" w:footer="720" w:gutter="0"/>
       <w:pgNumType w:start="0"/>
@@ -3151,6 +3365,715 @@
     </w:p>
   </w:footnote>
 </w:footnotes>
+</file>
+
+<file path=word/numbering.xml><?xml version="1.0" encoding="utf-8"?>
+<w:numbering xmlns:wpc="http://schemas.microsoft.com/office/word/2010/wordprocessingCanvas" xmlns:cx="http://schemas.microsoft.com/office/drawing/2014/chartex" xmlns:cx1="http://schemas.microsoft.com/office/drawing/2015/9/8/chartex" xmlns:cx2="http://schemas.microsoft.com/office/drawing/2015/10/21/chartex" xmlns:cx3="http://schemas.microsoft.com/office/drawing/2016/5/9/chartex" xmlns:cx4="http://schemas.microsoft.com/office/drawing/2016/5/10/chartex" xmlns:cx5="http://schemas.microsoft.com/office/drawing/2016/5/11/chartex" xmlns:cx6="http://schemas.microsoft.com/office/drawing/2016/5/12/chartex" xmlns:cx7="http://schemas.microsoft.com/office/drawing/2016/5/13/chartex" xmlns:cx8="http://schemas.microsoft.com/office/drawing/2016/5/14/chartex" xmlns:mc="http://schemas.openxmlformats.org/markup-compatibility/2006" xmlns:aink="http://schemas.microsoft.com/office/drawing/2016/ink" xmlns:am3d="http://schemas.microsoft.com/office/drawing/2017/model3d" xmlns:o="urn:schemas-microsoft-com:office:office" xmlns:r="http://schemas.openxmlformats.org/officeDocument/2006/relationships" xmlns:m="http://schemas.openxmlformats.org/officeDocument/2006/math" xmlns:v="urn:schemas-microsoft-com:vml" xmlns:wp14="http://schemas.microsoft.com/office/word/2010/wordprocessingDrawing" xmlns:wp="http://schemas.openxmlformats.org/drawingml/2006/wordprocessingDrawing" xmlns:w10="urn:schemas-microsoft-com:office:word" xmlns:w="http://schemas.openxmlformats.org/wordprocessingml/2006/main" xmlns:w14="http://schemas.microsoft.com/office/word/2010/wordml" xmlns:w15="http://schemas.microsoft.com/office/word/2012/wordml" xmlns:w16cex="http://schemas.microsoft.com/office/word/2018/wordml/cex" xmlns:w16cid="http://schemas.microsoft.com/office/word/2016/wordml/cid" xmlns:w16="http://schemas.microsoft.com/office/word/2018/wordml" xmlns:w16se="http://schemas.microsoft.com/office/word/2015/wordml/symex" xmlns:wpg="http://schemas.microsoft.com/office/word/2010/wordprocessingGroup" xmlns:wpi="http://schemas.microsoft.com/office/word/2010/wordprocessingInk" xmlns:wne="http://schemas.microsoft.com/office/word/2006/wordml" xmlns:wps="http://schemas.microsoft.com/office/word/2010/wordprocessingShape" mc:Ignorable="w14 w15 w16se w16cid w16 w16cex wp14">
+  <w:abstractNum w:abstractNumId="0" w15:restartNumberingAfterBreak="0">
+    <w:nsid w:val="08BC4084"/>
+    <w:multiLevelType w:val="hybridMultilevel"/>
+    <w:tmpl w:val="B574CAE2"/>
+    <w:lvl w:ilvl="0" w:tplc="0409000F">
+      <w:start w:val="1"/>
+      <w:numFmt w:val="decimal"/>
+      <w:lvlText w:val="%1."/>
+      <w:lvlJc w:val="left"/>
+      <w:pPr>
+        <w:ind w:left="720" w:hanging="360"/>
+      </w:pPr>
+      <w:rPr>
+        <w:rFonts w:hint="default"/>
+      </w:rPr>
+    </w:lvl>
+    <w:lvl w:ilvl="1" w:tplc="04090003" w:tentative="1">
+      <w:start w:val="1"/>
+      <w:numFmt w:val="bullet"/>
+      <w:lvlText w:val="o"/>
+      <w:lvlJc w:val="left"/>
+      <w:pPr>
+        <w:ind w:left="1440" w:hanging="360"/>
+      </w:pPr>
+      <w:rPr>
+        <w:rFonts w:ascii="Courier New" w:hAnsi="Courier New" w:cs="Courier New" w:hint="default"/>
+      </w:rPr>
+    </w:lvl>
+    <w:lvl w:ilvl="2" w:tplc="04090005" w:tentative="1">
+      <w:start w:val="1"/>
+      <w:numFmt w:val="bullet"/>
+      <w:lvlText w:val=""/>
+      <w:lvlJc w:val="left"/>
+      <w:pPr>
+        <w:ind w:left="2160" w:hanging="360"/>
+      </w:pPr>
+      <w:rPr>
+        <w:rFonts w:ascii="Wingdings" w:hAnsi="Wingdings" w:hint="default"/>
+      </w:rPr>
+    </w:lvl>
+    <w:lvl w:ilvl="3" w:tplc="04090001" w:tentative="1">
+      <w:start w:val="1"/>
+      <w:numFmt w:val="bullet"/>
+      <w:lvlText w:val=""/>
+      <w:lvlJc w:val="left"/>
+      <w:pPr>
+        <w:ind w:left="2880" w:hanging="360"/>
+      </w:pPr>
+      <w:rPr>
+        <w:rFonts w:ascii="Symbol" w:hAnsi="Symbol" w:hint="default"/>
+      </w:rPr>
+    </w:lvl>
+    <w:lvl w:ilvl="4" w:tplc="04090003" w:tentative="1">
+      <w:start w:val="1"/>
+      <w:numFmt w:val="bullet"/>
+      <w:lvlText w:val="o"/>
+      <w:lvlJc w:val="left"/>
+      <w:pPr>
+        <w:ind w:left="3600" w:hanging="360"/>
+      </w:pPr>
+      <w:rPr>
+        <w:rFonts w:ascii="Courier New" w:hAnsi="Courier New" w:cs="Courier New" w:hint="default"/>
+      </w:rPr>
+    </w:lvl>
+    <w:lvl w:ilvl="5" w:tplc="04090005" w:tentative="1">
+      <w:start w:val="1"/>
+      <w:numFmt w:val="bullet"/>
+      <w:lvlText w:val=""/>
+      <w:lvlJc w:val="left"/>
+      <w:pPr>
+        <w:ind w:left="4320" w:hanging="360"/>
+      </w:pPr>
+      <w:rPr>
+        <w:rFonts w:ascii="Wingdings" w:hAnsi="Wingdings" w:hint="default"/>
+      </w:rPr>
+    </w:lvl>
+    <w:lvl w:ilvl="6" w:tplc="04090001" w:tentative="1">
+      <w:start w:val="1"/>
+      <w:numFmt w:val="bullet"/>
+      <w:lvlText w:val=""/>
+      <w:lvlJc w:val="left"/>
+      <w:pPr>
+        <w:ind w:left="5040" w:hanging="360"/>
+      </w:pPr>
+      <w:rPr>
+        <w:rFonts w:ascii="Symbol" w:hAnsi="Symbol" w:hint="default"/>
+      </w:rPr>
+    </w:lvl>
+    <w:lvl w:ilvl="7" w:tplc="04090003" w:tentative="1">
+      <w:start w:val="1"/>
+      <w:numFmt w:val="bullet"/>
+      <w:lvlText w:val="o"/>
+      <w:lvlJc w:val="left"/>
+      <w:pPr>
+        <w:ind w:left="5760" w:hanging="360"/>
+      </w:pPr>
+      <w:rPr>
+        <w:rFonts w:ascii="Courier New" w:hAnsi="Courier New" w:cs="Courier New" w:hint="default"/>
+      </w:rPr>
+    </w:lvl>
+    <w:lvl w:ilvl="8" w:tplc="04090005" w:tentative="1">
+      <w:start w:val="1"/>
+      <w:numFmt w:val="bullet"/>
+      <w:lvlText w:val=""/>
+      <w:lvlJc w:val="left"/>
+      <w:pPr>
+        <w:ind w:left="6480" w:hanging="360"/>
+      </w:pPr>
+      <w:rPr>
+        <w:rFonts w:ascii="Wingdings" w:hAnsi="Wingdings" w:hint="default"/>
+      </w:rPr>
+    </w:lvl>
+  </w:abstractNum>
+  <w:abstractNum w:abstractNumId="1" w15:restartNumberingAfterBreak="0">
+    <w:nsid w:val="0B2412A0"/>
+    <w:multiLevelType w:val="hybridMultilevel"/>
+    <w:tmpl w:val="5F2A2F18"/>
+    <w:lvl w:ilvl="0" w:tplc="04090001">
+      <w:start w:val="1"/>
+      <w:numFmt w:val="bullet"/>
+      <w:lvlText w:val=""/>
+      <w:lvlJc w:val="left"/>
+      <w:pPr>
+        <w:ind w:left="9360" w:hanging="360"/>
+      </w:pPr>
+      <w:rPr>
+        <w:rFonts w:ascii="Symbol" w:hAnsi="Symbol" w:hint="default"/>
+      </w:rPr>
+    </w:lvl>
+    <w:lvl w:ilvl="1" w:tplc="04090003" w:tentative="1">
+      <w:start w:val="1"/>
+      <w:numFmt w:val="bullet"/>
+      <w:lvlText w:val="o"/>
+      <w:lvlJc w:val="left"/>
+      <w:pPr>
+        <w:ind w:left="10080" w:hanging="360"/>
+      </w:pPr>
+      <w:rPr>
+        <w:rFonts w:ascii="Courier New" w:hAnsi="Courier New" w:cs="Courier New" w:hint="default"/>
+      </w:rPr>
+    </w:lvl>
+    <w:lvl w:ilvl="2" w:tplc="04090005" w:tentative="1">
+      <w:start w:val="1"/>
+      <w:numFmt w:val="bullet"/>
+      <w:lvlText w:val=""/>
+      <w:lvlJc w:val="left"/>
+      <w:pPr>
+        <w:ind w:left="10800" w:hanging="360"/>
+      </w:pPr>
+      <w:rPr>
+        <w:rFonts w:ascii="Wingdings" w:hAnsi="Wingdings" w:hint="default"/>
+      </w:rPr>
+    </w:lvl>
+    <w:lvl w:ilvl="3" w:tplc="04090001" w:tentative="1">
+      <w:start w:val="1"/>
+      <w:numFmt w:val="bullet"/>
+      <w:lvlText w:val=""/>
+      <w:lvlJc w:val="left"/>
+      <w:pPr>
+        <w:ind w:left="11520" w:hanging="360"/>
+      </w:pPr>
+      <w:rPr>
+        <w:rFonts w:ascii="Symbol" w:hAnsi="Symbol" w:hint="default"/>
+      </w:rPr>
+    </w:lvl>
+    <w:lvl w:ilvl="4" w:tplc="04090003" w:tentative="1">
+      <w:start w:val="1"/>
+      <w:numFmt w:val="bullet"/>
+      <w:lvlText w:val="o"/>
+      <w:lvlJc w:val="left"/>
+      <w:pPr>
+        <w:ind w:left="12240" w:hanging="360"/>
+      </w:pPr>
+      <w:rPr>
+        <w:rFonts w:ascii="Courier New" w:hAnsi="Courier New" w:cs="Courier New" w:hint="default"/>
+      </w:rPr>
+    </w:lvl>
+    <w:lvl w:ilvl="5" w:tplc="04090005" w:tentative="1">
+      <w:start w:val="1"/>
+      <w:numFmt w:val="bullet"/>
+      <w:lvlText w:val=""/>
+      <w:lvlJc w:val="left"/>
+      <w:pPr>
+        <w:ind w:left="12960" w:hanging="360"/>
+      </w:pPr>
+      <w:rPr>
+        <w:rFonts w:ascii="Wingdings" w:hAnsi="Wingdings" w:hint="default"/>
+      </w:rPr>
+    </w:lvl>
+    <w:lvl w:ilvl="6" w:tplc="04090001" w:tentative="1">
+      <w:start w:val="1"/>
+      <w:numFmt w:val="bullet"/>
+      <w:lvlText w:val=""/>
+      <w:lvlJc w:val="left"/>
+      <w:pPr>
+        <w:ind w:left="13680" w:hanging="360"/>
+      </w:pPr>
+      <w:rPr>
+        <w:rFonts w:ascii="Symbol" w:hAnsi="Symbol" w:hint="default"/>
+      </w:rPr>
+    </w:lvl>
+    <w:lvl w:ilvl="7" w:tplc="04090003" w:tentative="1">
+      <w:start w:val="1"/>
+      <w:numFmt w:val="bullet"/>
+      <w:lvlText w:val="o"/>
+      <w:lvlJc w:val="left"/>
+      <w:pPr>
+        <w:ind w:left="14400" w:hanging="360"/>
+      </w:pPr>
+      <w:rPr>
+        <w:rFonts w:ascii="Courier New" w:hAnsi="Courier New" w:cs="Courier New" w:hint="default"/>
+      </w:rPr>
+    </w:lvl>
+    <w:lvl w:ilvl="8" w:tplc="04090005" w:tentative="1">
+      <w:start w:val="1"/>
+      <w:numFmt w:val="bullet"/>
+      <w:lvlText w:val=""/>
+      <w:lvlJc w:val="left"/>
+      <w:pPr>
+        <w:ind w:left="15120" w:hanging="360"/>
+      </w:pPr>
+      <w:rPr>
+        <w:rFonts w:ascii="Wingdings" w:hAnsi="Wingdings" w:hint="default"/>
+      </w:rPr>
+    </w:lvl>
+  </w:abstractNum>
+  <w:abstractNum w:abstractNumId="2" w15:restartNumberingAfterBreak="0">
+    <w:nsid w:val="18DE2058"/>
+    <w:multiLevelType w:val="hybridMultilevel"/>
+    <w:tmpl w:val="F0B606C0"/>
+    <w:lvl w:ilvl="0" w:tplc="0409000F">
+      <w:start w:val="1"/>
+      <w:numFmt w:val="decimal"/>
+      <w:lvlText w:val="%1."/>
+      <w:lvlJc w:val="left"/>
+      <w:pPr>
+        <w:ind w:left="3600" w:hanging="360"/>
+      </w:pPr>
+    </w:lvl>
+    <w:lvl w:ilvl="1" w:tplc="04090019" w:tentative="1">
+      <w:start w:val="1"/>
+      <w:numFmt w:val="lowerLetter"/>
+      <w:lvlText w:val="%2."/>
+      <w:lvlJc w:val="left"/>
+      <w:pPr>
+        <w:ind w:left="4320" w:hanging="360"/>
+      </w:pPr>
+    </w:lvl>
+    <w:lvl w:ilvl="2" w:tplc="0409001B" w:tentative="1">
+      <w:start w:val="1"/>
+      <w:numFmt w:val="lowerRoman"/>
+      <w:lvlText w:val="%3."/>
+      <w:lvlJc w:val="right"/>
+      <w:pPr>
+        <w:ind w:left="5040" w:hanging="180"/>
+      </w:pPr>
+    </w:lvl>
+    <w:lvl w:ilvl="3" w:tplc="0409000F" w:tentative="1">
+      <w:start w:val="1"/>
+      <w:numFmt w:val="decimal"/>
+      <w:lvlText w:val="%4."/>
+      <w:lvlJc w:val="left"/>
+      <w:pPr>
+        <w:ind w:left="5760" w:hanging="360"/>
+      </w:pPr>
+    </w:lvl>
+    <w:lvl w:ilvl="4" w:tplc="04090019" w:tentative="1">
+      <w:start w:val="1"/>
+      <w:numFmt w:val="lowerLetter"/>
+      <w:lvlText w:val="%5."/>
+      <w:lvlJc w:val="left"/>
+      <w:pPr>
+        <w:ind w:left="6480" w:hanging="360"/>
+      </w:pPr>
+    </w:lvl>
+    <w:lvl w:ilvl="5" w:tplc="0409001B" w:tentative="1">
+      <w:start w:val="1"/>
+      <w:numFmt w:val="lowerRoman"/>
+      <w:lvlText w:val="%6."/>
+      <w:lvlJc w:val="right"/>
+      <w:pPr>
+        <w:ind w:left="7200" w:hanging="180"/>
+      </w:pPr>
+    </w:lvl>
+    <w:lvl w:ilvl="6" w:tplc="0409000F" w:tentative="1">
+      <w:start w:val="1"/>
+      <w:numFmt w:val="decimal"/>
+      <w:lvlText w:val="%7."/>
+      <w:lvlJc w:val="left"/>
+      <w:pPr>
+        <w:ind w:left="7920" w:hanging="360"/>
+      </w:pPr>
+    </w:lvl>
+    <w:lvl w:ilvl="7" w:tplc="04090019" w:tentative="1">
+      <w:start w:val="1"/>
+      <w:numFmt w:val="lowerLetter"/>
+      <w:lvlText w:val="%8."/>
+      <w:lvlJc w:val="left"/>
+      <w:pPr>
+        <w:ind w:left="8640" w:hanging="360"/>
+      </w:pPr>
+    </w:lvl>
+    <w:lvl w:ilvl="8" w:tplc="0409001B" w:tentative="1">
+      <w:start w:val="1"/>
+      <w:numFmt w:val="lowerRoman"/>
+      <w:lvlText w:val="%9."/>
+      <w:lvlJc w:val="right"/>
+      <w:pPr>
+        <w:ind w:left="9360" w:hanging="180"/>
+      </w:pPr>
+    </w:lvl>
+  </w:abstractNum>
+  <w:abstractNum w:abstractNumId="3" w15:restartNumberingAfterBreak="0">
+    <w:nsid w:val="1E0E2C05"/>
+    <w:multiLevelType w:val="hybridMultilevel"/>
+    <w:tmpl w:val="F392CC3E"/>
+    <w:lvl w:ilvl="0" w:tplc="0409000F">
+      <w:start w:val="1"/>
+      <w:numFmt w:val="decimal"/>
+      <w:lvlText w:val="%1."/>
+      <w:lvlJc w:val="left"/>
+      <w:pPr>
+        <w:ind w:left="6480" w:hanging="360"/>
+      </w:pPr>
+    </w:lvl>
+    <w:lvl w:ilvl="1" w:tplc="04090019" w:tentative="1">
+      <w:start w:val="1"/>
+      <w:numFmt w:val="lowerLetter"/>
+      <w:lvlText w:val="%2."/>
+      <w:lvlJc w:val="left"/>
+      <w:pPr>
+        <w:ind w:left="7200" w:hanging="360"/>
+      </w:pPr>
+    </w:lvl>
+    <w:lvl w:ilvl="2" w:tplc="0409001B" w:tentative="1">
+      <w:start w:val="1"/>
+      <w:numFmt w:val="lowerRoman"/>
+      <w:lvlText w:val="%3."/>
+      <w:lvlJc w:val="right"/>
+      <w:pPr>
+        <w:ind w:left="7920" w:hanging="180"/>
+      </w:pPr>
+    </w:lvl>
+    <w:lvl w:ilvl="3" w:tplc="0409000F" w:tentative="1">
+      <w:start w:val="1"/>
+      <w:numFmt w:val="decimal"/>
+      <w:lvlText w:val="%4."/>
+      <w:lvlJc w:val="left"/>
+      <w:pPr>
+        <w:ind w:left="8640" w:hanging="360"/>
+      </w:pPr>
+    </w:lvl>
+    <w:lvl w:ilvl="4" w:tplc="04090019" w:tentative="1">
+      <w:start w:val="1"/>
+      <w:numFmt w:val="lowerLetter"/>
+      <w:lvlText w:val="%5."/>
+      <w:lvlJc w:val="left"/>
+      <w:pPr>
+        <w:ind w:left="9360" w:hanging="360"/>
+      </w:pPr>
+    </w:lvl>
+    <w:lvl w:ilvl="5" w:tplc="0409001B" w:tentative="1">
+      <w:start w:val="1"/>
+      <w:numFmt w:val="lowerRoman"/>
+      <w:lvlText w:val="%6."/>
+      <w:lvlJc w:val="right"/>
+      <w:pPr>
+        <w:ind w:left="10080" w:hanging="180"/>
+      </w:pPr>
+    </w:lvl>
+    <w:lvl w:ilvl="6" w:tplc="0409000F" w:tentative="1">
+      <w:start w:val="1"/>
+      <w:numFmt w:val="decimal"/>
+      <w:lvlText w:val="%7."/>
+      <w:lvlJc w:val="left"/>
+      <w:pPr>
+        <w:ind w:left="10800" w:hanging="360"/>
+      </w:pPr>
+    </w:lvl>
+    <w:lvl w:ilvl="7" w:tplc="04090019" w:tentative="1">
+      <w:start w:val="1"/>
+      <w:numFmt w:val="lowerLetter"/>
+      <w:lvlText w:val="%8."/>
+      <w:lvlJc w:val="left"/>
+      <w:pPr>
+        <w:ind w:left="11520" w:hanging="360"/>
+      </w:pPr>
+    </w:lvl>
+    <w:lvl w:ilvl="8" w:tplc="0409001B" w:tentative="1">
+      <w:start w:val="1"/>
+      <w:numFmt w:val="lowerRoman"/>
+      <w:lvlText w:val="%9."/>
+      <w:lvlJc w:val="right"/>
+      <w:pPr>
+        <w:ind w:left="12240" w:hanging="180"/>
+      </w:pPr>
+    </w:lvl>
+  </w:abstractNum>
+  <w:abstractNum w:abstractNumId="4" w15:restartNumberingAfterBreak="0">
+    <w:nsid w:val="589E66E1"/>
+    <w:multiLevelType w:val="hybridMultilevel"/>
+    <w:tmpl w:val="0D50F150"/>
+    <w:lvl w:ilvl="0" w:tplc="04090001">
+      <w:start w:val="1"/>
+      <w:numFmt w:val="bullet"/>
+      <w:lvlText w:val=""/>
+      <w:lvlJc w:val="left"/>
+      <w:pPr>
+        <w:ind w:left="720" w:hanging="360"/>
+      </w:pPr>
+      <w:rPr>
+        <w:rFonts w:ascii="Symbol" w:hAnsi="Symbol" w:hint="default"/>
+      </w:rPr>
+    </w:lvl>
+    <w:lvl w:ilvl="1" w:tplc="04090003" w:tentative="1">
+      <w:start w:val="1"/>
+      <w:numFmt w:val="bullet"/>
+      <w:lvlText w:val="o"/>
+      <w:lvlJc w:val="left"/>
+      <w:pPr>
+        <w:ind w:left="1440" w:hanging="360"/>
+      </w:pPr>
+      <w:rPr>
+        <w:rFonts w:ascii="Courier New" w:hAnsi="Courier New" w:cs="Courier New" w:hint="default"/>
+      </w:rPr>
+    </w:lvl>
+    <w:lvl w:ilvl="2" w:tplc="04090005" w:tentative="1">
+      <w:start w:val="1"/>
+      <w:numFmt w:val="bullet"/>
+      <w:lvlText w:val=""/>
+      <w:lvlJc w:val="left"/>
+      <w:pPr>
+        <w:ind w:left="2160" w:hanging="360"/>
+      </w:pPr>
+      <w:rPr>
+        <w:rFonts w:ascii="Wingdings" w:hAnsi="Wingdings" w:hint="default"/>
+      </w:rPr>
+    </w:lvl>
+    <w:lvl w:ilvl="3" w:tplc="04090001" w:tentative="1">
+      <w:start w:val="1"/>
+      <w:numFmt w:val="bullet"/>
+      <w:lvlText w:val=""/>
+      <w:lvlJc w:val="left"/>
+      <w:pPr>
+        <w:ind w:left="2880" w:hanging="360"/>
+      </w:pPr>
+      <w:rPr>
+        <w:rFonts w:ascii="Symbol" w:hAnsi="Symbol" w:hint="default"/>
+      </w:rPr>
+    </w:lvl>
+    <w:lvl w:ilvl="4" w:tplc="04090003" w:tentative="1">
+      <w:start w:val="1"/>
+      <w:numFmt w:val="bullet"/>
+      <w:lvlText w:val="o"/>
+      <w:lvlJc w:val="left"/>
+      <w:pPr>
+        <w:ind w:left="3600" w:hanging="360"/>
+      </w:pPr>
+      <w:rPr>
+        <w:rFonts w:ascii="Courier New" w:hAnsi="Courier New" w:cs="Courier New" w:hint="default"/>
+      </w:rPr>
+    </w:lvl>
+    <w:lvl w:ilvl="5" w:tplc="04090005" w:tentative="1">
+      <w:start w:val="1"/>
+      <w:numFmt w:val="bullet"/>
+      <w:lvlText w:val=""/>
+      <w:lvlJc w:val="left"/>
+      <w:pPr>
+        <w:ind w:left="4320" w:hanging="360"/>
+      </w:pPr>
+      <w:rPr>
+        <w:rFonts w:ascii="Wingdings" w:hAnsi="Wingdings" w:hint="default"/>
+      </w:rPr>
+    </w:lvl>
+    <w:lvl w:ilvl="6" w:tplc="04090001" w:tentative="1">
+      <w:start w:val="1"/>
+      <w:numFmt w:val="bullet"/>
+      <w:lvlText w:val=""/>
+      <w:lvlJc w:val="left"/>
+      <w:pPr>
+        <w:ind w:left="5040" w:hanging="360"/>
+      </w:pPr>
+      <w:rPr>
+        <w:rFonts w:ascii="Symbol" w:hAnsi="Symbol" w:hint="default"/>
+      </w:rPr>
+    </w:lvl>
+    <w:lvl w:ilvl="7" w:tplc="04090003" w:tentative="1">
+      <w:start w:val="1"/>
+      <w:numFmt w:val="bullet"/>
+      <w:lvlText w:val="o"/>
+      <w:lvlJc w:val="left"/>
+      <w:pPr>
+        <w:ind w:left="5760" w:hanging="360"/>
+      </w:pPr>
+      <w:rPr>
+        <w:rFonts w:ascii="Courier New" w:hAnsi="Courier New" w:cs="Courier New" w:hint="default"/>
+      </w:rPr>
+    </w:lvl>
+    <w:lvl w:ilvl="8" w:tplc="04090005" w:tentative="1">
+      <w:start w:val="1"/>
+      <w:numFmt w:val="bullet"/>
+      <w:lvlText w:val=""/>
+      <w:lvlJc w:val="left"/>
+      <w:pPr>
+        <w:ind w:left="6480" w:hanging="360"/>
+      </w:pPr>
+      <w:rPr>
+        <w:rFonts w:ascii="Wingdings" w:hAnsi="Wingdings" w:hint="default"/>
+      </w:rPr>
+    </w:lvl>
+  </w:abstractNum>
+  <w:abstractNum w:abstractNumId="5" w15:restartNumberingAfterBreak="0">
+    <w:nsid w:val="5A7F0908"/>
+    <w:multiLevelType w:val="hybridMultilevel"/>
+    <w:tmpl w:val="30B6FC54"/>
+    <w:lvl w:ilvl="0" w:tplc="0409000F">
+      <w:start w:val="1"/>
+      <w:numFmt w:val="decimal"/>
+      <w:lvlText w:val="%1."/>
+      <w:lvlJc w:val="left"/>
+      <w:pPr>
+        <w:ind w:left="9360" w:hanging="360"/>
+      </w:pPr>
+    </w:lvl>
+    <w:lvl w:ilvl="1" w:tplc="04090019" w:tentative="1">
+      <w:start w:val="1"/>
+      <w:numFmt w:val="lowerLetter"/>
+      <w:lvlText w:val="%2."/>
+      <w:lvlJc w:val="left"/>
+      <w:pPr>
+        <w:ind w:left="10080" w:hanging="360"/>
+      </w:pPr>
+    </w:lvl>
+    <w:lvl w:ilvl="2" w:tplc="0409001B" w:tentative="1">
+      <w:start w:val="1"/>
+      <w:numFmt w:val="lowerRoman"/>
+      <w:lvlText w:val="%3."/>
+      <w:lvlJc w:val="right"/>
+      <w:pPr>
+        <w:ind w:left="10800" w:hanging="180"/>
+      </w:pPr>
+    </w:lvl>
+    <w:lvl w:ilvl="3" w:tplc="0409000F" w:tentative="1">
+      <w:start w:val="1"/>
+      <w:numFmt w:val="decimal"/>
+      <w:lvlText w:val="%4."/>
+      <w:lvlJc w:val="left"/>
+      <w:pPr>
+        <w:ind w:left="11520" w:hanging="360"/>
+      </w:pPr>
+    </w:lvl>
+    <w:lvl w:ilvl="4" w:tplc="04090019" w:tentative="1">
+      <w:start w:val="1"/>
+      <w:numFmt w:val="lowerLetter"/>
+      <w:lvlText w:val="%5."/>
+      <w:lvlJc w:val="left"/>
+      <w:pPr>
+        <w:ind w:left="12240" w:hanging="360"/>
+      </w:pPr>
+    </w:lvl>
+    <w:lvl w:ilvl="5" w:tplc="0409001B" w:tentative="1">
+      <w:start w:val="1"/>
+      <w:numFmt w:val="lowerRoman"/>
+      <w:lvlText w:val="%6."/>
+      <w:lvlJc w:val="right"/>
+      <w:pPr>
+        <w:ind w:left="12960" w:hanging="180"/>
+      </w:pPr>
+    </w:lvl>
+    <w:lvl w:ilvl="6" w:tplc="0409000F" w:tentative="1">
+      <w:start w:val="1"/>
+      <w:numFmt w:val="decimal"/>
+      <w:lvlText w:val="%7."/>
+      <w:lvlJc w:val="left"/>
+      <w:pPr>
+        <w:ind w:left="13680" w:hanging="360"/>
+      </w:pPr>
+    </w:lvl>
+    <w:lvl w:ilvl="7" w:tplc="04090019" w:tentative="1">
+      <w:start w:val="1"/>
+      <w:numFmt w:val="lowerLetter"/>
+      <w:lvlText w:val="%8."/>
+      <w:lvlJc w:val="left"/>
+      <w:pPr>
+        <w:ind w:left="14400" w:hanging="360"/>
+      </w:pPr>
+    </w:lvl>
+    <w:lvl w:ilvl="8" w:tplc="0409001B" w:tentative="1">
+      <w:start w:val="1"/>
+      <w:numFmt w:val="lowerRoman"/>
+      <w:lvlText w:val="%9."/>
+      <w:lvlJc w:val="right"/>
+      <w:pPr>
+        <w:ind w:left="15120" w:hanging="180"/>
+      </w:pPr>
+    </w:lvl>
+  </w:abstractNum>
+  <w:abstractNum w:abstractNumId="6" w15:restartNumberingAfterBreak="0">
+    <w:nsid w:val="78D42BFC"/>
+    <w:multiLevelType w:val="hybridMultilevel"/>
+    <w:tmpl w:val="3928378A"/>
+    <w:lvl w:ilvl="0" w:tplc="0409000F">
+      <w:start w:val="1"/>
+      <w:numFmt w:val="decimal"/>
+      <w:lvlText w:val="%1."/>
+      <w:lvlJc w:val="left"/>
+      <w:pPr>
+        <w:ind w:left="3600" w:hanging="360"/>
+      </w:pPr>
+    </w:lvl>
+    <w:lvl w:ilvl="1" w:tplc="04090019" w:tentative="1">
+      <w:start w:val="1"/>
+      <w:numFmt w:val="lowerLetter"/>
+      <w:lvlText w:val="%2."/>
+      <w:lvlJc w:val="left"/>
+      <w:pPr>
+        <w:ind w:left="4320" w:hanging="360"/>
+      </w:pPr>
+    </w:lvl>
+    <w:lvl w:ilvl="2" w:tplc="0409001B" w:tentative="1">
+      <w:start w:val="1"/>
+      <w:numFmt w:val="lowerRoman"/>
+      <w:lvlText w:val="%3."/>
+      <w:lvlJc w:val="right"/>
+      <w:pPr>
+        <w:ind w:left="5040" w:hanging="180"/>
+      </w:pPr>
+    </w:lvl>
+    <w:lvl w:ilvl="3" w:tplc="0409000F" w:tentative="1">
+      <w:start w:val="1"/>
+      <w:numFmt w:val="decimal"/>
+      <w:lvlText w:val="%4."/>
+      <w:lvlJc w:val="left"/>
+      <w:pPr>
+        <w:ind w:left="5760" w:hanging="360"/>
+      </w:pPr>
+    </w:lvl>
+    <w:lvl w:ilvl="4" w:tplc="04090019" w:tentative="1">
+      <w:start w:val="1"/>
+      <w:numFmt w:val="lowerLetter"/>
+      <w:lvlText w:val="%5."/>
+      <w:lvlJc w:val="left"/>
+      <w:pPr>
+        <w:ind w:left="6480" w:hanging="360"/>
+      </w:pPr>
+    </w:lvl>
+    <w:lvl w:ilvl="5" w:tplc="0409001B" w:tentative="1">
+      <w:start w:val="1"/>
+      <w:numFmt w:val="lowerRoman"/>
+      <w:lvlText w:val="%6."/>
+      <w:lvlJc w:val="right"/>
+      <w:pPr>
+        <w:ind w:left="7200" w:hanging="180"/>
+      </w:pPr>
+    </w:lvl>
+    <w:lvl w:ilvl="6" w:tplc="0409000F" w:tentative="1">
+      <w:start w:val="1"/>
+      <w:numFmt w:val="decimal"/>
+      <w:lvlText w:val="%7."/>
+      <w:lvlJc w:val="left"/>
+      <w:pPr>
+        <w:ind w:left="7920" w:hanging="360"/>
+      </w:pPr>
+    </w:lvl>
+    <w:lvl w:ilvl="7" w:tplc="04090019" w:tentative="1">
+      <w:start w:val="1"/>
+      <w:numFmt w:val="lowerLetter"/>
+      <w:lvlText w:val="%8."/>
+      <w:lvlJc w:val="left"/>
+      <w:pPr>
+        <w:ind w:left="8640" w:hanging="360"/>
+      </w:pPr>
+    </w:lvl>
+    <w:lvl w:ilvl="8" w:tplc="0409001B" w:tentative="1">
+      <w:start w:val="1"/>
+      <w:numFmt w:val="lowerRoman"/>
+      <w:lvlText w:val="%9."/>
+      <w:lvlJc w:val="right"/>
+      <w:pPr>
+        <w:ind w:left="9360" w:hanging="180"/>
+      </w:pPr>
+    </w:lvl>
+  </w:abstractNum>
+  <w:num w:numId="1">
+    <w:abstractNumId w:val="6"/>
+  </w:num>
+  <w:num w:numId="2">
+    <w:abstractNumId w:val="2"/>
+  </w:num>
+  <w:num w:numId="3">
+    <w:abstractNumId w:val="3"/>
+  </w:num>
+  <w:num w:numId="4">
+    <w:abstractNumId w:val="5"/>
+  </w:num>
+  <w:num w:numId="5">
+    <w:abstractNumId w:val="1"/>
+  </w:num>
+  <w:num w:numId="6">
+    <w:abstractNumId w:val="4"/>
+  </w:num>
+  <w:num w:numId="7">
+    <w:abstractNumId w:val="0"/>
+  </w:num>
+</w:numbering>
 </file>
 
 <file path=word/styles.xml><?xml version="1.0" encoding="utf-8"?>
@@ -3669,6 +4592,17 @@
       <w:shd w:val="clear" w:color="auto" w:fill="E1DFDD"/>
     </w:rPr>
   </w:style>
+  <w:style w:type="paragraph" w:styleId="ListParagraph">
+    <w:name w:val="List Paragraph"/>
+    <w:basedOn w:val="Normal"/>
+    <w:uiPriority w:val="34"/>
+    <w:qFormat/>
+    <w:rsid w:val="008C6909"/>
+    <w:pPr>
+      <w:ind w:left="720"/>
+      <w:contextualSpacing/>
+    </w:pPr>
+  </w:style>
 </w:styles>
 </file>
 
@@ -3965,4 +4899,35 @@
     </a:ext>
   </a:extLst>
 </a:theme>
+</file>
+
+<file path=customXml/item1.xml><?xml version="1.0" encoding="utf-8"?>
+<CoverPageProperties xmlns="http://schemas.microsoft.com/office/2006/coverPageProps">
+  <PublishDate/>
+  <Abstract>Tutorial document that explains how to use Git and GitHub for version control.</Abstract>
+  <CompanyAddress/>
+  <CompanyPhone/>
+  <CompanyFax/>
+  <CompanyEmail/>
+</CoverPageProperties>
+</file>
+
+<file path=customXml/item2.xml><?xml version="1.0" encoding="utf-8"?>
+<b:Sources xmlns:b="http://schemas.openxmlformats.org/officeDocument/2006/bibliography" xmlns="http://schemas.openxmlformats.org/officeDocument/2006/bibliography" SelectedStyle="\APASixthEditionOfficeOnline.xsl" StyleName="APA" Version="6"/>
+</file>
+
+<file path=customXml/itemProps1.xml><?xml version="1.0" encoding="utf-8"?>
+<ds:datastoreItem xmlns:ds="http://schemas.openxmlformats.org/officeDocument/2006/customXml" ds:itemID="{55AF091B-3C7A-41E3-B477-F2FDAA23CFDA}">
+  <ds:schemaRefs>
+    <ds:schemaRef ds:uri="http://schemas.microsoft.com/office/2006/coverPageProps"/>
+  </ds:schemaRefs>
+</ds:datastoreItem>
+</file>
+
+<file path=customXml/itemProps2.xml><?xml version="1.0" encoding="utf-8"?>
+<ds:datastoreItem xmlns:ds="http://schemas.openxmlformats.org/officeDocument/2006/customXml" ds:itemID="{B2AE0B0F-6846-40AB-9642-616034BA0CFD}">
+  <ds:schemaRefs>
+    <ds:schemaRef ds:uri="http://schemas.openxmlformats.org/officeDocument/2006/bibliography"/>
+  </ds:schemaRefs>
+</ds:datastoreItem>
 </file>
</xml_diff>

<commit_message>
Add EJS tutorial document
</commit_message>
<xml_diff>
--- a/GIT Tutorials.docx
+++ b/GIT Tutorials.docx
@@ -17,6 +17,7 @@
           <w:docPartUnique/>
         </w:docPartObj>
       </w:sdtPr>
+      <w:sdtEndPr/>
       <w:sdtContent>
         <w:p>
           <w:pPr>
@@ -106,7 +107,7 @@
                                 </w:tblPr>
                                 <w:tblGrid>
                                   <w:gridCol w:w="5834"/>
-                                  <w:gridCol w:w="1815"/>
+                                  <w:gridCol w:w="1956"/>
                                 </w:tblGrid>
                                 <w:tr>
                                   <w:trPr>
@@ -176,6 +177,7 @@
                                         <w:dataBinding w:prefixMappings="xmlns:ns0='http://purl.org/dc/elements/1.1/' xmlns:ns1='http://schemas.openxmlformats.org/package/2006/metadata/core-properties' " w:xpath="/ns1:coreProperties[1]/ns0:title[1]" w:storeItemID="{6C3C8BC8-F283-45AE-878A-BAB7291924A1}"/>
                                         <w:text/>
                                       </w:sdtPr>
+                                      <w:sdtEndPr/>
                                       <w:sdtContent>
                                         <w:p>
                                           <w:pPr>
@@ -215,6 +217,7 @@
                                         <w:dataBinding w:prefixMappings="xmlns:ns0='http://purl.org/dc/elements/1.1/' xmlns:ns1='http://schemas.openxmlformats.org/package/2006/metadata/core-properties' " w:xpath="/ns1:coreProperties[1]/ns0:subject[1]" w:storeItemID="{6C3C8BC8-F283-45AE-878A-BAB7291924A1}"/>
                                         <w:text/>
                                       </w:sdtPr>
+                                      <w:sdtEndPr/>
                                       <w:sdtContent>
                                         <w:p>
                                           <w:pPr>
@@ -244,109 +247,10 @@
                                     <w:p>
                                       <w:pPr>
                                         <w:pStyle w:val="NoSpacing"/>
-                                        <w:rPr>
-                                          <w:caps/>
-                                          <w:color w:val="ED7D31" w:themeColor="accent2"/>
-                                          <w:sz w:val="26"/>
-                                          <w:szCs w:val="26"/>
-                                        </w:rPr>
                                       </w:pPr>
                                       <w:r>
-                                        <w:rPr>
-                                          <w:caps/>
-                                          <w:color w:val="ED7D31" w:themeColor="accent2"/>
-                                          <w:sz w:val="26"/>
-                                          <w:szCs w:val="26"/>
-                                        </w:rPr>
-                                        <w:t>Abstract</w:t>
+                                        <w:t>A simple guide to the fundamentals of Git and GitHub version control.</w:t>
                                       </w:r>
-                                    </w:p>
-                                    <w:sdt>
-                                      <w:sdtPr>
-                                        <w:rPr>
-                                          <w:color w:val="000000" w:themeColor="text1"/>
-                                        </w:rPr>
-                                        <w:alias w:val="Abstract"/>
-                                        <w:tag w:val=""/>
-                                        <w:id w:val="-2036181933"/>
-                                        <w:dataBinding w:prefixMappings="xmlns:ns0='http://schemas.microsoft.com/office/2006/coverPageProps' " w:xpath="/ns0:CoverPageProperties[1]/ns0:Abstract[1]" w:storeItemID="{55AF091B-3C7A-41E3-B477-F2FDAA23CFDA}"/>
-                                        <w:text/>
-                                      </w:sdtPr>
-                                      <w:sdtContent>
-                                        <w:p>
-                                          <w:pPr>
-                                            <w:rPr>
-                                              <w:color w:val="000000" w:themeColor="text1"/>
-                                            </w:rPr>
-                                          </w:pPr>
-                                          <w:r>
-                                            <w:rPr>
-                                              <w:color w:val="000000" w:themeColor="text1"/>
-                                            </w:rPr>
-                                            <w:t>Tutorial document that explains how to use Git and GitHub for version control.</w:t>
-                                          </w:r>
-                                        </w:p>
-                                      </w:sdtContent>
-                                    </w:sdt>
-                                    <w:sdt>
-                                      <w:sdtPr>
-                                        <w:rPr>
-                                          <w:color w:val="ED7D31" w:themeColor="accent2"/>
-                                          <w:sz w:val="26"/>
-                                          <w:szCs w:val="26"/>
-                                        </w:rPr>
-                                        <w:alias w:val="Author"/>
-                                        <w:tag w:val=""/>
-                                        <w:id w:val="-279026076"/>
-                                        <w:dataBinding w:prefixMappings="xmlns:ns0='http://purl.org/dc/elements/1.1/' xmlns:ns1='http://schemas.openxmlformats.org/package/2006/metadata/core-properties' " w:xpath="/ns1:coreProperties[1]/ns0:creator[1]" w:storeItemID="{6C3C8BC8-F283-45AE-878A-BAB7291924A1}"/>
-                                        <w:text/>
-                                      </w:sdtPr>
-                                      <w:sdtContent>
-                                        <w:p>
-                                          <w:pPr>
-                                            <w:pStyle w:val="NoSpacing"/>
-                                            <w:rPr>
-                                              <w:color w:val="ED7D31" w:themeColor="accent2"/>
-                                              <w:sz w:val="26"/>
-                                              <w:szCs w:val="26"/>
-                                            </w:rPr>
-                                          </w:pPr>
-                                          <w:r>
-                                            <w:rPr>
-                                              <w:color w:val="ED7D31" w:themeColor="accent2"/>
-                                              <w:sz w:val="26"/>
-                                              <w:szCs w:val="26"/>
-                                            </w:rPr>
-                                            <w:t>James Bridge</w:t>
-                                          </w:r>
-                                        </w:p>
-                                      </w:sdtContent>
-                                    </w:sdt>
-                                    <w:p>
-                                      <w:pPr>
-                                        <w:pStyle w:val="NoSpacing"/>
-                                      </w:pPr>
-                                      <w:sdt>
-                                        <w:sdtPr>
-                                          <w:rPr>
-                                            <w:color w:val="44546A" w:themeColor="text2"/>
-                                          </w:rPr>
-                                          <w:alias w:val="Course"/>
-                                          <w:tag w:val="Course"/>
-                                          <w:id w:val="-710501431"/>
-                                          <w:showingPlcHdr/>
-                                          <w:dataBinding w:prefixMappings="xmlns:ns0='http://purl.org/dc/elements/1.1/' xmlns:ns1='http://schemas.openxmlformats.org/package/2006/metadata/core-properties' " w:xpath="/ns1:coreProperties[1]/ns1:category[1]" w:storeItemID="{6C3C8BC8-F283-45AE-878A-BAB7291924A1}"/>
-                                          <w:text/>
-                                        </w:sdtPr>
-                                        <w:sdtContent>
-                                          <w:r>
-                                            <w:rPr>
-                                              <w:color w:val="44546A" w:themeColor="text2"/>
-                                            </w:rPr>
-                                            <w:t xml:space="preserve">     </w:t>
-                                          </w:r>
-                                        </w:sdtContent>
-                                      </w:sdt>
                                     </w:p>
                                   </w:tc>
                                 </w:tr>
@@ -398,7 +302,7 @@
                           </w:tblPr>
                           <w:tblGrid>
                             <w:gridCol w:w="5834"/>
-                            <w:gridCol w:w="1815"/>
+                            <w:gridCol w:w="1956"/>
                           </w:tblGrid>
                           <w:tr>
                             <w:trPr>
@@ -468,6 +372,7 @@
                                   <w:dataBinding w:prefixMappings="xmlns:ns0='http://purl.org/dc/elements/1.1/' xmlns:ns1='http://schemas.openxmlformats.org/package/2006/metadata/core-properties' " w:xpath="/ns1:coreProperties[1]/ns0:title[1]" w:storeItemID="{6C3C8BC8-F283-45AE-878A-BAB7291924A1}"/>
                                   <w:text/>
                                 </w:sdtPr>
+                                <w:sdtEndPr/>
                                 <w:sdtContent>
                                   <w:p>
                                     <w:pPr>
@@ -507,6 +412,7 @@
                                   <w:dataBinding w:prefixMappings="xmlns:ns0='http://purl.org/dc/elements/1.1/' xmlns:ns1='http://schemas.openxmlformats.org/package/2006/metadata/core-properties' " w:xpath="/ns1:coreProperties[1]/ns0:subject[1]" w:storeItemID="{6C3C8BC8-F283-45AE-878A-BAB7291924A1}"/>
                                   <w:text/>
                                 </w:sdtPr>
+                                <w:sdtEndPr/>
                                 <w:sdtContent>
                                   <w:p>
                                     <w:pPr>
@@ -536,109 +442,10 @@
                               <w:p>
                                 <w:pPr>
                                   <w:pStyle w:val="NoSpacing"/>
-                                  <w:rPr>
-                                    <w:caps/>
-                                    <w:color w:val="ED7D31" w:themeColor="accent2"/>
-                                    <w:sz w:val="26"/>
-                                    <w:szCs w:val="26"/>
-                                  </w:rPr>
                                 </w:pPr>
                                 <w:r>
-                                  <w:rPr>
-                                    <w:caps/>
-                                    <w:color w:val="ED7D31" w:themeColor="accent2"/>
-                                    <w:sz w:val="26"/>
-                                    <w:szCs w:val="26"/>
-                                  </w:rPr>
-                                  <w:t>Abstract</w:t>
+                                  <w:t>A simple guide to the fundamentals of Git and GitHub version control.</w:t>
                                 </w:r>
-                              </w:p>
-                              <w:sdt>
-                                <w:sdtPr>
-                                  <w:rPr>
-                                    <w:color w:val="000000" w:themeColor="text1"/>
-                                  </w:rPr>
-                                  <w:alias w:val="Abstract"/>
-                                  <w:tag w:val=""/>
-                                  <w:id w:val="-2036181933"/>
-                                  <w:dataBinding w:prefixMappings="xmlns:ns0='http://schemas.microsoft.com/office/2006/coverPageProps' " w:xpath="/ns0:CoverPageProperties[1]/ns0:Abstract[1]" w:storeItemID="{55AF091B-3C7A-41E3-B477-F2FDAA23CFDA}"/>
-                                  <w:text/>
-                                </w:sdtPr>
-                                <w:sdtContent>
-                                  <w:p>
-                                    <w:pPr>
-                                      <w:rPr>
-                                        <w:color w:val="000000" w:themeColor="text1"/>
-                                      </w:rPr>
-                                    </w:pPr>
-                                    <w:r>
-                                      <w:rPr>
-                                        <w:color w:val="000000" w:themeColor="text1"/>
-                                      </w:rPr>
-                                      <w:t>Tutorial document that explains how to use Git and GitHub for version control.</w:t>
-                                    </w:r>
-                                  </w:p>
-                                </w:sdtContent>
-                              </w:sdt>
-                              <w:sdt>
-                                <w:sdtPr>
-                                  <w:rPr>
-                                    <w:color w:val="ED7D31" w:themeColor="accent2"/>
-                                    <w:sz w:val="26"/>
-                                    <w:szCs w:val="26"/>
-                                  </w:rPr>
-                                  <w:alias w:val="Author"/>
-                                  <w:tag w:val=""/>
-                                  <w:id w:val="-279026076"/>
-                                  <w:dataBinding w:prefixMappings="xmlns:ns0='http://purl.org/dc/elements/1.1/' xmlns:ns1='http://schemas.openxmlformats.org/package/2006/metadata/core-properties' " w:xpath="/ns1:coreProperties[1]/ns0:creator[1]" w:storeItemID="{6C3C8BC8-F283-45AE-878A-BAB7291924A1}"/>
-                                  <w:text/>
-                                </w:sdtPr>
-                                <w:sdtContent>
-                                  <w:p>
-                                    <w:pPr>
-                                      <w:pStyle w:val="NoSpacing"/>
-                                      <w:rPr>
-                                        <w:color w:val="ED7D31" w:themeColor="accent2"/>
-                                        <w:sz w:val="26"/>
-                                        <w:szCs w:val="26"/>
-                                      </w:rPr>
-                                    </w:pPr>
-                                    <w:r>
-                                      <w:rPr>
-                                        <w:color w:val="ED7D31" w:themeColor="accent2"/>
-                                        <w:sz w:val="26"/>
-                                        <w:szCs w:val="26"/>
-                                      </w:rPr>
-                                      <w:t>James Bridge</w:t>
-                                    </w:r>
-                                  </w:p>
-                                </w:sdtContent>
-                              </w:sdt>
-                              <w:p>
-                                <w:pPr>
-                                  <w:pStyle w:val="NoSpacing"/>
-                                </w:pPr>
-                                <w:sdt>
-                                  <w:sdtPr>
-                                    <w:rPr>
-                                      <w:color w:val="44546A" w:themeColor="text2"/>
-                                    </w:rPr>
-                                    <w:alias w:val="Course"/>
-                                    <w:tag w:val="Course"/>
-                                    <w:id w:val="-710501431"/>
-                                    <w:showingPlcHdr/>
-                                    <w:dataBinding w:prefixMappings="xmlns:ns0='http://purl.org/dc/elements/1.1/' xmlns:ns1='http://schemas.openxmlformats.org/package/2006/metadata/core-properties' " w:xpath="/ns1:coreProperties[1]/ns1:category[1]" w:storeItemID="{6C3C8BC8-F283-45AE-878A-BAB7291924A1}"/>
-                                    <w:text/>
-                                  </w:sdtPr>
-                                  <w:sdtContent>
-                                    <w:r>
-                                      <w:rPr>
-                                        <w:color w:val="44546A" w:themeColor="text2"/>
-                                      </w:rPr>
-                                      <w:t xml:space="preserve">     </w:t>
-                                    </w:r>
-                                  </w:sdtContent>
-                                </w:sdt>
                               </w:p>
                             </w:tc>
                           </w:tr>
@@ -670,6 +477,8 @@
         <w:jc w:val="both"/>
         <w:rPr>
           <w:rFonts w:ascii="Aparajita" w:hAnsi="Aparajita" w:cs="Aparajita"/>
+          <w:b/>
+          <w:bCs/>
           <w:sz w:val="24"/>
           <w:szCs w:val="24"/>
         </w:rPr>
@@ -691,31 +500,19 @@
         <w:jc w:val="both"/>
         <w:rPr>
           <w:rFonts w:ascii="Aparajita" w:hAnsi="Aparajita" w:cs="Aparajita"/>
-          <w:sz w:val="24"/>
-          <w:szCs w:val="24"/>
-        </w:rPr>
-      </w:pPr>
-      <w:r>
-        <w:rPr>
-          <w:rFonts w:ascii="Aparajita" w:hAnsi="Aparajita" w:cs="Aparajita"/>
-          <w:sz w:val="24"/>
-          <w:szCs w:val="24"/>
-        </w:rPr>
-        <w:t>To start using GI</w:t>
-      </w:r>
-      <w:r>
-        <w:rPr>
-          <w:rFonts w:ascii="Aparajita" w:hAnsi="Aparajita" w:cs="Aparajita"/>
-          <w:sz w:val="24"/>
-          <w:szCs w:val="24"/>
-        </w:rPr>
-        <w:t xml:space="preserve">T open CMD and navigate into your project directory. Use the </w:t>
-      </w:r>
-      <w:r>
-        <w:rPr>
-          <w:rFonts w:ascii="Aparajita" w:hAnsi="Aparajita" w:cs="Aparajita"/>
-          <w:b/>
-          <w:bCs/>
+        </w:rPr>
+      </w:pPr>
+      <w:r>
+        <w:rPr>
+          <w:rFonts w:ascii="Aparajita" w:hAnsi="Aparajita" w:cs="Aparajita"/>
+          <w:sz w:val="24"/>
+          <w:szCs w:val="24"/>
+        </w:rPr>
+        <w:t xml:space="preserve">To start using GIT open CMD and navigate into your project directory. Use the </w:t>
+      </w:r>
+      <w:r>
+        <w:rPr>
+          <w:rFonts w:ascii="Aparajita" w:hAnsi="Aparajita" w:cs="Aparajita"/>
           <w:i/>
           <w:iCs/>
           <w:sz w:val="24"/>
@@ -729,7 +526,13 @@
           <w:sz w:val="24"/>
           <w:szCs w:val="24"/>
         </w:rPr>
-        <w:t xml:space="preserve"> command to set up a git repository for the project. If successful you will get a message to say that the new repository has been initialized.</w:t>
+        <w:t xml:space="preserve"> command to set up a git </w:t>
+      </w:r>
+      <w:r>
+        <w:rPr>
+          <w:rFonts w:ascii="Aparajita" w:hAnsi="Aparajita" w:cs="Aparajita"/>
+        </w:rPr>
+        <w:t>repository for the project. If successful you will get a message to say that the new repository has been initialized.</w:t>
       </w:r>
     </w:p>
     <w:p>
@@ -790,6 +593,8 @@
         <w:jc w:val="both"/>
         <w:rPr>
           <w:rFonts w:ascii="Aparajita" w:hAnsi="Aparajita" w:cs="Aparajita"/>
+          <w:b/>
+          <w:bCs/>
           <w:sz w:val="24"/>
           <w:szCs w:val="24"/>
         </w:rPr>
@@ -822,13 +627,17 @@
         <w:jc w:val="both"/>
         <w:rPr>
           <w:rFonts w:ascii="Aparajita" w:hAnsi="Aparajita" w:cs="Aparajita"/>
-          <w:sz w:val="24"/>
-          <w:szCs w:val="24"/>
-        </w:rPr>
-      </w:pPr>
-      <w:r>
-        <w:rPr>
-          <w:rFonts w:ascii="Aparajita" w:hAnsi="Aparajita" w:cs="Aparajita"/>
+          <w:b/>
+          <w:bCs/>
+          <w:sz w:val="24"/>
+          <w:szCs w:val="24"/>
+        </w:rPr>
+      </w:pPr>
+      <w:r>
+        <w:rPr>
+          <w:rFonts w:ascii="Aparajita" w:hAnsi="Aparajita" w:cs="Aparajita"/>
+          <w:b/>
+          <w:bCs/>
           <w:sz w:val="24"/>
           <w:szCs w:val="24"/>
         </w:rPr>
@@ -849,6 +658,8 @@
       <w:r>
         <w:rPr>
           <w:rFonts w:ascii="Aparajita" w:hAnsi="Aparajita" w:cs="Aparajita"/>
+          <w:b/>
+          <w:bCs/>
           <w:sz w:val="24"/>
           <w:szCs w:val="24"/>
         </w:rPr>
@@ -860,13 +671,17 @@
         <w:jc w:val="both"/>
         <w:rPr>
           <w:rFonts w:ascii="Aparajita" w:hAnsi="Aparajita" w:cs="Aparajita"/>
-          <w:sz w:val="24"/>
-          <w:szCs w:val="24"/>
-        </w:rPr>
-      </w:pPr>
-      <w:r>
-        <w:rPr>
-          <w:rFonts w:ascii="Aparajita" w:hAnsi="Aparajita" w:cs="Aparajita"/>
+          <w:b/>
+          <w:bCs/>
+          <w:sz w:val="24"/>
+          <w:szCs w:val="24"/>
+        </w:rPr>
+      </w:pPr>
+      <w:r>
+        <w:rPr>
+          <w:rFonts w:ascii="Aparajita" w:hAnsi="Aparajita" w:cs="Aparajita"/>
+          <w:b/>
+          <w:bCs/>
           <w:noProof/>
           <w:sz w:val="24"/>
           <w:szCs w:val="24"/>
@@ -913,13 +728,17 @@
         <w:jc w:val="both"/>
         <w:rPr>
           <w:rFonts w:ascii="Aparajita" w:hAnsi="Aparajita" w:cs="Aparajita"/>
-          <w:sz w:val="24"/>
-          <w:szCs w:val="24"/>
-        </w:rPr>
-      </w:pPr>
-      <w:r>
-        <w:rPr>
-          <w:rFonts w:ascii="Aparajita" w:hAnsi="Aparajita" w:cs="Aparajita"/>
+          <w:b/>
+          <w:bCs/>
+          <w:sz w:val="24"/>
+          <w:szCs w:val="24"/>
+        </w:rPr>
+      </w:pPr>
+      <w:r>
+        <w:rPr>
+          <w:rFonts w:ascii="Aparajita" w:hAnsi="Aparajita" w:cs="Aparajita"/>
+          <w:b/>
+          <w:bCs/>
           <w:sz w:val="24"/>
           <w:szCs w:val="24"/>
         </w:rPr>
@@ -931,13 +750,17 @@
         <w:jc w:val="both"/>
         <w:rPr>
           <w:rFonts w:ascii="Aparajita" w:hAnsi="Aparajita" w:cs="Aparajita"/>
-          <w:sz w:val="24"/>
-          <w:szCs w:val="24"/>
-        </w:rPr>
-      </w:pPr>
-      <w:r>
-        <w:rPr>
-          <w:rFonts w:ascii="Aparajita" w:hAnsi="Aparajita" w:cs="Aparajita"/>
+          <w:b/>
+          <w:bCs/>
+          <w:sz w:val="24"/>
+          <w:szCs w:val="24"/>
+        </w:rPr>
+      </w:pPr>
+      <w:r>
+        <w:rPr>
+          <w:rFonts w:ascii="Aparajita" w:hAnsi="Aparajita" w:cs="Aparajita"/>
+          <w:b/>
+          <w:bCs/>
           <w:sz w:val="24"/>
           <w:szCs w:val="24"/>
         </w:rPr>
@@ -958,6 +781,8 @@
       <w:r>
         <w:rPr>
           <w:rFonts w:ascii="Aparajita" w:hAnsi="Aparajita" w:cs="Aparajita"/>
+          <w:b/>
+          <w:bCs/>
           <w:sz w:val="24"/>
           <w:szCs w:val="24"/>
         </w:rPr>
@@ -966,6 +791,8 @@
       <w:r>
         <w:rPr>
           <w:rFonts w:ascii="Aparajita" w:hAnsi="Aparajita" w:cs="Aparajita"/>
+          <w:b/>
+          <w:bCs/>
           <w:sz w:val="24"/>
           <w:szCs w:val="24"/>
         </w:rPr>
@@ -974,6 +801,8 @@
       <w:r>
         <w:rPr>
           <w:rFonts w:ascii="Aparajita" w:hAnsi="Aparajita" w:cs="Aparajita"/>
+          <w:b/>
+          <w:bCs/>
           <w:sz w:val="24"/>
           <w:szCs w:val="24"/>
         </w:rPr>
@@ -985,13 +814,17 @@
         <w:jc w:val="both"/>
         <w:rPr>
           <w:rFonts w:ascii="Aparajita" w:hAnsi="Aparajita" w:cs="Aparajita"/>
-          <w:sz w:val="24"/>
-          <w:szCs w:val="24"/>
-        </w:rPr>
-      </w:pPr>
-      <w:r>
-        <w:rPr>
-          <w:rFonts w:ascii="Aparajita" w:hAnsi="Aparajita" w:cs="Aparajita"/>
+          <w:b/>
+          <w:bCs/>
+          <w:sz w:val="24"/>
+          <w:szCs w:val="24"/>
+        </w:rPr>
+      </w:pPr>
+      <w:r>
+        <w:rPr>
+          <w:rFonts w:ascii="Aparajita" w:hAnsi="Aparajita" w:cs="Aparajita"/>
+          <w:b/>
+          <w:bCs/>
           <w:noProof/>
           <w:sz w:val="24"/>
           <w:szCs w:val="24"/>
@@ -1038,6 +871,8 @@
         <w:jc w:val="both"/>
         <w:rPr>
           <w:rFonts w:ascii="Aparajita" w:hAnsi="Aparajita" w:cs="Aparajita"/>
+          <w:b/>
+          <w:bCs/>
           <w:sz w:val="24"/>
           <w:szCs w:val="24"/>
         </w:rPr>
@@ -1107,13 +942,17 @@
         <w:jc w:val="both"/>
         <w:rPr>
           <w:rFonts w:ascii="Aparajita" w:hAnsi="Aparajita" w:cs="Aparajita"/>
-          <w:sz w:val="24"/>
-          <w:szCs w:val="24"/>
-        </w:rPr>
-      </w:pPr>
-      <w:r>
-        <w:rPr>
-          <w:rFonts w:ascii="Aparajita" w:hAnsi="Aparajita" w:cs="Aparajita"/>
+          <w:b/>
+          <w:bCs/>
+          <w:sz w:val="24"/>
+          <w:szCs w:val="24"/>
+        </w:rPr>
+      </w:pPr>
+      <w:r>
+        <w:rPr>
+          <w:rFonts w:ascii="Aparajita" w:hAnsi="Aparajita" w:cs="Aparajita"/>
+          <w:b/>
+          <w:bCs/>
           <w:sz w:val="24"/>
           <w:szCs w:val="24"/>
         </w:rPr>
@@ -1125,13 +964,17 @@
         <w:jc w:val="both"/>
         <w:rPr>
           <w:rFonts w:ascii="Aparajita" w:hAnsi="Aparajita" w:cs="Aparajita"/>
-          <w:sz w:val="24"/>
-          <w:szCs w:val="24"/>
-        </w:rPr>
-      </w:pPr>
-      <w:r>
-        <w:rPr>
-          <w:rFonts w:ascii="Aparajita" w:hAnsi="Aparajita" w:cs="Aparajita"/>
+          <w:b/>
+          <w:bCs/>
+          <w:sz w:val="24"/>
+          <w:szCs w:val="24"/>
+        </w:rPr>
+      </w:pPr>
+      <w:r>
+        <w:rPr>
+          <w:rFonts w:ascii="Aparajita" w:hAnsi="Aparajita" w:cs="Aparajita"/>
+          <w:b/>
+          <w:bCs/>
           <w:sz w:val="24"/>
           <w:szCs w:val="24"/>
         </w:rPr>
@@ -1147,21 +990,13 @@
           <w:sz w:val="24"/>
           <w:szCs w:val="24"/>
         </w:rPr>
-        <w:t>git commit -m “your message here”</w:t>
-      </w:r>
-      <w:r>
-        <w:rPr>
-          <w:rFonts w:ascii="Aparajita" w:hAnsi="Aparajita" w:cs="Aparajita"/>
-          <w:i/>
-          <w:iCs/>
-          <w:sz w:val="24"/>
-          <w:szCs w:val="24"/>
-        </w:rPr>
-        <w:t>.</w:t>
-      </w:r>
-      <w:r>
-        <w:rPr>
-          <w:rFonts w:ascii="Aparajita" w:hAnsi="Aparajita" w:cs="Aparajita"/>
+        <w:t>git commit -m “your message here”.</w:t>
+      </w:r>
+      <w:r>
+        <w:rPr>
+          <w:rFonts w:ascii="Aparajita" w:hAnsi="Aparajita" w:cs="Aparajita"/>
+          <w:b/>
+          <w:bCs/>
           <w:sz w:val="24"/>
           <w:szCs w:val="24"/>
         </w:rPr>
@@ -1173,13 +1008,17 @@
         <w:jc w:val="both"/>
         <w:rPr>
           <w:rFonts w:ascii="Aparajita" w:hAnsi="Aparajita" w:cs="Aparajita"/>
-          <w:sz w:val="24"/>
-          <w:szCs w:val="24"/>
-        </w:rPr>
-      </w:pPr>
-      <w:r>
-        <w:rPr>
-          <w:rFonts w:ascii="Aparajita" w:hAnsi="Aparajita" w:cs="Aparajita"/>
+          <w:b/>
+          <w:bCs/>
+          <w:sz w:val="24"/>
+          <w:szCs w:val="24"/>
+        </w:rPr>
+      </w:pPr>
+      <w:r>
+        <w:rPr>
+          <w:rFonts w:ascii="Aparajita" w:hAnsi="Aparajita" w:cs="Aparajita"/>
+          <w:b/>
+          <w:bCs/>
           <w:noProof/>
           <w:sz w:val="24"/>
           <w:szCs w:val="24"/>
@@ -1226,13 +1065,17 @@
         <w:jc w:val="both"/>
         <w:rPr>
           <w:rFonts w:ascii="Aparajita" w:hAnsi="Aparajita" w:cs="Aparajita"/>
-          <w:sz w:val="24"/>
-          <w:szCs w:val="24"/>
-        </w:rPr>
-      </w:pPr>
-      <w:r>
-        <w:rPr>
-          <w:rFonts w:ascii="Aparajita" w:hAnsi="Aparajita" w:cs="Aparajita"/>
+          <w:b/>
+          <w:bCs/>
+          <w:sz w:val="24"/>
+          <w:szCs w:val="24"/>
+        </w:rPr>
+      </w:pPr>
+      <w:r>
+        <w:rPr>
+          <w:rFonts w:ascii="Aparajita" w:hAnsi="Aparajita" w:cs="Aparajita"/>
+          <w:b/>
+          <w:bCs/>
           <w:sz w:val="24"/>
           <w:szCs w:val="24"/>
         </w:rPr>
@@ -1253,6 +1096,8 @@
       <w:r>
         <w:rPr>
           <w:rFonts w:ascii="Aparajita" w:hAnsi="Aparajita" w:cs="Aparajita"/>
+          <w:b/>
+          <w:bCs/>
           <w:sz w:val="24"/>
           <w:szCs w:val="24"/>
         </w:rPr>
@@ -1264,13 +1109,17 @@
         <w:jc w:val="both"/>
         <w:rPr>
           <w:rFonts w:ascii="Aparajita" w:hAnsi="Aparajita" w:cs="Aparajita"/>
-          <w:sz w:val="24"/>
-          <w:szCs w:val="24"/>
-        </w:rPr>
-      </w:pPr>
-      <w:r>
-        <w:rPr>
-          <w:rFonts w:ascii="Aparajita" w:hAnsi="Aparajita" w:cs="Aparajita"/>
+          <w:b/>
+          <w:bCs/>
+          <w:sz w:val="24"/>
+          <w:szCs w:val="24"/>
+        </w:rPr>
+      </w:pPr>
+      <w:r>
+        <w:rPr>
+          <w:rFonts w:ascii="Aparajita" w:hAnsi="Aparajita" w:cs="Aparajita"/>
+          <w:b/>
+          <w:bCs/>
           <w:noProof/>
           <w:sz w:val="24"/>
           <w:szCs w:val="24"/>
@@ -1317,13 +1166,17 @@
         <w:jc w:val="both"/>
         <w:rPr>
           <w:rFonts w:ascii="Aparajita" w:hAnsi="Aparajita" w:cs="Aparajita"/>
-          <w:sz w:val="24"/>
-          <w:szCs w:val="24"/>
-        </w:rPr>
-      </w:pPr>
-      <w:r>
-        <w:rPr>
-          <w:rFonts w:ascii="Aparajita" w:hAnsi="Aparajita" w:cs="Aparajita"/>
+          <w:b/>
+          <w:bCs/>
+          <w:sz w:val="24"/>
+          <w:szCs w:val="24"/>
+        </w:rPr>
+      </w:pPr>
+      <w:r>
+        <w:rPr>
+          <w:rFonts w:ascii="Aparajita" w:hAnsi="Aparajita" w:cs="Aparajita"/>
+          <w:b/>
+          <w:bCs/>
           <w:sz w:val="24"/>
           <w:szCs w:val="24"/>
         </w:rPr>
@@ -1335,13 +1188,17 @@
         <w:jc w:val="both"/>
         <w:rPr>
           <w:rFonts w:ascii="Aparajita" w:hAnsi="Aparajita" w:cs="Aparajita"/>
-          <w:sz w:val="24"/>
-          <w:szCs w:val="24"/>
-        </w:rPr>
-      </w:pPr>
-      <w:r>
-        <w:rPr>
-          <w:rFonts w:ascii="Aparajita" w:hAnsi="Aparajita" w:cs="Aparajita"/>
+          <w:b/>
+          <w:bCs/>
+          <w:sz w:val="24"/>
+          <w:szCs w:val="24"/>
+        </w:rPr>
+      </w:pPr>
+      <w:r>
+        <w:rPr>
+          <w:rFonts w:ascii="Aparajita" w:hAnsi="Aparajita" w:cs="Aparajita"/>
+          <w:b/>
+          <w:bCs/>
           <w:sz w:val="24"/>
           <w:szCs w:val="24"/>
         </w:rPr>
@@ -1357,23 +1214,13 @@
           <w:sz w:val="24"/>
           <w:szCs w:val="24"/>
         </w:rPr>
-        <w:t>git add .</w:t>
-      </w:r>
-      <w:r>
-        <w:rPr>
-          <w:rFonts w:ascii="Aparajita" w:hAnsi="Aparajita" w:cs="Aparajita"/>
-          <w:b/>
-          <w:bCs/>
-          <w:i/>
-          <w:iCs/>
-          <w:sz w:val="24"/>
-          <w:szCs w:val="24"/>
-        </w:rPr>
-        <w:t xml:space="preserve"> </w:t>
-      </w:r>
-      <w:r>
-        <w:rPr>
-          <w:rFonts w:ascii="Aparajita" w:hAnsi="Aparajita" w:cs="Aparajita"/>
+        <w:t xml:space="preserve">git add . </w:t>
+      </w:r>
+      <w:r>
+        <w:rPr>
+          <w:rFonts w:ascii="Aparajita" w:hAnsi="Aparajita" w:cs="Aparajita"/>
+          <w:b/>
+          <w:bCs/>
           <w:sz w:val="24"/>
           <w:szCs w:val="24"/>
         </w:rPr>
@@ -1385,13 +1232,17 @@
         <w:jc w:val="both"/>
         <w:rPr>
           <w:rFonts w:ascii="Aparajita" w:hAnsi="Aparajita" w:cs="Aparajita"/>
-          <w:sz w:val="24"/>
-          <w:szCs w:val="24"/>
-        </w:rPr>
-      </w:pPr>
-      <w:r>
-        <w:rPr>
-          <w:rFonts w:ascii="Aparajita" w:hAnsi="Aparajita" w:cs="Aparajita"/>
+          <w:b/>
+          <w:bCs/>
+          <w:sz w:val="24"/>
+          <w:szCs w:val="24"/>
+        </w:rPr>
+      </w:pPr>
+      <w:r>
+        <w:rPr>
+          <w:rFonts w:ascii="Aparajita" w:hAnsi="Aparajita" w:cs="Aparajita"/>
+          <w:b/>
+          <w:bCs/>
           <w:noProof/>
           <w:sz w:val="24"/>
           <w:szCs w:val="24"/>
@@ -1438,13 +1289,17 @@
         <w:jc w:val="both"/>
         <w:rPr>
           <w:rFonts w:ascii="Aparajita" w:hAnsi="Aparajita" w:cs="Aparajita"/>
-          <w:sz w:val="24"/>
-          <w:szCs w:val="24"/>
-        </w:rPr>
-      </w:pPr>
-      <w:r>
-        <w:rPr>
-          <w:rFonts w:ascii="Aparajita" w:hAnsi="Aparajita" w:cs="Aparajita"/>
+          <w:b/>
+          <w:bCs/>
+          <w:sz w:val="24"/>
+          <w:szCs w:val="24"/>
+        </w:rPr>
+      </w:pPr>
+      <w:r>
+        <w:rPr>
+          <w:rFonts w:ascii="Aparajita" w:hAnsi="Aparajita" w:cs="Aparajita"/>
+          <w:b/>
+          <w:bCs/>
           <w:sz w:val="24"/>
           <w:szCs w:val="24"/>
         </w:rPr>
@@ -1453,6 +1308,8 @@
       <w:r>
         <w:rPr>
           <w:rFonts w:ascii="Aparajita" w:hAnsi="Aparajita" w:cs="Aparajita"/>
+          <w:b/>
+          <w:bCs/>
           <w:sz w:val="24"/>
           <w:szCs w:val="24"/>
         </w:rPr>
@@ -1464,13 +1321,17 @@
         <w:jc w:val="both"/>
         <w:rPr>
           <w:rFonts w:ascii="Aparajita" w:hAnsi="Aparajita" w:cs="Aparajita"/>
-          <w:sz w:val="24"/>
-          <w:szCs w:val="24"/>
-        </w:rPr>
-      </w:pPr>
-      <w:r>
-        <w:rPr>
-          <w:rFonts w:ascii="Aparajita" w:hAnsi="Aparajita" w:cs="Aparajita"/>
+          <w:b/>
+          <w:bCs/>
+          <w:sz w:val="24"/>
+          <w:szCs w:val="24"/>
+        </w:rPr>
+      </w:pPr>
+      <w:r>
+        <w:rPr>
+          <w:rFonts w:ascii="Aparajita" w:hAnsi="Aparajita" w:cs="Aparajita"/>
+          <w:b/>
+          <w:bCs/>
           <w:noProof/>
           <w:sz w:val="24"/>
           <w:szCs w:val="24"/>
@@ -1517,33 +1378,41 @@
         <w:jc w:val="both"/>
         <w:rPr>
           <w:rFonts w:ascii="Aparajita" w:hAnsi="Aparajita" w:cs="Aparajita"/>
-          <w:sz w:val="24"/>
-          <w:szCs w:val="24"/>
-        </w:rPr>
-      </w:pPr>
-    </w:p>
-    <w:p>
-      <w:pPr>
-        <w:jc w:val="both"/>
-        <w:rPr>
-          <w:rFonts w:ascii="Aparajita" w:hAnsi="Aparajita" w:cs="Aparajita"/>
-          <w:sz w:val="24"/>
-          <w:szCs w:val="24"/>
-        </w:rPr>
-      </w:pPr>
-    </w:p>
-    <w:p>
-      <w:pPr>
-        <w:jc w:val="both"/>
-        <w:rPr>
-          <w:rFonts w:ascii="Aparajita" w:hAnsi="Aparajita" w:cs="Aparajita"/>
-          <w:sz w:val="24"/>
-          <w:szCs w:val="24"/>
-        </w:rPr>
-      </w:pPr>
-      <w:r>
-        <w:rPr>
-          <w:rFonts w:ascii="Aparajita" w:hAnsi="Aparajita" w:cs="Aparajita"/>
+          <w:b/>
+          <w:bCs/>
+          <w:sz w:val="24"/>
+          <w:szCs w:val="24"/>
+        </w:rPr>
+      </w:pPr>
+    </w:p>
+    <w:p>
+      <w:pPr>
+        <w:jc w:val="both"/>
+        <w:rPr>
+          <w:rFonts w:ascii="Aparajita" w:hAnsi="Aparajita" w:cs="Aparajita"/>
+          <w:b/>
+          <w:bCs/>
+          <w:sz w:val="24"/>
+          <w:szCs w:val="24"/>
+        </w:rPr>
+      </w:pPr>
+    </w:p>
+    <w:p>
+      <w:pPr>
+        <w:jc w:val="both"/>
+        <w:rPr>
+          <w:rFonts w:ascii="Aparajita" w:hAnsi="Aparajita" w:cs="Aparajita"/>
+          <w:b/>
+          <w:bCs/>
+          <w:sz w:val="24"/>
+          <w:szCs w:val="24"/>
+        </w:rPr>
+      </w:pPr>
+      <w:r>
+        <w:rPr>
+          <w:rFonts w:ascii="Aparajita" w:hAnsi="Aparajita" w:cs="Aparajita"/>
+          <w:b/>
+          <w:bCs/>
           <w:sz w:val="24"/>
           <w:szCs w:val="24"/>
         </w:rPr>
@@ -1556,13 +1425,17 @@
         <w:jc w:val="both"/>
         <w:rPr>
           <w:rFonts w:ascii="Aparajita" w:hAnsi="Aparajita" w:cs="Aparajita"/>
-          <w:sz w:val="24"/>
-          <w:szCs w:val="24"/>
-        </w:rPr>
-      </w:pPr>
-      <w:r>
-        <w:rPr>
-          <w:rFonts w:ascii="Aparajita" w:hAnsi="Aparajita" w:cs="Aparajita"/>
+          <w:b/>
+          <w:bCs/>
+          <w:sz w:val="24"/>
+          <w:szCs w:val="24"/>
+        </w:rPr>
+      </w:pPr>
+      <w:r>
+        <w:rPr>
+          <w:rFonts w:ascii="Aparajita" w:hAnsi="Aparajita" w:cs="Aparajita"/>
+          <w:b/>
+          <w:bCs/>
           <w:noProof/>
           <w:sz w:val="24"/>
           <w:szCs w:val="24"/>
@@ -1609,6 +1482,8 @@
         <w:jc w:val="both"/>
         <w:rPr>
           <w:rFonts w:ascii="Aparajita" w:hAnsi="Aparajita" w:cs="Aparajita"/>
+          <w:b/>
+          <w:bCs/>
           <w:sz w:val="24"/>
           <w:szCs w:val="24"/>
         </w:rPr>
@@ -1641,13 +1516,17 @@
         <w:jc w:val="both"/>
         <w:rPr>
           <w:rFonts w:ascii="Aparajita" w:hAnsi="Aparajita" w:cs="Aparajita"/>
-          <w:sz w:val="24"/>
-          <w:szCs w:val="24"/>
-        </w:rPr>
-      </w:pPr>
-      <w:r>
-        <w:rPr>
-          <w:rFonts w:ascii="Aparajita" w:hAnsi="Aparajita" w:cs="Aparajita"/>
+          <w:b/>
+          <w:bCs/>
+          <w:sz w:val="24"/>
+          <w:szCs w:val="24"/>
+        </w:rPr>
+      </w:pPr>
+      <w:r>
+        <w:rPr>
+          <w:rFonts w:ascii="Aparajita" w:hAnsi="Aparajita" w:cs="Aparajita"/>
+          <w:b/>
+          <w:bCs/>
           <w:sz w:val="24"/>
           <w:szCs w:val="24"/>
         </w:rPr>
@@ -1659,13 +1538,17 @@
         <w:jc w:val="both"/>
         <w:rPr>
           <w:rFonts w:ascii="Aparajita" w:hAnsi="Aparajita" w:cs="Aparajita"/>
-          <w:sz w:val="24"/>
-          <w:szCs w:val="24"/>
-        </w:rPr>
-      </w:pPr>
-      <w:r>
-        <w:rPr>
-          <w:rFonts w:ascii="Aparajita" w:hAnsi="Aparajita" w:cs="Aparajita"/>
+          <w:b/>
+          <w:bCs/>
+          <w:sz w:val="24"/>
+          <w:szCs w:val="24"/>
+        </w:rPr>
+      </w:pPr>
+      <w:r>
+        <w:rPr>
+          <w:rFonts w:ascii="Aparajita" w:hAnsi="Aparajita" w:cs="Aparajita"/>
+          <w:b/>
+          <w:bCs/>
           <w:noProof/>
           <w:sz w:val="24"/>
           <w:szCs w:val="24"/>
@@ -1712,13 +1595,17 @@
         <w:jc w:val="both"/>
         <w:rPr>
           <w:rFonts w:ascii="Aparajita" w:hAnsi="Aparajita" w:cs="Aparajita"/>
-          <w:sz w:val="24"/>
-          <w:szCs w:val="24"/>
-        </w:rPr>
-      </w:pPr>
-      <w:r>
-        <w:rPr>
-          <w:rFonts w:ascii="Aparajita" w:hAnsi="Aparajita" w:cs="Aparajita"/>
+          <w:b/>
+          <w:bCs/>
+          <w:sz w:val="24"/>
+          <w:szCs w:val="24"/>
+        </w:rPr>
+      </w:pPr>
+      <w:r>
+        <w:rPr>
+          <w:rFonts w:ascii="Aparajita" w:hAnsi="Aparajita" w:cs="Aparajita"/>
+          <w:b/>
+          <w:bCs/>
           <w:sz w:val="24"/>
           <w:szCs w:val="24"/>
         </w:rPr>
@@ -1730,16 +1617,20 @@
         <w:jc w:val="both"/>
         <w:rPr>
           <w:rFonts w:ascii="Aparajita" w:hAnsi="Aparajita" w:cs="Aparajita"/>
-          <w:sz w:val="24"/>
-          <w:szCs w:val="24"/>
-        </w:rPr>
-      </w:pPr>
-    </w:p>
-    <w:p>
-      <w:pPr>
-        <w:jc w:val="both"/>
-        <w:rPr>
-          <w:rFonts w:ascii="Aparajita" w:hAnsi="Aparajita" w:cs="Aparajita"/>
+          <w:b/>
+          <w:bCs/>
+          <w:sz w:val="24"/>
+          <w:szCs w:val="24"/>
+        </w:rPr>
+      </w:pPr>
+    </w:p>
+    <w:p>
+      <w:pPr>
+        <w:jc w:val="both"/>
+        <w:rPr>
+          <w:rFonts w:ascii="Aparajita" w:hAnsi="Aparajita" w:cs="Aparajita"/>
+          <w:b/>
+          <w:bCs/>
           <w:sz w:val="24"/>
           <w:szCs w:val="24"/>
         </w:rPr>
@@ -1773,13 +1664,17 @@
         <w:jc w:val="both"/>
         <w:rPr>
           <w:rFonts w:ascii="Aparajita" w:hAnsi="Aparajita" w:cs="Aparajita"/>
-          <w:sz w:val="24"/>
-          <w:szCs w:val="24"/>
-        </w:rPr>
-      </w:pPr>
-      <w:r>
-        <w:rPr>
-          <w:rFonts w:ascii="Aparajita" w:hAnsi="Aparajita" w:cs="Aparajita"/>
+          <w:b/>
+          <w:bCs/>
+          <w:sz w:val="24"/>
+          <w:szCs w:val="24"/>
+        </w:rPr>
+      </w:pPr>
+      <w:r>
+        <w:rPr>
+          <w:rFonts w:ascii="Aparajita" w:hAnsi="Aparajita" w:cs="Aparajita"/>
+          <w:b/>
+          <w:bCs/>
           <w:sz w:val="24"/>
           <w:szCs w:val="24"/>
         </w:rPr>
@@ -1800,6 +1695,8 @@
       <w:r>
         <w:rPr>
           <w:rFonts w:ascii="Aparajita" w:hAnsi="Aparajita" w:cs="Aparajita"/>
+          <w:b/>
+          <w:bCs/>
           <w:sz w:val="24"/>
           <w:szCs w:val="24"/>
         </w:rPr>
@@ -1808,6 +1705,8 @@
       <w:r>
         <w:rPr>
           <w:rFonts w:ascii="Aparajita" w:hAnsi="Aparajita" w:cs="Aparajita"/>
+          <w:b/>
+          <w:bCs/>
           <w:sz w:val="24"/>
           <w:szCs w:val="24"/>
         </w:rPr>
@@ -1817,6 +1716,8 @@
       <w:r>
         <w:rPr>
           <w:rFonts w:ascii="Aparajita" w:hAnsi="Aparajita" w:cs="Aparajita"/>
+          <w:b/>
+          <w:bCs/>
           <w:sz w:val="24"/>
           <w:szCs w:val="24"/>
         </w:rPr>
@@ -1826,6 +1727,8 @@
       <w:r>
         <w:rPr>
           <w:rFonts w:ascii="Aparajita" w:hAnsi="Aparajita" w:cs="Aparajita"/>
+          <w:b/>
+          <w:bCs/>
           <w:sz w:val="24"/>
           <w:szCs w:val="24"/>
         </w:rPr>
@@ -1837,13 +1740,17 @@
         <w:jc w:val="both"/>
         <w:rPr>
           <w:rFonts w:ascii="Aparajita" w:hAnsi="Aparajita" w:cs="Aparajita"/>
-          <w:sz w:val="24"/>
-          <w:szCs w:val="24"/>
-        </w:rPr>
-      </w:pPr>
-      <w:r>
-        <w:rPr>
-          <w:rFonts w:ascii="Aparajita" w:hAnsi="Aparajita" w:cs="Aparajita"/>
+          <w:b/>
+          <w:bCs/>
+          <w:sz w:val="24"/>
+          <w:szCs w:val="24"/>
+        </w:rPr>
+      </w:pPr>
+      <w:r>
+        <w:rPr>
+          <w:rFonts w:ascii="Aparajita" w:hAnsi="Aparajita" w:cs="Aparajita"/>
+          <w:b/>
+          <w:bCs/>
           <w:noProof/>
           <w:sz w:val="24"/>
           <w:szCs w:val="24"/>
@@ -1887,6 +1794,8 @@
       <w:r>
         <w:rPr>
           <w:rFonts w:ascii="Aparajita" w:hAnsi="Aparajita" w:cs="Aparajita"/>
+          <w:b/>
+          <w:bCs/>
           <w:sz w:val="24"/>
           <w:szCs w:val="24"/>
         </w:rPr>
@@ -1898,13 +1807,17 @@
         <w:jc w:val="both"/>
         <w:rPr>
           <w:rFonts w:ascii="Aparajita" w:hAnsi="Aparajita" w:cs="Aparajita"/>
-          <w:sz w:val="24"/>
-          <w:szCs w:val="24"/>
-        </w:rPr>
-      </w:pPr>
-      <w:r>
-        <w:rPr>
-          <w:rFonts w:ascii="Aparajita" w:hAnsi="Aparajita" w:cs="Aparajita"/>
+          <w:b/>
+          <w:bCs/>
+          <w:sz w:val="24"/>
+          <w:szCs w:val="24"/>
+        </w:rPr>
+      </w:pPr>
+      <w:r>
+        <w:rPr>
+          <w:rFonts w:ascii="Aparajita" w:hAnsi="Aparajita" w:cs="Aparajita"/>
+          <w:b/>
+          <w:bCs/>
           <w:sz w:val="24"/>
           <w:szCs w:val="24"/>
         </w:rPr>
@@ -1914,6 +1827,8 @@
       <w:r>
         <w:rPr>
           <w:rFonts w:ascii="Aparajita" w:hAnsi="Aparajita" w:cs="Aparajita"/>
+          <w:b/>
+          <w:bCs/>
           <w:sz w:val="24"/>
           <w:szCs w:val="24"/>
         </w:rPr>
@@ -1923,6 +1838,8 @@
       <w:r>
         <w:rPr>
           <w:rFonts w:ascii="Aparajita" w:hAnsi="Aparajita" w:cs="Aparajita"/>
+          <w:b/>
+          <w:bCs/>
           <w:sz w:val="24"/>
           <w:szCs w:val="24"/>
         </w:rPr>
@@ -1938,47 +1855,13 @@
           <w:sz w:val="24"/>
           <w:szCs w:val="24"/>
         </w:rPr>
-        <w:t xml:space="preserve">git diff </w:t>
-      </w:r>
-      <w:r>
-        <w:rPr>
-          <w:rFonts w:ascii="Aparajita" w:hAnsi="Aparajita" w:cs="Aparajita"/>
-          <w:b/>
-          <w:bCs/>
-          <w:i/>
-          <w:iCs/>
-          <w:sz w:val="24"/>
-          <w:szCs w:val="24"/>
-        </w:rPr>
-        <w:t>&lt;</w:t>
-      </w:r>
-      <w:r>
-        <w:rPr>
-          <w:rFonts w:ascii="Aparajita" w:hAnsi="Aparajita" w:cs="Aparajita"/>
-          <w:b/>
-          <w:bCs/>
-          <w:i/>
-          <w:iCs/>
-          <w:sz w:val="24"/>
-          <w:szCs w:val="24"/>
-        </w:rPr>
-        <w:t>filename</w:t>
-      </w:r>
-      <w:r>
-        <w:rPr>
-          <w:rFonts w:ascii="Aparajita" w:hAnsi="Aparajita" w:cs="Aparajita"/>
-          <w:b/>
-          <w:bCs/>
-          <w:i/>
-          <w:iCs/>
-          <w:sz w:val="24"/>
-          <w:szCs w:val="24"/>
-        </w:rPr>
-        <w:t>&gt;</w:t>
-      </w:r>
-      <w:r>
-        <w:rPr>
-          <w:rFonts w:ascii="Aparajita" w:hAnsi="Aparajita" w:cs="Aparajita"/>
+        <w:t>git diff &lt;filename&gt;</w:t>
+      </w:r>
+      <w:r>
+        <w:rPr>
+          <w:rFonts w:ascii="Aparajita" w:hAnsi="Aparajita" w:cs="Aparajita"/>
+          <w:b/>
+          <w:bCs/>
           <w:sz w:val="24"/>
           <w:szCs w:val="24"/>
         </w:rPr>
@@ -1990,13 +1873,17 @@
         <w:jc w:val="both"/>
         <w:rPr>
           <w:rFonts w:ascii="Aparajita" w:hAnsi="Aparajita" w:cs="Aparajita"/>
-          <w:sz w:val="24"/>
-          <w:szCs w:val="24"/>
-        </w:rPr>
-      </w:pPr>
-      <w:r>
-        <w:rPr>
-          <w:rFonts w:ascii="Aparajita" w:hAnsi="Aparajita" w:cs="Aparajita"/>
+          <w:b/>
+          <w:bCs/>
+          <w:sz w:val="24"/>
+          <w:szCs w:val="24"/>
+        </w:rPr>
+      </w:pPr>
+      <w:r>
+        <w:rPr>
+          <w:rFonts w:ascii="Aparajita" w:hAnsi="Aparajita" w:cs="Aparajita"/>
+          <w:b/>
+          <w:bCs/>
           <w:noProof/>
           <w:sz w:val="24"/>
           <w:szCs w:val="24"/>
@@ -2043,13 +1930,17 @@
         <w:jc w:val="both"/>
         <w:rPr>
           <w:rFonts w:ascii="Aparajita" w:hAnsi="Aparajita" w:cs="Aparajita"/>
-          <w:sz w:val="24"/>
-          <w:szCs w:val="24"/>
-        </w:rPr>
-      </w:pPr>
-      <w:r>
-        <w:rPr>
-          <w:rFonts w:ascii="Aparajita" w:hAnsi="Aparajita" w:cs="Aparajita"/>
+          <w:b/>
+          <w:bCs/>
+          <w:sz w:val="24"/>
+          <w:szCs w:val="24"/>
+        </w:rPr>
+      </w:pPr>
+      <w:r>
+        <w:rPr>
+          <w:rFonts w:ascii="Aparajita" w:hAnsi="Aparajita" w:cs="Aparajita"/>
+          <w:b/>
+          <w:bCs/>
           <w:sz w:val="24"/>
           <w:szCs w:val="24"/>
         </w:rPr>
@@ -2061,13 +1952,17 @@
         <w:jc w:val="both"/>
         <w:rPr>
           <w:rFonts w:ascii="Aparajita" w:hAnsi="Aparajita" w:cs="Aparajita"/>
-          <w:sz w:val="24"/>
-          <w:szCs w:val="24"/>
-        </w:rPr>
-      </w:pPr>
-      <w:r>
-        <w:rPr>
-          <w:rFonts w:ascii="Aparajita" w:hAnsi="Aparajita" w:cs="Aparajita"/>
+          <w:b/>
+          <w:bCs/>
+          <w:sz w:val="24"/>
+          <w:szCs w:val="24"/>
+        </w:rPr>
+      </w:pPr>
+      <w:r>
+        <w:rPr>
+          <w:rFonts w:ascii="Aparajita" w:hAnsi="Aparajita" w:cs="Aparajita"/>
+          <w:b/>
+          <w:bCs/>
           <w:sz w:val="24"/>
           <w:szCs w:val="24"/>
         </w:rPr>
@@ -2088,6 +1983,8 @@
       <w:r>
         <w:rPr>
           <w:rFonts w:ascii="Aparajita" w:hAnsi="Aparajita" w:cs="Aparajita"/>
+          <w:b/>
+          <w:bCs/>
           <w:sz w:val="24"/>
           <w:szCs w:val="24"/>
         </w:rPr>
@@ -2099,13 +1996,17 @@
         <w:jc w:val="both"/>
         <w:rPr>
           <w:rFonts w:ascii="Aparajita" w:hAnsi="Aparajita" w:cs="Aparajita"/>
-          <w:sz w:val="24"/>
-          <w:szCs w:val="24"/>
-        </w:rPr>
-      </w:pPr>
-      <w:r>
-        <w:rPr>
-          <w:rFonts w:ascii="Aparajita" w:hAnsi="Aparajita" w:cs="Aparajita"/>
+          <w:b/>
+          <w:bCs/>
+          <w:sz w:val="24"/>
+          <w:szCs w:val="24"/>
+        </w:rPr>
+      </w:pPr>
+      <w:r>
+        <w:rPr>
+          <w:rFonts w:ascii="Aparajita" w:hAnsi="Aparajita" w:cs="Aparajita"/>
+          <w:b/>
+          <w:bCs/>
           <w:noProof/>
           <w:sz w:val="24"/>
           <w:szCs w:val="24"/>
@@ -2152,13 +2053,17 @@
         <w:jc w:val="both"/>
         <w:rPr>
           <w:rFonts w:ascii="Aparajita" w:hAnsi="Aparajita" w:cs="Aparajita"/>
-          <w:sz w:val="24"/>
-          <w:szCs w:val="24"/>
-        </w:rPr>
-      </w:pPr>
-      <w:r>
-        <w:rPr>
-          <w:rFonts w:ascii="Aparajita" w:hAnsi="Aparajita" w:cs="Aparajita"/>
+          <w:b/>
+          <w:bCs/>
+          <w:sz w:val="24"/>
+          <w:szCs w:val="24"/>
+        </w:rPr>
+      </w:pPr>
+      <w:r>
+        <w:rPr>
+          <w:rFonts w:ascii="Aparajita" w:hAnsi="Aparajita" w:cs="Aparajita"/>
+          <w:b/>
+          <w:bCs/>
           <w:sz w:val="24"/>
           <w:szCs w:val="24"/>
         </w:rPr>
@@ -2193,13 +2098,17 @@
         <w:jc w:val="both"/>
         <w:rPr>
           <w:rFonts w:ascii="Aparajita" w:hAnsi="Aparajita" w:cs="Aparajita"/>
-          <w:sz w:val="24"/>
-          <w:szCs w:val="24"/>
-        </w:rPr>
-      </w:pPr>
-      <w:r>
-        <w:rPr>
-          <w:rFonts w:ascii="Aparajita" w:hAnsi="Aparajita" w:cs="Aparajita"/>
+          <w:b/>
+          <w:bCs/>
+          <w:sz w:val="24"/>
+          <w:szCs w:val="24"/>
+        </w:rPr>
+      </w:pPr>
+      <w:r>
+        <w:rPr>
+          <w:rFonts w:ascii="Aparajita" w:hAnsi="Aparajita" w:cs="Aparajita"/>
+          <w:b/>
+          <w:bCs/>
           <w:sz w:val="24"/>
           <w:szCs w:val="24"/>
         </w:rPr>
@@ -2210,6 +2119,8 @@
           <w:rPr>
             <w:rStyle w:val="Hyperlink"/>
             <w:rFonts w:ascii="Aparajita" w:hAnsi="Aparajita" w:cs="Aparajita"/>
+            <w:b/>
+            <w:bCs/>
             <w:sz w:val="24"/>
             <w:szCs w:val="24"/>
           </w:rPr>
@@ -2219,6 +2130,8 @@
       <w:r>
         <w:rPr>
           <w:rFonts w:ascii="Aparajita" w:hAnsi="Aparajita" w:cs="Aparajita"/>
+          <w:b/>
+          <w:bCs/>
           <w:sz w:val="24"/>
           <w:szCs w:val="24"/>
         </w:rPr>
@@ -2230,13 +2143,17 @@
         <w:jc w:val="both"/>
         <w:rPr>
           <w:rFonts w:ascii="Aparajita" w:hAnsi="Aparajita" w:cs="Aparajita"/>
-          <w:sz w:val="24"/>
-          <w:szCs w:val="24"/>
-        </w:rPr>
-      </w:pPr>
-      <w:r>
-        <w:rPr>
-          <w:rFonts w:ascii="Aparajita" w:hAnsi="Aparajita" w:cs="Aparajita"/>
+          <w:b/>
+          <w:bCs/>
+          <w:sz w:val="24"/>
+          <w:szCs w:val="24"/>
+        </w:rPr>
+      </w:pPr>
+      <w:r>
+        <w:rPr>
+          <w:rFonts w:ascii="Aparajita" w:hAnsi="Aparajita" w:cs="Aparajita"/>
+          <w:b/>
+          <w:bCs/>
           <w:noProof/>
           <w:sz w:val="24"/>
           <w:szCs w:val="24"/>
@@ -2288,13 +2205,17 @@
         <w:jc w:val="both"/>
         <w:rPr>
           <w:rFonts w:ascii="Aparajita" w:hAnsi="Aparajita" w:cs="Aparajita"/>
-          <w:sz w:val="24"/>
-          <w:szCs w:val="24"/>
-        </w:rPr>
-      </w:pPr>
-      <w:r>
-        <w:rPr>
-          <w:rFonts w:ascii="Aparajita" w:hAnsi="Aparajita" w:cs="Aparajita"/>
+          <w:b/>
+          <w:bCs/>
+          <w:sz w:val="24"/>
+          <w:szCs w:val="24"/>
+        </w:rPr>
+      </w:pPr>
+      <w:r>
+        <w:rPr>
+          <w:rFonts w:ascii="Aparajita" w:hAnsi="Aparajita" w:cs="Aparajita"/>
+          <w:b/>
+          <w:bCs/>
           <w:sz w:val="24"/>
           <w:szCs w:val="24"/>
         </w:rPr>
@@ -2306,13 +2227,17 @@
         <w:jc w:val="both"/>
         <w:rPr>
           <w:rFonts w:ascii="Aparajita" w:hAnsi="Aparajita" w:cs="Aparajita"/>
-          <w:sz w:val="24"/>
-          <w:szCs w:val="24"/>
-        </w:rPr>
-      </w:pPr>
-      <w:r>
-        <w:rPr>
-          <w:rFonts w:ascii="Aparajita" w:hAnsi="Aparajita" w:cs="Aparajita"/>
+          <w:b/>
+          <w:bCs/>
+          <w:sz w:val="24"/>
+          <w:szCs w:val="24"/>
+        </w:rPr>
+      </w:pPr>
+      <w:r>
+        <w:rPr>
+          <w:rFonts w:ascii="Aparajita" w:hAnsi="Aparajita" w:cs="Aparajita"/>
+          <w:b/>
+          <w:bCs/>
           <w:noProof/>
           <w:sz w:val="24"/>
           <w:szCs w:val="24"/>
@@ -2364,13 +2289,17 @@
         <w:jc w:val="both"/>
         <w:rPr>
           <w:rFonts w:ascii="Aparajita" w:hAnsi="Aparajita" w:cs="Aparajita"/>
-          <w:sz w:val="24"/>
-          <w:szCs w:val="24"/>
-        </w:rPr>
-      </w:pPr>
-      <w:r>
-        <w:rPr>
-          <w:rFonts w:ascii="Aparajita" w:hAnsi="Aparajita" w:cs="Aparajita"/>
+          <w:b/>
+          <w:bCs/>
+          <w:sz w:val="24"/>
+          <w:szCs w:val="24"/>
+        </w:rPr>
+      </w:pPr>
+      <w:r>
+        <w:rPr>
+          <w:rFonts w:ascii="Aparajita" w:hAnsi="Aparajita" w:cs="Aparajita"/>
+          <w:b/>
+          <w:bCs/>
           <w:sz w:val="24"/>
           <w:szCs w:val="24"/>
         </w:rPr>
@@ -2391,6 +2320,8 @@
       <w:r>
         <w:rPr>
           <w:rFonts w:ascii="Aparajita" w:hAnsi="Aparajita" w:cs="Aparajita"/>
+          <w:b/>
+          <w:bCs/>
           <w:sz w:val="24"/>
           <w:szCs w:val="24"/>
         </w:rPr>
@@ -2402,13 +2333,17 @@
         <w:jc w:val="both"/>
         <w:rPr>
           <w:rFonts w:ascii="Aparajita" w:hAnsi="Aparajita" w:cs="Aparajita"/>
-          <w:sz w:val="24"/>
-          <w:szCs w:val="24"/>
-        </w:rPr>
-      </w:pPr>
-      <w:r>
-        <w:rPr>
-          <w:rFonts w:ascii="Aparajita" w:hAnsi="Aparajita" w:cs="Aparajita"/>
+          <w:b/>
+          <w:bCs/>
+          <w:sz w:val="24"/>
+          <w:szCs w:val="24"/>
+        </w:rPr>
+      </w:pPr>
+      <w:r>
+        <w:rPr>
+          <w:rFonts w:ascii="Aparajita" w:hAnsi="Aparajita" w:cs="Aparajita"/>
+          <w:b/>
+          <w:bCs/>
           <w:noProof/>
           <w:sz w:val="24"/>
           <w:szCs w:val="24"/>
@@ -2455,13 +2390,17 @@
         <w:jc w:val="both"/>
         <w:rPr>
           <w:rFonts w:ascii="Aparajita" w:hAnsi="Aparajita" w:cs="Aparajita"/>
-          <w:sz w:val="24"/>
-          <w:szCs w:val="24"/>
-        </w:rPr>
-      </w:pPr>
-      <w:r>
-        <w:rPr>
-          <w:rFonts w:ascii="Aparajita" w:hAnsi="Aparajita" w:cs="Aparajita"/>
+          <w:b/>
+          <w:bCs/>
+          <w:sz w:val="24"/>
+          <w:szCs w:val="24"/>
+        </w:rPr>
+      </w:pPr>
+      <w:r>
+        <w:rPr>
+          <w:rFonts w:ascii="Aparajita" w:hAnsi="Aparajita" w:cs="Aparajita"/>
+          <w:b/>
+          <w:bCs/>
           <w:sz w:val="24"/>
           <w:szCs w:val="24"/>
         </w:rPr>
@@ -2482,6 +2421,8 @@
       <w:r>
         <w:rPr>
           <w:rFonts w:ascii="Aparajita" w:hAnsi="Aparajita" w:cs="Aparajita"/>
+          <w:b/>
+          <w:bCs/>
           <w:sz w:val="24"/>
           <w:szCs w:val="24"/>
         </w:rPr>
@@ -2493,13 +2434,17 @@
         <w:jc w:val="both"/>
         <w:rPr>
           <w:rFonts w:ascii="Aparajita" w:hAnsi="Aparajita" w:cs="Aparajita"/>
-          <w:sz w:val="24"/>
-          <w:szCs w:val="24"/>
-        </w:rPr>
-      </w:pPr>
-      <w:r>
-        <w:rPr>
-          <w:rFonts w:ascii="Aparajita" w:hAnsi="Aparajita" w:cs="Aparajita"/>
+          <w:b/>
+          <w:bCs/>
+          <w:sz w:val="24"/>
+          <w:szCs w:val="24"/>
+        </w:rPr>
+      </w:pPr>
+      <w:r>
+        <w:rPr>
+          <w:rFonts w:ascii="Aparajita" w:hAnsi="Aparajita" w:cs="Aparajita"/>
+          <w:b/>
+          <w:bCs/>
           <w:noProof/>
           <w:sz w:val="24"/>
           <w:szCs w:val="24"/>
@@ -2546,67 +2491,80 @@
         <w:jc w:val="both"/>
         <w:rPr>
           <w:rFonts w:ascii="Aparajita" w:hAnsi="Aparajita" w:cs="Aparajita"/>
-          <w:sz w:val="24"/>
-          <w:szCs w:val="24"/>
-        </w:rPr>
-      </w:pPr>
-    </w:p>
-    <w:p>
-      <w:pPr>
-        <w:jc w:val="both"/>
-        <w:rPr>
-          <w:rFonts w:ascii="Aparajita" w:hAnsi="Aparajita" w:cs="Aparajita"/>
-          <w:sz w:val="24"/>
-          <w:szCs w:val="24"/>
-        </w:rPr>
-      </w:pPr>
-    </w:p>
-    <w:p>
-      <w:pPr>
-        <w:jc w:val="both"/>
-        <w:rPr>
-          <w:rFonts w:ascii="Aparajita" w:hAnsi="Aparajita" w:cs="Aparajita"/>
-          <w:sz w:val="24"/>
-          <w:szCs w:val="24"/>
-        </w:rPr>
-      </w:pPr>
-    </w:p>
-    <w:p>
-      <w:pPr>
-        <w:jc w:val="both"/>
-        <w:rPr>
-          <w:rFonts w:ascii="Aparajita" w:hAnsi="Aparajita" w:cs="Aparajita"/>
-          <w:sz w:val="24"/>
-          <w:szCs w:val="24"/>
-        </w:rPr>
-      </w:pPr>
-    </w:p>
-    <w:p>
-      <w:pPr>
-        <w:jc w:val="both"/>
-        <w:rPr>
-          <w:rFonts w:ascii="Aparajita" w:hAnsi="Aparajita" w:cs="Aparajita"/>
-          <w:sz w:val="24"/>
-          <w:szCs w:val="24"/>
-        </w:rPr>
-      </w:pPr>
-    </w:p>
-    <w:p>
-      <w:pPr>
-        <w:jc w:val="both"/>
-        <w:rPr>
-          <w:rFonts w:ascii="Aparajita" w:hAnsi="Aparajita" w:cs="Aparajita"/>
-          <w:sz w:val="24"/>
-          <w:szCs w:val="24"/>
-        </w:rPr>
-      </w:pPr>
-      <w:r>
-        <w:rPr>
-          <w:rFonts w:ascii="Aparajita" w:hAnsi="Aparajita" w:cs="Aparajita"/>
-          <w:sz w:val="24"/>
-          <w:szCs w:val="24"/>
-        </w:rPr>
-        <w:lastRenderedPageBreak/>
+          <w:b/>
+          <w:bCs/>
+          <w:sz w:val="24"/>
+          <w:szCs w:val="24"/>
+        </w:rPr>
+      </w:pPr>
+    </w:p>
+    <w:p>
+      <w:pPr>
+        <w:jc w:val="both"/>
+        <w:rPr>
+          <w:rFonts w:ascii="Aparajita" w:hAnsi="Aparajita" w:cs="Aparajita"/>
+          <w:b/>
+          <w:bCs/>
+          <w:sz w:val="24"/>
+          <w:szCs w:val="24"/>
+        </w:rPr>
+      </w:pPr>
+    </w:p>
+    <w:p>
+      <w:pPr>
+        <w:jc w:val="both"/>
+        <w:rPr>
+          <w:rFonts w:ascii="Aparajita" w:hAnsi="Aparajita" w:cs="Aparajita"/>
+          <w:b/>
+          <w:bCs/>
+          <w:sz w:val="24"/>
+          <w:szCs w:val="24"/>
+        </w:rPr>
+      </w:pPr>
+    </w:p>
+    <w:p>
+      <w:pPr>
+        <w:jc w:val="both"/>
+        <w:rPr>
+          <w:rFonts w:ascii="Aparajita" w:hAnsi="Aparajita" w:cs="Aparajita"/>
+          <w:b/>
+          <w:bCs/>
+          <w:sz w:val="24"/>
+          <w:szCs w:val="24"/>
+        </w:rPr>
+      </w:pPr>
+    </w:p>
+    <w:p>
+      <w:pPr>
+        <w:jc w:val="both"/>
+        <w:rPr>
+          <w:rFonts w:ascii="Aparajita" w:hAnsi="Aparajita" w:cs="Aparajita"/>
+          <w:b/>
+          <w:bCs/>
+          <w:sz w:val="24"/>
+          <w:szCs w:val="24"/>
+        </w:rPr>
+      </w:pPr>
+    </w:p>
+    <w:p>
+      <w:pPr>
+        <w:jc w:val="both"/>
+        <w:rPr>
+          <w:rFonts w:ascii="Aparajita" w:hAnsi="Aparajita" w:cs="Aparajita"/>
+          <w:b/>
+          <w:bCs/>
+          <w:sz w:val="24"/>
+          <w:szCs w:val="24"/>
+        </w:rPr>
+      </w:pPr>
+      <w:r>
+        <w:rPr>
+          <w:rFonts w:ascii="Aparajita" w:hAnsi="Aparajita" w:cs="Aparajita"/>
+          <w:b/>
+          <w:bCs/>
+          <w:sz w:val="24"/>
+          <w:szCs w:val="24"/>
+        </w:rPr>
         <w:t xml:space="preserve">Retuning to your GitHub page you will now see the local files have been uploaded to the online remote repo. </w:t>
       </w:r>
     </w:p>
@@ -2615,13 +2573,17 @@
         <w:jc w:val="both"/>
         <w:rPr>
           <w:rFonts w:ascii="Aparajita" w:hAnsi="Aparajita" w:cs="Aparajita"/>
-          <w:sz w:val="24"/>
-          <w:szCs w:val="24"/>
-        </w:rPr>
-      </w:pPr>
-      <w:r>
-        <w:rPr>
-          <w:rFonts w:ascii="Aparajita" w:hAnsi="Aparajita" w:cs="Aparajita"/>
+          <w:b/>
+          <w:bCs/>
+          <w:sz w:val="24"/>
+          <w:szCs w:val="24"/>
+        </w:rPr>
+      </w:pPr>
+      <w:r>
+        <w:rPr>
+          <w:rFonts w:ascii="Aparajita" w:hAnsi="Aparajita" w:cs="Aparajita"/>
+          <w:b/>
+          <w:bCs/>
           <w:noProof/>
           <w:sz w:val="24"/>
           <w:szCs w:val="24"/>
@@ -2673,13 +2635,17 @@
         <w:jc w:val="both"/>
         <w:rPr>
           <w:rFonts w:ascii="Aparajita" w:hAnsi="Aparajita" w:cs="Aparajita"/>
-          <w:sz w:val="24"/>
-          <w:szCs w:val="24"/>
-        </w:rPr>
-      </w:pPr>
-      <w:r>
-        <w:rPr>
-          <w:rFonts w:ascii="Aparajita" w:hAnsi="Aparajita" w:cs="Aparajita"/>
+          <w:b/>
+          <w:bCs/>
+          <w:sz w:val="24"/>
+          <w:szCs w:val="24"/>
+        </w:rPr>
+      </w:pPr>
+      <w:r>
+        <w:rPr>
+          <w:rFonts w:ascii="Aparajita" w:hAnsi="Aparajita" w:cs="Aparajita"/>
+          <w:b/>
+          <w:bCs/>
           <w:sz w:val="24"/>
           <w:szCs w:val="24"/>
         </w:rPr>
@@ -2688,6 +2654,8 @@
       <w:r>
         <w:rPr>
           <w:rFonts w:ascii="Aparajita" w:hAnsi="Aparajita" w:cs="Aparajita"/>
+          <w:b/>
+          <w:bCs/>
           <w:sz w:val="24"/>
           <w:szCs w:val="24"/>
         </w:rPr>
@@ -2699,13 +2667,17 @@
         <w:jc w:val="both"/>
         <w:rPr>
           <w:rFonts w:ascii="Aparajita" w:hAnsi="Aparajita" w:cs="Aparajita"/>
-          <w:sz w:val="24"/>
-          <w:szCs w:val="24"/>
-        </w:rPr>
-      </w:pPr>
-      <w:r>
-        <w:rPr>
-          <w:rFonts w:ascii="Aparajita" w:hAnsi="Aparajita" w:cs="Aparajita"/>
+          <w:b/>
+          <w:bCs/>
+          <w:sz w:val="24"/>
+          <w:szCs w:val="24"/>
+        </w:rPr>
+      </w:pPr>
+      <w:r>
+        <w:rPr>
+          <w:rFonts w:ascii="Aparajita" w:hAnsi="Aparajita" w:cs="Aparajita"/>
+          <w:b/>
+          <w:bCs/>
           <w:noProof/>
           <w:sz w:val="24"/>
           <w:szCs w:val="24"/>
@@ -2757,13 +2729,17 @@
         <w:jc w:val="both"/>
         <w:rPr>
           <w:rFonts w:ascii="Aparajita" w:hAnsi="Aparajita" w:cs="Aparajita"/>
-          <w:sz w:val="24"/>
-          <w:szCs w:val="24"/>
-        </w:rPr>
-      </w:pPr>
-      <w:r>
-        <w:rPr>
-          <w:rFonts w:ascii="Aparajita" w:hAnsi="Aparajita" w:cs="Aparajita"/>
+          <w:b/>
+          <w:bCs/>
+          <w:sz w:val="24"/>
+          <w:szCs w:val="24"/>
+        </w:rPr>
+      </w:pPr>
+      <w:r>
+        <w:rPr>
+          <w:rFonts w:ascii="Aparajita" w:hAnsi="Aparajita" w:cs="Aparajita"/>
+          <w:b/>
+          <w:bCs/>
           <w:sz w:val="24"/>
           <w:szCs w:val="24"/>
         </w:rPr>
@@ -2775,13 +2751,17 @@
         <w:jc w:val="both"/>
         <w:rPr>
           <w:rFonts w:ascii="Aparajita" w:hAnsi="Aparajita" w:cs="Aparajita"/>
-          <w:sz w:val="24"/>
-          <w:szCs w:val="24"/>
-        </w:rPr>
-      </w:pPr>
-      <w:r>
-        <w:rPr>
-          <w:rFonts w:ascii="Aparajita" w:hAnsi="Aparajita" w:cs="Aparajita"/>
+          <w:b/>
+          <w:bCs/>
+          <w:sz w:val="24"/>
+          <w:szCs w:val="24"/>
+        </w:rPr>
+      </w:pPr>
+      <w:r>
+        <w:rPr>
+          <w:rFonts w:ascii="Aparajita" w:hAnsi="Aparajita" w:cs="Aparajita"/>
+          <w:b/>
+          <w:bCs/>
           <w:noProof/>
           <w:sz w:val="24"/>
           <w:szCs w:val="24"/>
@@ -2828,61 +2808,68 @@
         <w:jc w:val="both"/>
         <w:rPr>
           <w:rFonts w:ascii="Aparajita" w:hAnsi="Aparajita" w:cs="Aparajita"/>
-          <w:sz w:val="24"/>
-          <w:szCs w:val="24"/>
-        </w:rPr>
-      </w:pPr>
-    </w:p>
-    <w:p>
-      <w:pPr>
-        <w:jc w:val="both"/>
-        <w:rPr>
-          <w:rFonts w:ascii="Aparajita" w:hAnsi="Aparajita" w:cs="Aparajita"/>
-          <w:sz w:val="24"/>
-          <w:szCs w:val="24"/>
-        </w:rPr>
-      </w:pPr>
-    </w:p>
-    <w:p>
-      <w:pPr>
-        <w:jc w:val="both"/>
-        <w:rPr>
-          <w:rFonts w:ascii="Aparajita" w:hAnsi="Aparajita" w:cs="Aparajita"/>
-          <w:sz w:val="24"/>
-          <w:szCs w:val="24"/>
-        </w:rPr>
-      </w:pPr>
-    </w:p>
-    <w:p>
-      <w:pPr>
-        <w:jc w:val="both"/>
-        <w:rPr>
-          <w:rFonts w:ascii="Aparajita" w:hAnsi="Aparajita" w:cs="Aparajita"/>
-          <w:sz w:val="24"/>
-          <w:szCs w:val="24"/>
-        </w:rPr>
-      </w:pPr>
-    </w:p>
-    <w:p>
-      <w:pPr>
-        <w:jc w:val="both"/>
-        <w:rPr>
-          <w:rFonts w:ascii="Aparajita" w:hAnsi="Aparajita" w:cs="Aparajita"/>
-          <w:b/>
-          <w:bCs/>
-          <w:sz w:val="24"/>
-          <w:szCs w:val="24"/>
-        </w:rPr>
-      </w:pPr>
-      <w:r>
-        <w:rPr>
-          <w:rFonts w:ascii="Aparajita" w:hAnsi="Aparajita" w:cs="Aparajita"/>
-          <w:b/>
-          <w:bCs/>
-          <w:sz w:val="24"/>
-          <w:szCs w:val="24"/>
-        </w:rPr>
-        <w:lastRenderedPageBreak/>
+          <w:b/>
+          <w:bCs/>
+          <w:sz w:val="24"/>
+          <w:szCs w:val="24"/>
+        </w:rPr>
+      </w:pPr>
+    </w:p>
+    <w:p>
+      <w:pPr>
+        <w:jc w:val="both"/>
+        <w:rPr>
+          <w:rFonts w:ascii="Aparajita" w:hAnsi="Aparajita" w:cs="Aparajita"/>
+          <w:b/>
+          <w:bCs/>
+          <w:sz w:val="24"/>
+          <w:szCs w:val="24"/>
+        </w:rPr>
+      </w:pPr>
+    </w:p>
+    <w:p>
+      <w:pPr>
+        <w:jc w:val="both"/>
+        <w:rPr>
+          <w:rFonts w:ascii="Aparajita" w:hAnsi="Aparajita" w:cs="Aparajita"/>
+          <w:b/>
+          <w:bCs/>
+          <w:sz w:val="24"/>
+          <w:szCs w:val="24"/>
+        </w:rPr>
+      </w:pPr>
+    </w:p>
+    <w:p>
+      <w:pPr>
+        <w:jc w:val="both"/>
+        <w:rPr>
+          <w:rFonts w:ascii="Aparajita" w:hAnsi="Aparajita" w:cs="Aparajita"/>
+          <w:b/>
+          <w:bCs/>
+          <w:sz w:val="24"/>
+          <w:szCs w:val="24"/>
+        </w:rPr>
+      </w:pPr>
+    </w:p>
+    <w:p>
+      <w:pPr>
+        <w:jc w:val="both"/>
+        <w:rPr>
+          <w:rFonts w:ascii="Aparajita" w:hAnsi="Aparajita" w:cs="Aparajita"/>
+          <w:b/>
+          <w:bCs/>
+          <w:sz w:val="24"/>
+          <w:szCs w:val="24"/>
+        </w:rPr>
+      </w:pPr>
+      <w:r>
+        <w:rPr>
+          <w:rFonts w:ascii="Aparajita" w:hAnsi="Aparajita" w:cs="Aparajita"/>
+          <w:b/>
+          <w:bCs/>
+          <w:sz w:val="24"/>
+          <w:szCs w:val="24"/>
+        </w:rPr>
         <w:t>Git Ignore: How to avoid uploading sensitive data</w:t>
       </w:r>
     </w:p>
@@ -2891,13 +2878,17 @@
         <w:jc w:val="both"/>
         <w:rPr>
           <w:rFonts w:ascii="Aparajita" w:hAnsi="Aparajita" w:cs="Aparajita"/>
-          <w:sz w:val="24"/>
-          <w:szCs w:val="24"/>
-        </w:rPr>
-      </w:pPr>
-      <w:r>
-        <w:rPr>
-          <w:rFonts w:ascii="Aparajita" w:hAnsi="Aparajita" w:cs="Aparajita"/>
+          <w:b/>
+          <w:bCs/>
+          <w:sz w:val="24"/>
+          <w:szCs w:val="24"/>
+        </w:rPr>
+      </w:pPr>
+      <w:r>
+        <w:rPr>
+          <w:rFonts w:ascii="Aparajita" w:hAnsi="Aparajita" w:cs="Aparajita"/>
+          <w:b/>
+          <w:bCs/>
           <w:sz w:val="24"/>
           <w:szCs w:val="24"/>
         </w:rPr>
@@ -2909,13 +2900,17 @@
         <w:jc w:val="both"/>
         <w:rPr>
           <w:rFonts w:ascii="Aparajita" w:hAnsi="Aparajita" w:cs="Aparajita"/>
-          <w:sz w:val="24"/>
-          <w:szCs w:val="24"/>
-        </w:rPr>
-      </w:pPr>
-      <w:r>
-        <w:rPr>
-          <w:rFonts w:ascii="Aparajita" w:hAnsi="Aparajita" w:cs="Aparajita"/>
+          <w:b/>
+          <w:bCs/>
+          <w:sz w:val="24"/>
+          <w:szCs w:val="24"/>
+        </w:rPr>
+      </w:pPr>
+      <w:r>
+        <w:rPr>
+          <w:rFonts w:ascii="Aparajita" w:hAnsi="Aparajita" w:cs="Aparajita"/>
+          <w:b/>
+          <w:bCs/>
           <w:sz w:val="24"/>
           <w:szCs w:val="24"/>
         </w:rPr>
@@ -2938,6 +2933,8 @@
       <w:r>
         <w:rPr>
           <w:rFonts w:ascii="Aparajita" w:hAnsi="Aparajita" w:cs="Aparajita"/>
+          <w:b/>
+          <w:bCs/>
           <w:sz w:val="24"/>
           <w:szCs w:val="24"/>
         </w:rPr>
@@ -2946,6 +2943,8 @@
       <w:r>
         <w:rPr>
           <w:rFonts w:ascii="Aparajita" w:hAnsi="Aparajita" w:cs="Aparajita"/>
+          <w:b/>
+          <w:bCs/>
           <w:sz w:val="24"/>
           <w:szCs w:val="24"/>
         </w:rPr>
@@ -2957,13 +2956,17 @@
         <w:jc w:val="both"/>
         <w:rPr>
           <w:rFonts w:ascii="Aparajita" w:hAnsi="Aparajita" w:cs="Aparajita"/>
-          <w:sz w:val="24"/>
-          <w:szCs w:val="24"/>
-        </w:rPr>
-      </w:pPr>
-      <w:r>
-        <w:rPr>
-          <w:rFonts w:ascii="Aparajita" w:hAnsi="Aparajita" w:cs="Aparajita"/>
+          <w:b/>
+          <w:bCs/>
+          <w:sz w:val="24"/>
+          <w:szCs w:val="24"/>
+        </w:rPr>
+      </w:pPr>
+      <w:r>
+        <w:rPr>
+          <w:rFonts w:ascii="Aparajita" w:hAnsi="Aparajita" w:cs="Aparajita"/>
+          <w:b/>
+          <w:bCs/>
           <w:noProof/>
           <w:sz w:val="24"/>
           <w:szCs w:val="24"/>
@@ -3015,13 +3018,17 @@
         <w:jc w:val="both"/>
         <w:rPr>
           <w:rFonts w:ascii="Aparajita" w:hAnsi="Aparajita" w:cs="Aparajita"/>
-          <w:sz w:val="24"/>
-          <w:szCs w:val="24"/>
-        </w:rPr>
-      </w:pPr>
-      <w:r>
-        <w:rPr>
-          <w:rFonts w:ascii="Aparajita" w:hAnsi="Aparajita" w:cs="Aparajita"/>
+          <w:b/>
+          <w:bCs/>
+          <w:sz w:val="24"/>
+          <w:szCs w:val="24"/>
+        </w:rPr>
+      </w:pPr>
+      <w:r>
+        <w:rPr>
+          <w:rFonts w:ascii="Aparajita" w:hAnsi="Aparajita" w:cs="Aparajita"/>
+          <w:b/>
+          <w:bCs/>
           <w:sz w:val="24"/>
           <w:szCs w:val="24"/>
         </w:rPr>
@@ -3033,13 +3040,17 @@
         <w:jc w:val="both"/>
         <w:rPr>
           <w:rFonts w:ascii="Aparajita" w:hAnsi="Aparajita" w:cs="Aparajita"/>
-          <w:sz w:val="24"/>
-          <w:szCs w:val="24"/>
-        </w:rPr>
-      </w:pPr>
-      <w:r>
-        <w:rPr>
-          <w:rFonts w:ascii="Aparajita" w:hAnsi="Aparajita" w:cs="Aparajita"/>
+          <w:b/>
+          <w:bCs/>
+          <w:sz w:val="24"/>
+          <w:szCs w:val="24"/>
+        </w:rPr>
+      </w:pPr>
+      <w:r>
+        <w:rPr>
+          <w:rFonts w:ascii="Aparajita" w:hAnsi="Aparajita" w:cs="Aparajita"/>
+          <w:b/>
+          <w:bCs/>
           <w:noProof/>
           <w:sz w:val="24"/>
           <w:szCs w:val="24"/>
@@ -3091,13 +3102,17 @@
         <w:jc w:val="both"/>
         <w:rPr>
           <w:rFonts w:ascii="Aparajita" w:hAnsi="Aparajita" w:cs="Aparajita"/>
-          <w:sz w:val="24"/>
-          <w:szCs w:val="24"/>
-        </w:rPr>
-      </w:pPr>
-      <w:r>
-        <w:rPr>
-          <w:rFonts w:ascii="Aparajita" w:hAnsi="Aparajita" w:cs="Aparajita"/>
+          <w:b/>
+          <w:bCs/>
+          <w:sz w:val="24"/>
+          <w:szCs w:val="24"/>
+        </w:rPr>
+      </w:pPr>
+      <w:r>
+        <w:rPr>
+          <w:rFonts w:ascii="Aparajita" w:hAnsi="Aparajita" w:cs="Aparajita"/>
+          <w:b/>
+          <w:bCs/>
           <w:sz w:val="24"/>
           <w:szCs w:val="24"/>
         </w:rPr>
@@ -3109,13 +3124,17 @@
         <w:jc w:val="both"/>
         <w:rPr>
           <w:rFonts w:ascii="Aparajita" w:hAnsi="Aparajita" w:cs="Aparajita"/>
-          <w:sz w:val="24"/>
-          <w:szCs w:val="24"/>
-        </w:rPr>
-      </w:pPr>
-      <w:r>
-        <w:rPr>
-          <w:rFonts w:ascii="Aparajita" w:hAnsi="Aparajita" w:cs="Aparajita"/>
+          <w:b/>
+          <w:bCs/>
+          <w:sz w:val="24"/>
+          <w:szCs w:val="24"/>
+        </w:rPr>
+      </w:pPr>
+      <w:r>
+        <w:rPr>
+          <w:rFonts w:ascii="Aparajita" w:hAnsi="Aparajita" w:cs="Aparajita"/>
+          <w:b/>
+          <w:bCs/>
           <w:sz w:val="24"/>
           <w:szCs w:val="24"/>
         </w:rPr>
@@ -3127,21 +3146,25 @@
         <w:jc w:val="both"/>
         <w:rPr>
           <w:rFonts w:ascii="Aparajita" w:hAnsi="Aparajita" w:cs="Aparajita"/>
-          <w:sz w:val="24"/>
-          <w:szCs w:val="24"/>
-        </w:rPr>
-      </w:pPr>
-      <w:r>
-        <w:rPr>
-          <w:rFonts w:ascii="Aparajita" w:hAnsi="Aparajita" w:cs="Aparajita"/>
+          <w:b/>
+          <w:bCs/>
+          <w:sz w:val="24"/>
+          <w:szCs w:val="24"/>
+        </w:rPr>
+      </w:pPr>
+      <w:r>
+        <w:rPr>
+          <w:rFonts w:ascii="Aparajita" w:hAnsi="Aparajita" w:cs="Aparajita"/>
+          <w:b/>
+          <w:bCs/>
           <w:noProof/>
           <w:sz w:val="24"/>
           <w:szCs w:val="24"/>
         </w:rPr>
         <w:drawing>
-          <wp:inline distT="0" distB="0" distL="0" distR="0" wp14:anchorId="0AF326C8" wp14:editId="2D238ED0">
-            <wp:extent cx="3924848" cy="1571844"/>
-            <wp:effectExtent l="0" t="0" r="0" b="9525"/>
+          <wp:inline distT="0" distB="0" distL="0" distR="0" wp14:anchorId="0AF326C8" wp14:editId="2FD78DDF">
+            <wp:extent cx="3498112" cy="1400943"/>
+            <wp:effectExtent l="0" t="0" r="7620" b="8890"/>
             <wp:docPr id="23" name="Picture 23"/>
             <wp:cNvGraphicFramePr>
               <a:graphicFrameLocks xmlns:a="http://schemas.openxmlformats.org/drawingml/2006/main" noChangeAspect="1"/>
@@ -3162,7 +3185,7 @@
                   <pic:spPr>
                     <a:xfrm>
                       <a:off x="0" y="0"/>
-                      <a:ext cx="3924848" cy="1571844"/>
+                      <a:ext cx="3523942" cy="1411288"/>
                     </a:xfrm>
                     <a:prstGeom prst="rect">
                       <a:avLst/>
@@ -3180,13 +3203,17 @@
         <w:jc w:val="both"/>
         <w:rPr>
           <w:rFonts w:ascii="Aparajita" w:hAnsi="Aparajita" w:cs="Aparajita"/>
-          <w:sz w:val="24"/>
-          <w:szCs w:val="24"/>
-        </w:rPr>
-      </w:pPr>
-      <w:r>
-        <w:rPr>
-          <w:rFonts w:ascii="Aparajita" w:hAnsi="Aparajita" w:cs="Aparajita"/>
+          <w:b/>
+          <w:bCs/>
+          <w:sz w:val="24"/>
+          <w:szCs w:val="24"/>
+        </w:rPr>
+      </w:pPr>
+      <w:r>
+        <w:rPr>
+          <w:rFonts w:ascii="Aparajita" w:hAnsi="Aparajita" w:cs="Aparajita"/>
+          <w:b/>
+          <w:bCs/>
           <w:sz w:val="24"/>
           <w:szCs w:val="24"/>
         </w:rPr>
@@ -3198,21 +3225,25 @@
         <w:jc w:val="both"/>
         <w:rPr>
           <w:rFonts w:ascii="Aparajita" w:hAnsi="Aparajita" w:cs="Aparajita"/>
-          <w:sz w:val="24"/>
-          <w:szCs w:val="24"/>
-        </w:rPr>
-      </w:pPr>
-      <w:r>
-        <w:rPr>
-          <w:rFonts w:ascii="Aparajita" w:hAnsi="Aparajita" w:cs="Aparajita"/>
+          <w:b/>
+          <w:bCs/>
+          <w:sz w:val="24"/>
+          <w:szCs w:val="24"/>
+        </w:rPr>
+      </w:pPr>
+      <w:r>
+        <w:rPr>
+          <w:rFonts w:ascii="Aparajita" w:hAnsi="Aparajita" w:cs="Aparajita"/>
+          <w:b/>
+          <w:bCs/>
           <w:noProof/>
           <w:sz w:val="24"/>
           <w:szCs w:val="24"/>
         </w:rPr>
         <w:drawing>
-          <wp:inline distT="0" distB="0" distL="0" distR="0" wp14:anchorId="1FA8E46C" wp14:editId="6402D4D1">
-            <wp:extent cx="5943600" cy="969010"/>
-            <wp:effectExtent l="19050" t="19050" r="19050" b="21590"/>
+          <wp:inline distT="0" distB="0" distL="0" distR="0" wp14:anchorId="1FA8E46C" wp14:editId="6962F504">
+            <wp:extent cx="4435992" cy="723218"/>
+            <wp:effectExtent l="19050" t="19050" r="22225" b="20320"/>
             <wp:docPr id="24" name="Picture 24"/>
             <wp:cNvGraphicFramePr>
               <a:graphicFrameLocks xmlns:a="http://schemas.openxmlformats.org/drawingml/2006/main" noChangeAspect="1"/>
@@ -3233,7 +3264,7 @@
                   <pic:spPr>
                     <a:xfrm>
                       <a:off x="0" y="0"/>
-                      <a:ext cx="5943600" cy="969010"/>
+                      <a:ext cx="4520804" cy="737045"/>
                     </a:xfrm>
                     <a:prstGeom prst="rect">
                       <a:avLst/>

</xml_diff>